<commit_message>
Lagt till i designdokumentet
</commit_message>
<xml_diff>
--- a/Documents/ProjectC4_Design.docx
+++ b/Documents/ProjectC4_Design.docx
@@ -1,6 +1,6 @@
 
 <file path=word/document.xml><?xml version="1.0" encoding="utf-8"?>
-<w:document xmlns:wpc="http://schemas.microsoft.com/office/word/2010/wordprocessingCanvas" xmlns:mc="http://schemas.openxmlformats.org/markup-compatibility/2006" xmlns:o="urn:schemas-microsoft-com:office:office" xmlns:r="http://schemas.openxmlformats.org/officeDocument/2006/relationships" xmlns:m="http://schemas.openxmlformats.org/officeDocument/2006/math" xmlns:v="urn:schemas-microsoft-com:vml" xmlns:wp14="http://schemas.microsoft.com/office/word/2010/wordprocessingDrawing" xmlns:wp="http://schemas.openxmlformats.org/drawingml/2006/wordprocessingDrawing" xmlns:w10="urn:schemas-microsoft-com:office:word" xmlns:w="http://schemas.openxmlformats.org/wordprocessingml/2006/main" xmlns:w14="http://schemas.microsoft.com/office/word/2010/wordml" xmlns:w15="http://schemas.microsoft.com/office/word/2012/wordml" xmlns:wpg="http://schemas.microsoft.com/office/word/2010/wordprocessingGroup" xmlns:wpi="http://schemas.microsoft.com/office/word/2010/wordprocessingInk" xmlns:wne="http://schemas.microsoft.com/office/word/2006/wordml" xmlns:wps="http://schemas.microsoft.com/office/word/2010/wordprocessingShape" mc:Ignorable="w14 w15 wp14">
+<w:document xmlns:wpc="http://schemas.microsoft.com/office/word/2010/wordprocessingCanvas" xmlns:mc="http://schemas.openxmlformats.org/markup-compatibility/2006" xmlns:o="urn:schemas-microsoft-com:office:office" xmlns:r="http://schemas.openxmlformats.org/officeDocument/2006/relationships" xmlns:m="http://schemas.openxmlformats.org/officeDocument/2006/math" xmlns:v="urn:schemas-microsoft-com:vml" xmlns:wp14="http://schemas.microsoft.com/office/word/2010/wordprocessingDrawing" xmlns:wp="http://schemas.openxmlformats.org/drawingml/2006/wordprocessingDrawing" xmlns:w10="urn:schemas-microsoft-com:office:word" xmlns:w="http://schemas.openxmlformats.org/wordprocessingml/2006/main" xmlns:w14="http://schemas.microsoft.com/office/word/2010/wordml" xmlns:wpg="http://schemas.microsoft.com/office/word/2010/wordprocessingGroup" xmlns:wpi="http://schemas.microsoft.com/office/word/2010/wordprocessingInk" xmlns:wne="http://schemas.microsoft.com/office/word/2006/wordml" xmlns:wps="http://schemas.microsoft.com/office/word/2010/wordprocessingShape" mc:Ignorable="w14 wp14">
   <w:body>
     <w:p>
       <w:pPr>
@@ -66,7 +66,7 @@
       <w:r>
         <w:rPr>
           <w:noProof/>
-          <w:lang w:val="en-US"/>
+          <w:lang w:eastAsia="sv-SE"/>
         </w:rPr>
         <w:drawing>
           <wp:anchor distT="0" distB="0" distL="114300" distR="114300" simplePos="0" relativeHeight="251658240" behindDoc="0" locked="0" layoutInCell="1" allowOverlap="1" wp14:anchorId="74B5F67C" wp14:editId="03BDEF35">
@@ -94,7 +94,7 @@
                     </pic:cNvPicPr>
                   </pic:nvPicPr>
                   <pic:blipFill>
-                    <a:blip r:embed="rId7">
+                    <a:blip r:embed="rId8">
                       <a:extLst>
                         <a:ext uri="{28A0092B-C50C-407E-A947-70E740481C1C}">
                           <a14:useLocalDpi xmlns:a14="http://schemas.microsoft.com/office/drawing/2010/main" val="0"/>
@@ -232,11 +232,15 @@
           <w:docPartUnique/>
         </w:docPartObj>
       </w:sdtPr>
-      <w:sdtEndPr/>
+      <w:sdtEndPr>
+        <w:rPr>
+          <w:sz w:val="24"/>
+        </w:rPr>
+      </w:sdtEndPr>
       <w:sdtContent>
         <w:p>
           <w:pPr>
-            <w:pStyle w:val="TOCHeading"/>
+            <w:pStyle w:val="Innehllsfrteckningsrubrik"/>
           </w:pPr>
           <w:r>
             <w:rPr>
@@ -247,7 +251,7 @@
         </w:p>
         <w:p>
           <w:pPr>
-            <w:pStyle w:val="TOC1"/>
+            <w:pStyle w:val="Innehll1"/>
             <w:tabs>
               <w:tab w:val="right" w:leader="dot" w:pos="8296"/>
             </w:tabs>
@@ -256,7 +260,7 @@
               <w:noProof/>
               <w:sz w:val="22"/>
               <w:szCs w:val="22"/>
-              <w:lang w:val="en-US"/>
+              <w:lang w:eastAsia="sv-SE"/>
             </w:rPr>
           </w:pPr>
           <w:r>
@@ -268,10 +272,10 @@
           <w:r>
             <w:fldChar w:fldCharType="separate"/>
           </w:r>
-          <w:hyperlink w:anchor="_Toc414629149" w:history="1">
-            <w:r>
-              <w:rPr>
-                <w:rStyle w:val="Hyperlink"/>
+          <w:hyperlink w:anchor="_Toc414799645" w:history="1">
+            <w:r>
+              <w:rPr>
+                <w:rStyle w:val="Hyperlnk"/>
                 <w:noProof/>
               </w:rPr>
               <w:t>Revisionshistorik</w:t>
@@ -295,7 +299,7 @@
                 <w:noProof/>
                 <w:webHidden/>
               </w:rPr>
-              <w:instrText xml:space="preserve"> PAGEREF _Toc414629149 \h </w:instrText>
+              <w:instrText xml:space="preserve"> PAGEREF _Toc414799645 \h </w:instrText>
             </w:r>
             <w:r>
               <w:rPr>
@@ -325,12 +329,10 @@
               <w:fldChar w:fldCharType="end"/>
             </w:r>
           </w:hyperlink>
-          <w:bookmarkStart w:id="0" w:name="_GoBack"/>
-          <w:bookmarkEnd w:id="0"/>
         </w:p>
         <w:p>
           <w:pPr>
-            <w:pStyle w:val="TOC1"/>
+            <w:pStyle w:val="Innehll1"/>
             <w:tabs>
               <w:tab w:val="right" w:leader="dot" w:pos="8296"/>
             </w:tabs>
@@ -339,13 +341,13 @@
               <w:noProof/>
               <w:sz w:val="22"/>
               <w:szCs w:val="22"/>
-              <w:lang w:val="en-US"/>
+              <w:lang w:eastAsia="sv-SE"/>
             </w:rPr>
           </w:pPr>
-          <w:hyperlink w:anchor="_Toc414629150" w:history="1">
-            <w:r>
-              <w:rPr>
-                <w:rStyle w:val="Hyperlink"/>
+          <w:hyperlink w:anchor="_Toc414799646" w:history="1">
+            <w:r>
+              <w:rPr>
+                <w:rStyle w:val="Hyperlnk"/>
                 <w:noProof/>
               </w:rPr>
               <w:t>Kontextdiagram</w:t>
@@ -369,7 +371,7 @@
                 <w:noProof/>
                 <w:webHidden/>
               </w:rPr>
-              <w:instrText xml:space="preserve"> PAGEREF _Toc414629150 \h </w:instrText>
+              <w:instrText xml:space="preserve"> PAGEREF _Toc414799646 \h </w:instrText>
             </w:r>
             <w:r>
               <w:rPr>
@@ -402,20 +404,20 @@
         </w:p>
         <w:p>
           <w:pPr>
-            <w:pStyle w:val="TOC2"/>
+            <w:pStyle w:val="Innehll2"/>
             <w:tabs>
               <w:tab w:val="right" w:leader="dot" w:pos="8296"/>
             </w:tabs>
             <w:rPr>
               <w:b w:val="0"/>
               <w:noProof/>
-              <w:lang w:val="en-US"/>
+              <w:lang w:eastAsia="sv-SE"/>
             </w:rPr>
           </w:pPr>
-          <w:hyperlink w:anchor="_Toc414629151" w:history="1">
-            <w:r>
-              <w:rPr>
-                <w:rStyle w:val="Hyperlink"/>
+          <w:hyperlink w:anchor="_Toc414799647" w:history="1">
+            <w:r>
+              <w:rPr>
+                <w:rStyle w:val="Hyperlnk"/>
                 <w:noProof/>
               </w:rPr>
               <w:t>Beskrivning</w:t>
@@ -439,7 +441,7 @@
                 <w:noProof/>
                 <w:webHidden/>
               </w:rPr>
-              <w:instrText xml:space="preserve"> PAGEREF _Toc414629151 \h </w:instrText>
+              <w:instrText xml:space="preserve"> PAGEREF _Toc414799647 \h </w:instrText>
             </w:r>
             <w:r>
               <w:rPr>
@@ -472,7 +474,7 @@
         </w:p>
         <w:p>
           <w:pPr>
-            <w:pStyle w:val="TOC1"/>
+            <w:pStyle w:val="Innehll1"/>
             <w:tabs>
               <w:tab w:val="right" w:leader="dot" w:pos="8296"/>
             </w:tabs>
@@ -481,13 +483,13 @@
               <w:noProof/>
               <w:sz w:val="22"/>
               <w:szCs w:val="22"/>
-              <w:lang w:val="en-US"/>
+              <w:lang w:eastAsia="sv-SE"/>
             </w:rPr>
           </w:pPr>
-          <w:hyperlink w:anchor="_Toc414629152" w:history="1">
-            <w:r>
-              <w:rPr>
-                <w:rStyle w:val="Hyperlink"/>
+          <w:hyperlink w:anchor="_Toc414799648" w:history="1">
+            <w:r>
+              <w:rPr>
+                <w:rStyle w:val="Hyperlnk"/>
                 <w:noProof/>
               </w:rPr>
               <w:t>Systemdiagram</w:t>
@@ -511,7 +513,7 @@
                 <w:noProof/>
                 <w:webHidden/>
               </w:rPr>
-              <w:instrText xml:space="preserve"> PAGEREF _Toc414629152 \h </w:instrText>
+              <w:instrText xml:space="preserve"> PAGEREF _Toc414799648 \h </w:instrText>
             </w:r>
             <w:r>
               <w:rPr>
@@ -544,77 +546,7 @@
         </w:p>
         <w:p>
           <w:pPr>
-            <w:pStyle w:val="TOC2"/>
-            <w:tabs>
-              <w:tab w:val="right" w:leader="dot" w:pos="8296"/>
-            </w:tabs>
-            <w:rPr>
-              <w:b w:val="0"/>
-              <w:noProof/>
-              <w:lang w:val="en-US"/>
-            </w:rPr>
-          </w:pPr>
-          <w:hyperlink w:anchor="_Toc414629153" w:history="1">
-            <w:r>
-              <w:rPr>
-                <w:rStyle w:val="Hyperlink"/>
-                <w:noProof/>
-              </w:rPr>
-              <w:t>Beskrivning</w:t>
-            </w:r>
-            <w:r>
-              <w:rPr>
-                <w:noProof/>
-                <w:webHidden/>
-              </w:rPr>
-              <w:tab/>
-            </w:r>
-            <w:r>
-              <w:rPr>
-                <w:noProof/>
-                <w:webHidden/>
-              </w:rPr>
-              <w:fldChar w:fldCharType="begin"/>
-            </w:r>
-            <w:r>
-              <w:rPr>
-                <w:noProof/>
-                <w:webHidden/>
-              </w:rPr>
-              <w:instrText xml:space="preserve"> PAGEREF _Toc414629153 \h </w:instrText>
-            </w:r>
-            <w:r>
-              <w:rPr>
-                <w:noProof/>
-                <w:webHidden/>
-              </w:rPr>
-            </w:r>
-            <w:r>
-              <w:rPr>
-                <w:noProof/>
-                <w:webHidden/>
-              </w:rPr>
-              <w:fldChar w:fldCharType="separate"/>
-            </w:r>
-            <w:r>
-              <w:rPr>
-                <w:noProof/>
-                <w:webHidden/>
-              </w:rPr>
-              <w:t>3</w:t>
-            </w:r>
-            <w:r>
-              <w:rPr>
-                <w:noProof/>
-                <w:webHidden/>
-              </w:rPr>
-              <w:fldChar w:fldCharType="end"/>
-            </w:r>
-          </w:hyperlink>
-        </w:p>
-        <w:p>
-          <w:pPr>
-            <w:pStyle w:val="TOC1"/>
+            <w:pStyle w:val="Innehll1"/>
             <w:tabs>
               <w:tab w:val="right" w:leader="dot" w:pos="8296"/>
             </w:tabs>
@@ -623,13 +555,13 @@
               <w:noProof/>
               <w:sz w:val="22"/>
               <w:szCs w:val="22"/>
-              <w:lang w:val="en-US"/>
+              <w:lang w:eastAsia="sv-SE"/>
             </w:rPr>
           </w:pPr>
-          <w:hyperlink w:anchor="_Toc414629154" w:history="1">
-            <w:r>
-              <w:rPr>
-                <w:rStyle w:val="Hyperlink"/>
+          <w:hyperlink w:anchor="_Toc414799649" w:history="1">
+            <w:r>
+              <w:rPr>
+                <w:rStyle w:val="Hyperlnk"/>
                 <w:noProof/>
               </w:rPr>
               <w:t>Use-case-diagram</w:t>
@@ -653,7 +585,7 @@
                 <w:noProof/>
                 <w:webHidden/>
               </w:rPr>
-              <w:instrText xml:space="preserve"> PAGEREF _Toc414629154 \h </w:instrText>
+              <w:instrText xml:space="preserve"> PAGEREF _Toc414799649 \h </w:instrText>
             </w:r>
             <w:r>
               <w:rPr>
@@ -686,20 +618,20 @@
         </w:p>
         <w:p>
           <w:pPr>
-            <w:pStyle w:val="TOC2"/>
+            <w:pStyle w:val="Innehll2"/>
             <w:tabs>
               <w:tab w:val="right" w:leader="dot" w:pos="8296"/>
             </w:tabs>
             <w:rPr>
               <w:b w:val="0"/>
               <w:noProof/>
-              <w:lang w:val="en-US"/>
+              <w:lang w:eastAsia="sv-SE"/>
             </w:rPr>
           </w:pPr>
-          <w:hyperlink w:anchor="_Toc414629155" w:history="1">
-            <w:r>
-              <w:rPr>
-                <w:rStyle w:val="Hyperlink"/>
+          <w:hyperlink w:anchor="_Toc414799650" w:history="1">
+            <w:r>
+              <w:rPr>
+                <w:rStyle w:val="Hyperlnk"/>
                 <w:noProof/>
               </w:rPr>
               <w:t>Beskrivning</w:t>
@@ -723,7 +655,7 @@
                 <w:noProof/>
                 <w:webHidden/>
               </w:rPr>
-              <w:instrText xml:space="preserve"> PAGEREF _Toc414629155 \h </w:instrText>
+              <w:instrText xml:space="preserve"> PAGEREF _Toc414799650 \h </w:instrText>
             </w:r>
             <w:r>
               <w:rPr>
@@ -756,7 +688,7 @@
         </w:p>
         <w:p>
           <w:pPr>
-            <w:pStyle w:val="TOC1"/>
+            <w:pStyle w:val="Innehll1"/>
             <w:tabs>
               <w:tab w:val="right" w:leader="dot" w:pos="8296"/>
             </w:tabs>
@@ -765,13 +697,13 @@
               <w:noProof/>
               <w:sz w:val="22"/>
               <w:szCs w:val="22"/>
-              <w:lang w:val="en-US"/>
+              <w:lang w:eastAsia="sv-SE"/>
             </w:rPr>
           </w:pPr>
-          <w:hyperlink w:anchor="_Toc414629156" w:history="1">
-            <w:r>
-              <w:rPr>
-                <w:rStyle w:val="Hyperlink"/>
+          <w:hyperlink w:anchor="_Toc414799651" w:history="1">
+            <w:r>
+              <w:rPr>
+                <w:rStyle w:val="Hyperlnk"/>
                 <w:noProof/>
               </w:rPr>
               <w:t>Skisser</w:t>
@@ -795,7 +727,7 @@
                 <w:noProof/>
                 <w:webHidden/>
               </w:rPr>
-              <w:instrText xml:space="preserve"> PAGEREF _Toc414629156 \h </w:instrText>
+              <w:instrText xml:space="preserve"> PAGEREF _Toc414799651 \h </w:instrText>
             </w:r>
             <w:r>
               <w:rPr>
@@ -828,7 +760,7 @@
         </w:p>
         <w:p>
           <w:pPr>
-            <w:pStyle w:val="TOC1"/>
+            <w:pStyle w:val="Innehll1"/>
             <w:tabs>
               <w:tab w:val="right" w:leader="dot" w:pos="8296"/>
             </w:tabs>
@@ -837,13 +769,13 @@
               <w:noProof/>
               <w:sz w:val="22"/>
               <w:szCs w:val="22"/>
-              <w:lang w:val="en-US"/>
+              <w:lang w:eastAsia="sv-SE"/>
             </w:rPr>
           </w:pPr>
-          <w:hyperlink w:anchor="_Toc414629157" w:history="1">
-            <w:r>
-              <w:rPr>
-                <w:rStyle w:val="Hyperlink"/>
+          <w:hyperlink w:anchor="_Toc414799652" w:history="1">
+            <w:r>
+              <w:rPr>
+                <w:rStyle w:val="Hyperlnk"/>
                 <w:noProof/>
               </w:rPr>
               <w:t>Klassdiagram</w:t>
@@ -867,7 +799,7 @@
                 <w:noProof/>
                 <w:webHidden/>
               </w:rPr>
-              <w:instrText xml:space="preserve"> PAGEREF _Toc414629157 \h </w:instrText>
+              <w:instrText xml:space="preserve"> PAGEREF _Toc414799652 \h </w:instrText>
             </w:r>
             <w:r>
               <w:rPr>
@@ -900,20 +832,20 @@
         </w:p>
         <w:p>
           <w:pPr>
-            <w:pStyle w:val="TOC2"/>
+            <w:pStyle w:val="Innehll2"/>
             <w:tabs>
               <w:tab w:val="right" w:leader="dot" w:pos="8296"/>
             </w:tabs>
             <w:rPr>
               <w:b w:val="0"/>
               <w:noProof/>
-              <w:lang w:val="en-US"/>
+              <w:lang w:eastAsia="sv-SE"/>
             </w:rPr>
           </w:pPr>
-          <w:hyperlink w:anchor="_Toc414629158" w:history="1">
-            <w:r>
-              <w:rPr>
-                <w:rStyle w:val="Hyperlink"/>
+          <w:hyperlink w:anchor="_Toc414799653" w:history="1">
+            <w:r>
+              <w:rPr>
+                <w:rStyle w:val="Hyperlnk"/>
                 <w:noProof/>
               </w:rPr>
               <w:t>Client</w:t>
@@ -937,7 +869,7 @@
                 <w:noProof/>
                 <w:webHidden/>
               </w:rPr>
-              <w:instrText xml:space="preserve"> PAGEREF _Toc414629158 \h </w:instrText>
+              <w:instrText xml:space="preserve"> PAGEREF _Toc414799653 \h </w:instrText>
             </w:r>
             <w:r>
               <w:rPr>
@@ -970,20 +902,20 @@
         </w:p>
         <w:p>
           <w:pPr>
-            <w:pStyle w:val="TOC2"/>
+            <w:pStyle w:val="Innehll2"/>
             <w:tabs>
               <w:tab w:val="right" w:leader="dot" w:pos="8296"/>
             </w:tabs>
             <w:rPr>
               <w:b w:val="0"/>
               <w:noProof/>
-              <w:lang w:val="en-US"/>
+              <w:lang w:eastAsia="sv-SE"/>
             </w:rPr>
           </w:pPr>
-          <w:hyperlink w:anchor="_Toc414629159" w:history="1">
-            <w:r>
-              <w:rPr>
-                <w:rStyle w:val="Hyperlink"/>
+          <w:hyperlink w:anchor="_Toc414799654" w:history="1">
+            <w:r>
+              <w:rPr>
+                <w:rStyle w:val="Hyperlnk"/>
                 <w:noProof/>
               </w:rPr>
               <w:t>Server</w:t>
@@ -1007,7 +939,7 @@
                 <w:noProof/>
                 <w:webHidden/>
               </w:rPr>
-              <w:instrText xml:space="preserve"> PAGEREF _Toc414629159 \h </w:instrText>
+              <w:instrText xml:space="preserve"> PAGEREF _Toc414799654 \h </w:instrText>
             </w:r>
             <w:r>
               <w:rPr>
@@ -1040,7 +972,7 @@
         </w:p>
         <w:p>
           <w:pPr>
-            <w:pStyle w:val="TOC1"/>
+            <w:pStyle w:val="Innehll1"/>
             <w:tabs>
               <w:tab w:val="right" w:leader="dot" w:pos="8296"/>
             </w:tabs>
@@ -1049,13 +981,13 @@
               <w:noProof/>
               <w:sz w:val="22"/>
               <w:szCs w:val="22"/>
-              <w:lang w:val="en-US"/>
+              <w:lang w:eastAsia="sv-SE"/>
             </w:rPr>
           </w:pPr>
-          <w:hyperlink w:anchor="_Toc414629160" w:history="1">
-            <w:r>
-              <w:rPr>
-                <w:rStyle w:val="Hyperlink"/>
+          <w:hyperlink w:anchor="_Toc414799655" w:history="1">
+            <w:r>
+              <w:rPr>
+                <w:rStyle w:val="Hyperlnk"/>
                 <w:noProof/>
               </w:rPr>
               <w:t>ER-diagram</w:t>
@@ -1079,7 +1011,7 @@
                 <w:noProof/>
                 <w:webHidden/>
               </w:rPr>
-              <w:instrText xml:space="preserve"> PAGEREF _Toc414629160 \h </w:instrText>
+              <w:instrText xml:space="preserve"> PAGEREF _Toc414799655 \h </w:instrText>
             </w:r>
             <w:r>
               <w:rPr>
@@ -1133,12 +1065,14 @@
           <w:docGrid w:linePitch="381"/>
         </w:sectPr>
       </w:pPr>
+      <w:bookmarkStart w:id="0" w:name="_GoBack"/>
+      <w:bookmarkEnd w:id="0"/>
     </w:p>
     <w:p>
       <w:pPr>
-        <w:pStyle w:val="Heading1"/>
+        <w:pStyle w:val="Rubrik1"/>
       </w:pPr>
-      <w:bookmarkStart w:id="1" w:name="_Toc414629149"/>
+      <w:bookmarkStart w:id="1" w:name="_Toc414799645"/>
       <w:r>
         <w:lastRenderedPageBreak/>
         <w:t>Revisionshistorik</w:t>
@@ -1148,7 +1082,7 @@
     <w:p/>
     <w:tbl>
       <w:tblPr>
-        <w:tblStyle w:val="TableGrid"/>
+        <w:tblStyle w:val="Tabellrutnt"/>
         <w:tblW w:w="0" w:type="auto"/>
         <w:tblLook w:val="04A0" w:firstRow="1" w:lastRow="0" w:firstColumn="1" w:lastColumn="0" w:noHBand="0" w:noVBand="1"/>
       </w:tblPr>
@@ -1274,6 +1208,74 @@
           </w:p>
         </w:tc>
       </w:tr>
+      <w:tr>
+        <w:tc>
+          <w:tcPr>
+            <w:tcW w:w="2130" w:type="dxa"/>
+          </w:tcPr>
+          <w:p>
+            <w:r>
+              <w:t>Erik Sandgren</w:t>
+            </w:r>
+          </w:p>
+        </w:tc>
+        <w:tc>
+          <w:tcPr>
+            <w:tcW w:w="1664" w:type="dxa"/>
+          </w:tcPr>
+          <w:p>
+            <w:r>
+              <w:t>22/3 2015</w:t>
+            </w:r>
+          </w:p>
+        </w:tc>
+        <w:tc>
+          <w:tcPr>
+            <w:tcW w:w="2977" w:type="dxa"/>
+          </w:tcPr>
+          <w:p>
+            <w:r>
+              <w:t>Lade till systemdiagram</w:t>
+            </w:r>
+          </w:p>
+        </w:tc>
+        <w:tc>
+          <w:tcPr>
+            <w:tcW w:w="1751" w:type="dxa"/>
+          </w:tcPr>
+          <w:p>
+            <w:r>
+              <w:t>0.2</w:t>
+            </w:r>
+          </w:p>
+        </w:tc>
+      </w:tr>
+      <w:tr>
+        <w:tc>
+          <w:tcPr>
+            <w:tcW w:w="2130" w:type="dxa"/>
+          </w:tcPr>
+          <w:p/>
+        </w:tc>
+        <w:tc>
+          <w:tcPr>
+            <w:tcW w:w="1664" w:type="dxa"/>
+          </w:tcPr>
+          <w:p/>
+        </w:tc>
+        <w:tc>
+          <w:tcPr>
+            <w:tcW w:w="2977" w:type="dxa"/>
+          </w:tcPr>
+          <w:p/>
+        </w:tc>
+        <w:tc>
+          <w:tcPr>
+            <w:tcW w:w="1751" w:type="dxa"/>
+          </w:tcPr>
+          <w:p/>
+        </w:tc>
+      </w:tr>
     </w:tbl>
     <w:p/>
     <w:p>
@@ -1283,9 +1285,9 @@
     </w:p>
     <w:p>
       <w:pPr>
-        <w:pStyle w:val="Heading1"/>
+        <w:pStyle w:val="Rubrik1"/>
       </w:pPr>
-      <w:bookmarkStart w:id="2" w:name="_Toc414629150"/>
+      <w:bookmarkStart w:id="2" w:name="_Toc414799646"/>
       <w:r>
         <w:lastRenderedPageBreak/>
         <w:t>Kontextdiagram</w:t>
@@ -1295,9 +1297,77 @@
     <w:p/>
     <w:p>
       <w:pPr>
-        <w:pStyle w:val="Heading2"/>
+        <w:pStyle w:val="Rubrik2"/>
       </w:pPr>
-      <w:bookmarkStart w:id="3" w:name="_Toc414629151"/>
+      <w:bookmarkStart w:id="3" w:name="_Toc414799647"/>
+      <w:r>
+        <w:rPr>
+          <w:noProof/>
+          <w:lang w:eastAsia="sv-SE"/>
+        </w:rPr>
+        <w:drawing>
+          <wp:anchor distT="0" distB="0" distL="114300" distR="114300" simplePos="0" relativeHeight="251659264" behindDoc="1" locked="0" layoutInCell="1" allowOverlap="1" wp14:anchorId="16028986" wp14:editId="277D988D">
+            <wp:simplePos x="0" y="0"/>
+            <wp:positionH relativeFrom="column">
+              <wp:posOffset>439420</wp:posOffset>
+            </wp:positionH>
+            <wp:positionV relativeFrom="paragraph">
+              <wp:posOffset>1783715</wp:posOffset>
+            </wp:positionV>
+            <wp:extent cx="4448175" cy="3855085"/>
+            <wp:effectExtent l="0" t="0" r="9525" b="0"/>
+            <wp:wrapNone/>
+            <wp:docPr id="6" name="Bildobjekt 6" descr="E:\projectc4\Documents\Diagrams\ProjectC4_ContextDiagram.png"/>
+            <wp:cNvGraphicFramePr>
+              <a:graphicFrameLocks xmlns:a="http://schemas.openxmlformats.org/drawingml/2006/main" noChangeAspect="1"/>
+            </wp:cNvGraphicFramePr>
+            <a:graphic xmlns:a="http://schemas.openxmlformats.org/drawingml/2006/main">
+              <a:graphicData uri="http://schemas.openxmlformats.org/drawingml/2006/picture">
+                <pic:pic xmlns:pic="http://schemas.openxmlformats.org/drawingml/2006/picture">
+                  <pic:nvPicPr>
+                    <pic:cNvPr id="0" name="Picture 2" descr="E:\projectc4\Documents\Diagrams\ProjectC4_ContextDiagram.png"/>
+                    <pic:cNvPicPr>
+                      <a:picLocks noChangeAspect="1" noChangeArrowheads="1"/>
+                    </pic:cNvPicPr>
+                  </pic:nvPicPr>
+                  <pic:blipFill>
+                    <a:blip r:embed="rId9">
+                      <a:extLst>
+                        <a:ext uri="{28A0092B-C50C-407E-A947-70E740481C1C}">
+                          <a14:useLocalDpi xmlns:a14="http://schemas.microsoft.com/office/drawing/2010/main" val="0"/>
+                        </a:ext>
+                      </a:extLst>
+                    </a:blip>
+                    <a:srcRect/>
+                    <a:stretch>
+                      <a:fillRect/>
+                    </a:stretch>
+                  </pic:blipFill>
+                  <pic:spPr bwMode="auto">
+                    <a:xfrm>
+                      <a:off x="0" y="0"/>
+                      <a:ext cx="4448175" cy="3855085"/>
+                    </a:xfrm>
+                    <a:prstGeom prst="rect">
+                      <a:avLst/>
+                    </a:prstGeom>
+                    <a:noFill/>
+                    <a:ln>
+                      <a:noFill/>
+                    </a:ln>
+                  </pic:spPr>
+                </pic:pic>
+              </a:graphicData>
+            </a:graphic>
+            <wp14:sizeRelH relativeFrom="page">
+              <wp14:pctWidth>0</wp14:pctWidth>
+            </wp14:sizeRelH>
+            <wp14:sizeRelV relativeFrom="page">
+              <wp14:pctHeight>0</wp14:pctHeight>
+            </wp14:sizeRelV>
+          </wp:anchor>
+        </w:drawing>
+      </w:r>
       <w:r>
         <w:t>Beskrivning</w:t>
       </w:r>
@@ -1308,9 +1378,9 @@
     </w:p>
     <w:p>
       <w:pPr>
-        <w:pStyle w:val="Heading1"/>
+        <w:pStyle w:val="Rubrik1"/>
       </w:pPr>
-      <w:bookmarkStart w:id="4" w:name="_Toc414629152"/>
+      <w:bookmarkStart w:id="4" w:name="_Toc414799648"/>
       <w:r>
         <w:lastRenderedPageBreak/>
         <w:t>Systemdiagram</w:t>
@@ -1319,14 +1389,9 @@
     </w:p>
     <w:p/>
     <w:p>
-      <w:pPr>
-        <w:pStyle w:val="Heading2"/>
-      </w:pPr>
-      <w:bookmarkStart w:id="5" w:name="_Toc414629153"/>
-      <w:r>
-        <w:t>Beskrivning</w:t>
-      </w:r>
-      <w:bookmarkEnd w:id="5"/>
+      <w:r>
+        <w:t>Beskriver de olika systemen som sammarbetar med varandra</w:t>
+      </w:r>
     </w:p>
     <w:p>
       <w:pPr>
@@ -1339,14 +1404,85 @@
         </w:rPr>
       </w:pPr>
       <w:r>
+        <w:rPr>
+          <w:rFonts w:ascii="Avenir Light" w:hAnsi="Avenir Light"/>
+          <w:noProof/>
+          <w:sz w:val="144"/>
+          <w:szCs w:val="144"/>
+          <w:lang w:eastAsia="sv-SE"/>
+        </w:rPr>
+        <w:drawing>
+          <wp:anchor distT="0" distB="0" distL="114300" distR="114300" simplePos="0" relativeHeight="251660288" behindDoc="1" locked="0" layoutInCell="1" allowOverlap="1" wp14:anchorId="2EE94617" wp14:editId="72D8BCF4">
+            <wp:simplePos x="0" y="0"/>
+            <wp:positionH relativeFrom="column">
+              <wp:posOffset>576083</wp:posOffset>
+            </wp:positionH>
+            <wp:positionV relativeFrom="paragraph">
+              <wp:posOffset>1635125</wp:posOffset>
+            </wp:positionV>
+            <wp:extent cx="4244837" cy="2381250"/>
+            <wp:effectExtent l="0" t="0" r="3810" b="0"/>
+            <wp:wrapNone/>
+            <wp:docPr id="2" name="Bildobjekt 2" descr="E:\projectc4\Documents\Diagrams\ProjectC4_SystemDiagram_01.png"/>
+            <wp:cNvGraphicFramePr>
+              <a:graphicFrameLocks xmlns:a="http://schemas.openxmlformats.org/drawingml/2006/main" noChangeAspect="1"/>
+            </wp:cNvGraphicFramePr>
+            <a:graphic xmlns:a="http://schemas.openxmlformats.org/drawingml/2006/main">
+              <a:graphicData uri="http://schemas.openxmlformats.org/drawingml/2006/picture">
+                <pic:pic xmlns:pic="http://schemas.openxmlformats.org/drawingml/2006/picture">
+                  <pic:nvPicPr>
+                    <pic:cNvPr id="0" name="Picture 1" descr="E:\projectc4\Documents\Diagrams\ProjectC4_SystemDiagram_01.png"/>
+                    <pic:cNvPicPr>
+                      <a:picLocks noChangeAspect="1" noChangeArrowheads="1"/>
+                    </pic:cNvPicPr>
+                  </pic:nvPicPr>
+                  <pic:blipFill>
+                    <a:blip r:embed="rId10">
+                      <a:extLst>
+                        <a:ext uri="{28A0092B-C50C-407E-A947-70E740481C1C}">
+                          <a14:useLocalDpi xmlns:a14="http://schemas.microsoft.com/office/drawing/2010/main" val="0"/>
+                        </a:ext>
+                      </a:extLst>
+                    </a:blip>
+                    <a:srcRect/>
+                    <a:stretch>
+                      <a:fillRect/>
+                    </a:stretch>
+                  </pic:blipFill>
+                  <pic:spPr bwMode="auto">
+                    <a:xfrm>
+                      <a:off x="0" y="0"/>
+                      <a:ext cx="4244837" cy="2381250"/>
+                    </a:xfrm>
+                    <a:prstGeom prst="rect">
+                      <a:avLst/>
+                    </a:prstGeom>
+                    <a:noFill/>
+                    <a:ln>
+                      <a:noFill/>
+                    </a:ln>
+                  </pic:spPr>
+                </pic:pic>
+              </a:graphicData>
+            </a:graphic>
+            <wp14:sizeRelH relativeFrom="page">
+              <wp14:pctWidth>0</wp14:pctWidth>
+            </wp14:sizeRelH>
+            <wp14:sizeRelV relativeFrom="page">
+              <wp14:pctHeight>0</wp14:pctHeight>
+            </wp14:sizeRelV>
+          </wp:anchor>
+        </w:drawing>
+      </w:r>
+      <w:r>
         <w:br w:type="page"/>
       </w:r>
     </w:p>
     <w:p>
       <w:pPr>
-        <w:pStyle w:val="Heading1"/>
+        <w:pStyle w:val="Rubrik1"/>
       </w:pPr>
-      <w:bookmarkStart w:id="6" w:name="_Toc414629154"/>
+      <w:bookmarkStart w:id="5" w:name="_Toc414799649"/>
       <w:proofErr w:type="spellStart"/>
       <w:r>
         <w:lastRenderedPageBreak/>
@@ -1364,18 +1500,18 @@
       <w:r>
         <w:t>-diagram</w:t>
       </w:r>
-      <w:bookmarkEnd w:id="6"/>
+      <w:bookmarkEnd w:id="5"/>
     </w:p>
     <w:p/>
     <w:p>
       <w:pPr>
-        <w:pStyle w:val="Heading2"/>
+        <w:pStyle w:val="Rubrik2"/>
       </w:pPr>
-      <w:bookmarkStart w:id="7" w:name="_Toc414629155"/>
+      <w:bookmarkStart w:id="6" w:name="_Toc414799650"/>
       <w:r>
         <w:t>Beskrivning</w:t>
       </w:r>
-      <w:bookmarkEnd w:id="7"/>
+      <w:bookmarkEnd w:id="6"/>
     </w:p>
     <w:p>
       <w:pPr>
@@ -1393,21 +1529,21 @@
     </w:p>
     <w:p>
       <w:pPr>
-        <w:pStyle w:val="Heading1"/>
+        <w:pStyle w:val="Rubrik1"/>
       </w:pPr>
-      <w:bookmarkStart w:id="8" w:name="_Toc414629156"/>
+      <w:bookmarkStart w:id="7" w:name="_Toc414799651"/>
       <w:r>
         <w:lastRenderedPageBreak/>
         <w:t>Skisser</w:t>
       </w:r>
-      <w:bookmarkEnd w:id="8"/>
+      <w:bookmarkEnd w:id="7"/>
     </w:p>
     <w:p/>
     <w:p>
       <w:r>
         <w:rPr>
           <w:noProof/>
-          <w:lang w:val="en-US"/>
+          <w:lang w:eastAsia="sv-SE"/>
         </w:rPr>
         <w:drawing>
           <wp:inline distT="0" distB="0" distL="0" distR="0" wp14:anchorId="303971FA" wp14:editId="7F3531C4">
@@ -1425,7 +1561,7 @@
                     <pic:cNvPicPr/>
                   </pic:nvPicPr>
                   <pic:blipFill>
-                    <a:blip r:embed="rId8">
+                    <a:blip r:embed="rId11">
                       <a:extLst>
                         <a:ext uri="{28A0092B-C50C-407E-A947-70E740481C1C}">
                           <a14:useLocalDpi xmlns:a14="http://schemas.microsoft.com/office/drawing/2010/main" val="0"/>
@@ -1473,31 +1609,31 @@
     </w:p>
     <w:p>
       <w:pPr>
-        <w:pStyle w:val="Heading1"/>
+        <w:pStyle w:val="Rubrik1"/>
       </w:pPr>
-      <w:bookmarkStart w:id="9" w:name="_Toc414629157"/>
+      <w:bookmarkStart w:id="8" w:name="_Toc414799652"/>
       <w:r>
         <w:lastRenderedPageBreak/>
         <w:t>Klassdiagram</w:t>
       </w:r>
-      <w:bookmarkEnd w:id="9"/>
+      <w:bookmarkEnd w:id="8"/>
     </w:p>
     <w:p/>
     <w:p>
       <w:pPr>
-        <w:pStyle w:val="Heading2"/>
+        <w:pStyle w:val="Rubrik2"/>
       </w:pPr>
-      <w:bookmarkStart w:id="10" w:name="_Toc414629158"/>
+      <w:bookmarkStart w:id="9" w:name="_Toc414799653"/>
       <w:r>
         <w:t>Client</w:t>
       </w:r>
-      <w:bookmarkEnd w:id="10"/>
+      <w:bookmarkEnd w:id="9"/>
     </w:p>
     <w:p>
       <w:r>
         <w:rPr>
           <w:noProof/>
-          <w:lang w:val="en-US"/>
+          <w:lang w:eastAsia="sv-SE"/>
         </w:rPr>
         <w:drawing>
           <wp:inline distT="0" distB="0" distL="0" distR="0" wp14:anchorId="680E1CC5" wp14:editId="6F6913A7">
@@ -1515,7 +1651,7 @@
                     <pic:cNvPicPr/>
                   </pic:nvPicPr>
                   <pic:blipFill>
-                    <a:blip r:embed="rId9">
+                    <a:blip r:embed="rId12">
                       <a:extLst>
                         <a:ext uri="{28A0092B-C50C-407E-A947-70E740481C1C}">
                           <a14:useLocalDpi xmlns:a14="http://schemas.microsoft.com/office/drawing/2010/main" val="0"/>
@@ -1545,13 +1681,13 @@
     <w:p/>
     <w:p>
       <w:pPr>
-        <w:pStyle w:val="Heading2"/>
+        <w:pStyle w:val="Rubrik2"/>
       </w:pPr>
-      <w:bookmarkStart w:id="11" w:name="_Toc414629159"/>
+      <w:bookmarkStart w:id="10" w:name="_Toc414799654"/>
       <w:r>
         <w:t>Server</w:t>
       </w:r>
-      <w:bookmarkEnd w:id="11"/>
+      <w:bookmarkEnd w:id="10"/>
     </w:p>
     <w:p>
       <w:pPr>
@@ -1567,7 +1703,7 @@
       <w:r>
         <w:rPr>
           <w:noProof/>
-          <w:lang w:val="en-US"/>
+          <w:lang w:eastAsia="sv-SE"/>
         </w:rPr>
         <w:drawing>
           <wp:inline distT="0" distB="0" distL="0" distR="0" wp14:anchorId="37F282BA" wp14:editId="77C9CE1F">
@@ -1585,7 +1721,7 @@
                     <pic:cNvPicPr/>
                   </pic:nvPicPr>
                   <pic:blipFill>
-                    <a:blip r:embed="rId10">
+                    <a:blip r:embed="rId13">
                       <a:extLst>
                         <a:ext uri="{28A0092B-C50C-407E-A947-70E740481C1C}">
                           <a14:useLocalDpi xmlns:a14="http://schemas.microsoft.com/office/drawing/2010/main" val="0"/>
@@ -1617,18 +1753,18 @@
     </w:p>
     <w:p>
       <w:pPr>
-        <w:pStyle w:val="Heading1"/>
+        <w:pStyle w:val="Rubrik1"/>
       </w:pPr>
-      <w:bookmarkStart w:id="12" w:name="_Toc414629160"/>
+      <w:bookmarkStart w:id="11" w:name="_Toc414799655"/>
       <w:r>
         <w:lastRenderedPageBreak/>
         <w:t>ER-diagram</w:t>
       </w:r>
-      <w:bookmarkEnd w:id="12"/>
+      <w:bookmarkEnd w:id="11"/>
     </w:p>
     <w:sectPr>
-      <w:headerReference w:type="default" r:id="rId11"/>
-      <w:footerReference w:type="default" r:id="rId12"/>
+      <w:headerReference w:type="default" r:id="rId14"/>
+      <w:footerReference w:type="default" r:id="rId15"/>
       <w:pgSz w:w="11900" w:h="16840"/>
       <w:pgMar w:top="1440" w:right="1797" w:bottom="1440" w:left="1797" w:header="709" w:footer="709" w:gutter="0"/>
       <w:pgNumType w:start="1"/>
@@ -1640,7 +1776,7 @@
 </file>
 
 <file path=word/endnotes.xml><?xml version="1.0" encoding="utf-8"?>
-<w:endnotes xmlns:wpc="http://schemas.microsoft.com/office/word/2010/wordprocessingCanvas" xmlns:mc="http://schemas.openxmlformats.org/markup-compatibility/2006" xmlns:o="urn:schemas-microsoft-com:office:office" xmlns:r="http://schemas.openxmlformats.org/officeDocument/2006/relationships" xmlns:m="http://schemas.openxmlformats.org/officeDocument/2006/math" xmlns:v="urn:schemas-microsoft-com:vml" xmlns:wp14="http://schemas.microsoft.com/office/word/2010/wordprocessingDrawing" xmlns:wp="http://schemas.openxmlformats.org/drawingml/2006/wordprocessingDrawing" xmlns:w10="urn:schemas-microsoft-com:office:word" xmlns:w="http://schemas.openxmlformats.org/wordprocessingml/2006/main" xmlns:w14="http://schemas.microsoft.com/office/word/2010/wordml" xmlns:w15="http://schemas.microsoft.com/office/word/2012/wordml" xmlns:wpg="http://schemas.microsoft.com/office/word/2010/wordprocessingGroup" xmlns:wpi="http://schemas.microsoft.com/office/word/2010/wordprocessingInk" xmlns:wne="http://schemas.microsoft.com/office/word/2006/wordml" xmlns:wps="http://schemas.microsoft.com/office/word/2010/wordprocessingShape" mc:Ignorable="w14 w15 wp14">
+<w:endnotes xmlns:wpc="http://schemas.microsoft.com/office/word/2010/wordprocessingCanvas" xmlns:mc="http://schemas.openxmlformats.org/markup-compatibility/2006" xmlns:o="urn:schemas-microsoft-com:office:office" xmlns:r="http://schemas.openxmlformats.org/officeDocument/2006/relationships" xmlns:m="http://schemas.openxmlformats.org/officeDocument/2006/math" xmlns:v="urn:schemas-microsoft-com:vml" xmlns:wp14="http://schemas.microsoft.com/office/word/2010/wordprocessingDrawing" xmlns:wp="http://schemas.openxmlformats.org/drawingml/2006/wordprocessingDrawing" xmlns:w10="urn:schemas-microsoft-com:office:word" xmlns:w="http://schemas.openxmlformats.org/wordprocessingml/2006/main" xmlns:w14="http://schemas.microsoft.com/office/word/2010/wordml" xmlns:wpg="http://schemas.microsoft.com/office/word/2010/wordprocessingGroup" xmlns:wpi="http://schemas.microsoft.com/office/word/2010/wordprocessingInk" xmlns:wne="http://schemas.microsoft.com/office/word/2006/wordml" xmlns:wps="http://schemas.microsoft.com/office/word/2010/wordprocessingShape" mc:Ignorable="w14 wp14">
   <w:endnote w:type="separator" w:id="-1">
     <w:p>
       <w:r>
@@ -1659,7 +1795,7 @@
 </file>
 
 <file path=word/footer1.xml><?xml version="1.0" encoding="utf-8"?>
-<w:ftr xmlns:wpc="http://schemas.microsoft.com/office/word/2010/wordprocessingCanvas" xmlns:mc="http://schemas.openxmlformats.org/markup-compatibility/2006" xmlns:o="urn:schemas-microsoft-com:office:office" xmlns:r="http://schemas.openxmlformats.org/officeDocument/2006/relationships" xmlns:m="http://schemas.openxmlformats.org/officeDocument/2006/math" xmlns:v="urn:schemas-microsoft-com:vml" xmlns:wp14="http://schemas.microsoft.com/office/word/2010/wordprocessingDrawing" xmlns:wp="http://schemas.openxmlformats.org/drawingml/2006/wordprocessingDrawing" xmlns:w10="urn:schemas-microsoft-com:office:word" xmlns:w="http://schemas.openxmlformats.org/wordprocessingml/2006/main" xmlns:w14="http://schemas.microsoft.com/office/word/2010/wordml" xmlns:w15="http://schemas.microsoft.com/office/word/2012/wordml" xmlns:wpg="http://schemas.microsoft.com/office/word/2010/wordprocessingGroup" xmlns:wpi="http://schemas.microsoft.com/office/word/2010/wordprocessingInk" xmlns:wne="http://schemas.microsoft.com/office/word/2006/wordml" xmlns:wps="http://schemas.microsoft.com/office/word/2010/wordprocessingShape" mc:Ignorable="w14 w15 wp14">
+<w:ftr xmlns:wpc="http://schemas.microsoft.com/office/word/2010/wordprocessingCanvas" xmlns:mc="http://schemas.openxmlformats.org/markup-compatibility/2006" xmlns:o="urn:schemas-microsoft-com:office:office" xmlns:r="http://schemas.openxmlformats.org/officeDocument/2006/relationships" xmlns:m="http://schemas.openxmlformats.org/officeDocument/2006/math" xmlns:v="urn:schemas-microsoft-com:vml" xmlns:wp14="http://schemas.microsoft.com/office/word/2010/wordprocessingDrawing" xmlns:wp="http://schemas.openxmlformats.org/drawingml/2006/wordprocessingDrawing" xmlns:w10="urn:schemas-microsoft-com:office:word" xmlns:w="http://schemas.openxmlformats.org/wordprocessingml/2006/main" xmlns:w14="http://schemas.microsoft.com/office/word/2010/wordml" xmlns:wpg="http://schemas.microsoft.com/office/word/2010/wordprocessingGroup" xmlns:wpi="http://schemas.microsoft.com/office/word/2010/wordprocessingInk" xmlns:wne="http://schemas.microsoft.com/office/word/2006/wordml" xmlns:wps="http://schemas.microsoft.com/office/word/2010/wordprocessingShape" mc:Ignorable="w14 wp14">
   <w:sdt>
     <w:sdtPr>
       <w:id w:val="836191418"/>
@@ -1672,7 +1808,7 @@
     <w:sdtContent>
       <w:p>
         <w:pPr>
-          <w:pStyle w:val="Footer"/>
+          <w:pStyle w:val="Sidfot"/>
           <w:jc w:val="center"/>
         </w:pPr>
         <w:r>
@@ -1688,7 +1824,7 @@
           <w:rPr>
             <w:noProof/>
           </w:rPr>
-          <w:t>7</w:t>
+          <w:t>4</w:t>
         </w:r>
         <w:r>
           <w:fldChar w:fldCharType="end"/>
@@ -1700,7 +1836,7 @@
 </file>
 
 <file path=word/footnotes.xml><?xml version="1.0" encoding="utf-8"?>
-<w:footnotes xmlns:wpc="http://schemas.microsoft.com/office/word/2010/wordprocessingCanvas" xmlns:mc="http://schemas.openxmlformats.org/markup-compatibility/2006" xmlns:o="urn:schemas-microsoft-com:office:office" xmlns:r="http://schemas.openxmlformats.org/officeDocument/2006/relationships" xmlns:m="http://schemas.openxmlformats.org/officeDocument/2006/math" xmlns:v="urn:schemas-microsoft-com:vml" xmlns:wp14="http://schemas.microsoft.com/office/word/2010/wordprocessingDrawing" xmlns:wp="http://schemas.openxmlformats.org/drawingml/2006/wordprocessingDrawing" xmlns:w10="urn:schemas-microsoft-com:office:word" xmlns:w="http://schemas.openxmlformats.org/wordprocessingml/2006/main" xmlns:w14="http://schemas.microsoft.com/office/word/2010/wordml" xmlns:w15="http://schemas.microsoft.com/office/word/2012/wordml" xmlns:wpg="http://schemas.microsoft.com/office/word/2010/wordprocessingGroup" xmlns:wpi="http://schemas.microsoft.com/office/word/2010/wordprocessingInk" xmlns:wne="http://schemas.microsoft.com/office/word/2006/wordml" xmlns:wps="http://schemas.microsoft.com/office/word/2010/wordprocessingShape" mc:Ignorable="w14 w15 wp14">
+<w:footnotes xmlns:wpc="http://schemas.microsoft.com/office/word/2010/wordprocessingCanvas" xmlns:mc="http://schemas.openxmlformats.org/markup-compatibility/2006" xmlns:o="urn:schemas-microsoft-com:office:office" xmlns:r="http://schemas.openxmlformats.org/officeDocument/2006/relationships" xmlns:m="http://schemas.openxmlformats.org/officeDocument/2006/math" xmlns:v="urn:schemas-microsoft-com:vml" xmlns:wp14="http://schemas.microsoft.com/office/word/2010/wordprocessingDrawing" xmlns:wp="http://schemas.openxmlformats.org/drawingml/2006/wordprocessingDrawing" xmlns:w10="urn:schemas-microsoft-com:office:word" xmlns:w="http://schemas.openxmlformats.org/wordprocessingml/2006/main" xmlns:w14="http://schemas.microsoft.com/office/word/2010/wordml" xmlns:wpg="http://schemas.microsoft.com/office/word/2010/wordprocessingGroup" xmlns:wpi="http://schemas.microsoft.com/office/word/2010/wordprocessingInk" xmlns:wne="http://schemas.microsoft.com/office/word/2006/wordml" xmlns:wps="http://schemas.microsoft.com/office/word/2010/wordprocessingShape" mc:Ignorable="w14 wp14">
   <w:footnote w:type="separator" w:id="-1">
     <w:p>
       <w:r>
@@ -1719,10 +1855,10 @@
 </file>
 
 <file path=word/header1.xml><?xml version="1.0" encoding="utf-8"?>
-<w:hdr xmlns:wpc="http://schemas.microsoft.com/office/word/2010/wordprocessingCanvas" xmlns:mc="http://schemas.openxmlformats.org/markup-compatibility/2006" xmlns:o="urn:schemas-microsoft-com:office:office" xmlns:r="http://schemas.openxmlformats.org/officeDocument/2006/relationships" xmlns:m="http://schemas.openxmlformats.org/officeDocument/2006/math" xmlns:v="urn:schemas-microsoft-com:vml" xmlns:wp14="http://schemas.microsoft.com/office/word/2010/wordprocessingDrawing" xmlns:wp="http://schemas.openxmlformats.org/drawingml/2006/wordprocessingDrawing" xmlns:w10="urn:schemas-microsoft-com:office:word" xmlns:w="http://schemas.openxmlformats.org/wordprocessingml/2006/main" xmlns:w14="http://schemas.microsoft.com/office/word/2010/wordml" xmlns:w15="http://schemas.microsoft.com/office/word/2012/wordml" xmlns:wpg="http://schemas.microsoft.com/office/word/2010/wordprocessingGroup" xmlns:wpi="http://schemas.microsoft.com/office/word/2010/wordprocessingInk" xmlns:wne="http://schemas.microsoft.com/office/word/2006/wordml" xmlns:wps="http://schemas.microsoft.com/office/word/2010/wordprocessingShape" mc:Ignorable="w14 w15 wp14">
+<w:hdr xmlns:wpc="http://schemas.microsoft.com/office/word/2010/wordprocessingCanvas" xmlns:mc="http://schemas.openxmlformats.org/markup-compatibility/2006" xmlns:o="urn:schemas-microsoft-com:office:office" xmlns:r="http://schemas.openxmlformats.org/officeDocument/2006/relationships" xmlns:m="http://schemas.openxmlformats.org/officeDocument/2006/math" xmlns:v="urn:schemas-microsoft-com:vml" xmlns:wp14="http://schemas.microsoft.com/office/word/2010/wordprocessingDrawing" xmlns:wp="http://schemas.openxmlformats.org/drawingml/2006/wordprocessingDrawing" xmlns:w10="urn:schemas-microsoft-com:office:word" xmlns:w="http://schemas.openxmlformats.org/wordprocessingml/2006/main" xmlns:w14="http://schemas.microsoft.com/office/word/2010/wordml" xmlns:wpg="http://schemas.microsoft.com/office/word/2010/wordprocessingGroup" xmlns:wpi="http://schemas.microsoft.com/office/word/2010/wordprocessingInk" xmlns:wne="http://schemas.microsoft.com/office/word/2006/wordml" xmlns:wps="http://schemas.microsoft.com/office/word/2010/wordprocessingShape" mc:Ignorable="w14 wp14">
   <w:p>
     <w:pPr>
-      <w:pStyle w:val="Header"/>
+      <w:pStyle w:val="Sidhuvud"/>
     </w:pPr>
     <w:r>
       <w:t>20/3 2015</w:t>
@@ -1744,7 +1880,7 @@
 </file>
 
 <file path=word/styles.xml><?xml version="1.0" encoding="utf-8"?>
-<w:styles xmlns:mc="http://schemas.openxmlformats.org/markup-compatibility/2006" xmlns:r="http://schemas.openxmlformats.org/officeDocument/2006/relationships" xmlns:w="http://schemas.openxmlformats.org/wordprocessingml/2006/main" xmlns:w14="http://schemas.microsoft.com/office/word/2010/wordml" xmlns:w15="http://schemas.microsoft.com/office/word/2012/wordml" mc:Ignorable="w14 w15">
+<w:styles xmlns:mc="http://schemas.openxmlformats.org/markup-compatibility/2006" xmlns:r="http://schemas.openxmlformats.org/officeDocument/2006/relationships" xmlns:w="http://schemas.openxmlformats.org/wordprocessingml/2006/main" xmlns:w14="http://schemas.microsoft.com/office/word/2010/wordml" mc:Ignorable="w14">
   <w:docDefaults>
     <w:rPrDefault>
       <w:rPr>
@@ -1756,386 +1892,160 @@
     </w:rPrDefault>
     <w:pPrDefault/>
   </w:docDefaults>
-  <w:latentStyles w:defLockedState="0" w:defUIPriority="99" w:defSemiHidden="0" w:defUnhideWhenUsed="0" w:defQFormat="0" w:count="371">
-    <w:lsdException w:name="Normal" w:uiPriority="0" w:qFormat="1"/>
-    <w:lsdException w:name="heading 1" w:uiPriority="9" w:qFormat="1"/>
-    <w:lsdException w:name="heading 2" w:semiHidden="1" w:uiPriority="9" w:unhideWhenUsed="1" w:qFormat="1"/>
-    <w:lsdException w:name="heading 3" w:semiHidden="1" w:uiPriority="9" w:unhideWhenUsed="1" w:qFormat="1"/>
-    <w:lsdException w:name="heading 4" w:semiHidden="1" w:uiPriority="9" w:unhideWhenUsed="1" w:qFormat="1"/>
-    <w:lsdException w:name="heading 5" w:semiHidden="1" w:uiPriority="9" w:unhideWhenUsed="1" w:qFormat="1"/>
-    <w:lsdException w:name="heading 6" w:semiHidden="1" w:uiPriority="9" w:unhideWhenUsed="1" w:qFormat="1"/>
-    <w:lsdException w:name="heading 7" w:semiHidden="1" w:uiPriority="9" w:unhideWhenUsed="1" w:qFormat="1"/>
-    <w:lsdException w:name="heading 8" w:semiHidden="1" w:uiPriority="9" w:unhideWhenUsed="1" w:qFormat="1"/>
-    <w:lsdException w:name="heading 9" w:semiHidden="1" w:uiPriority="9" w:unhideWhenUsed="1" w:qFormat="1"/>
-    <w:lsdException w:name="index 1" w:semiHidden="1" w:unhideWhenUsed="1"/>
-    <w:lsdException w:name="index 2" w:semiHidden="1" w:unhideWhenUsed="1"/>
-    <w:lsdException w:name="index 3" w:semiHidden="1" w:unhideWhenUsed="1"/>
-    <w:lsdException w:name="index 4" w:semiHidden="1" w:unhideWhenUsed="1"/>
-    <w:lsdException w:name="index 5" w:semiHidden="1" w:unhideWhenUsed="1"/>
-    <w:lsdException w:name="index 6" w:semiHidden="1" w:unhideWhenUsed="1"/>
-    <w:lsdException w:name="index 7" w:semiHidden="1" w:unhideWhenUsed="1"/>
-    <w:lsdException w:name="index 8" w:semiHidden="1" w:unhideWhenUsed="1"/>
-    <w:lsdException w:name="index 9" w:semiHidden="1" w:unhideWhenUsed="1"/>
-    <w:lsdException w:name="toc 1" w:semiHidden="1" w:uiPriority="39" w:unhideWhenUsed="1"/>
-    <w:lsdException w:name="toc 2" w:semiHidden="1" w:uiPriority="39" w:unhideWhenUsed="1"/>
-    <w:lsdException w:name="toc 3" w:semiHidden="1" w:uiPriority="39" w:unhideWhenUsed="1"/>
-    <w:lsdException w:name="toc 4" w:semiHidden="1" w:uiPriority="39" w:unhideWhenUsed="1"/>
-    <w:lsdException w:name="toc 5" w:semiHidden="1" w:uiPriority="39" w:unhideWhenUsed="1"/>
-    <w:lsdException w:name="toc 6" w:semiHidden="1" w:uiPriority="39" w:unhideWhenUsed="1"/>
-    <w:lsdException w:name="toc 7" w:semiHidden="1" w:uiPriority="39" w:unhideWhenUsed="1"/>
-    <w:lsdException w:name="toc 8" w:semiHidden="1" w:uiPriority="39" w:unhideWhenUsed="1"/>
-    <w:lsdException w:name="toc 9" w:semiHidden="1" w:uiPriority="39" w:unhideWhenUsed="1"/>
-    <w:lsdException w:name="Normal Indent" w:semiHidden="1" w:unhideWhenUsed="1"/>
-    <w:lsdException w:name="footnote text" w:semiHidden="1" w:unhideWhenUsed="1"/>
-    <w:lsdException w:name="annotation text" w:semiHidden="1" w:unhideWhenUsed="1"/>
-    <w:lsdException w:name="header" w:semiHidden="1" w:unhideWhenUsed="1"/>
-    <w:lsdException w:name="footer" w:semiHidden="1" w:unhideWhenUsed="1"/>
-    <w:lsdException w:name="index heading" w:semiHidden="1" w:unhideWhenUsed="1"/>
-    <w:lsdException w:name="caption" w:semiHidden="1" w:uiPriority="35" w:unhideWhenUsed="1" w:qFormat="1"/>
-    <w:lsdException w:name="table of figures" w:semiHidden="1" w:unhideWhenUsed="1"/>
-    <w:lsdException w:name="envelope address" w:semiHidden="1" w:unhideWhenUsed="1"/>
-    <w:lsdException w:name="envelope return" w:semiHidden="1" w:unhideWhenUsed="1"/>
-    <w:lsdException w:name="footnote reference" w:semiHidden="1" w:unhideWhenUsed="1"/>
-    <w:lsdException w:name="annotation reference" w:semiHidden="1" w:unhideWhenUsed="1"/>
-    <w:lsdException w:name="line number" w:semiHidden="1" w:unhideWhenUsed="1"/>
-    <w:lsdException w:name="page number" w:semiHidden="1" w:unhideWhenUsed="1"/>
-    <w:lsdException w:name="endnote reference" w:semiHidden="1" w:unhideWhenUsed="1"/>
-    <w:lsdException w:name="endnote text" w:semiHidden="1" w:unhideWhenUsed="1"/>
-    <w:lsdException w:name="table of authorities" w:semiHidden="1" w:unhideWhenUsed="1"/>
-    <w:lsdException w:name="macro" w:semiHidden="1" w:unhideWhenUsed="1"/>
-    <w:lsdException w:name="toa heading" w:semiHidden="1" w:unhideWhenUsed="1"/>
-    <w:lsdException w:name="List" w:semiHidden="1" w:unhideWhenUsed="1"/>
-    <w:lsdException w:name="List Bullet" w:semiHidden="1" w:unhideWhenUsed="1"/>
-    <w:lsdException w:name="List Number" w:semiHidden="1" w:unhideWhenUsed="1"/>
-    <w:lsdException w:name="List 2" w:semiHidden="1" w:unhideWhenUsed="1"/>
-    <w:lsdException w:name="List 3" w:semiHidden="1" w:unhideWhenUsed="1"/>
-    <w:lsdException w:name="List 4" w:semiHidden="1" w:unhideWhenUsed="1"/>
-    <w:lsdException w:name="List 5" w:semiHidden="1" w:unhideWhenUsed="1"/>
-    <w:lsdException w:name="List Bullet 2" w:semiHidden="1" w:unhideWhenUsed="1"/>
-    <w:lsdException w:name="List Bullet 3" w:semiHidden="1" w:unhideWhenUsed="1"/>
-    <w:lsdException w:name="List Bullet 4" w:semiHidden="1" w:unhideWhenUsed="1"/>
-    <w:lsdException w:name="List Bullet 5" w:semiHidden="1" w:unhideWhenUsed="1"/>
-    <w:lsdException w:name="List Number 2" w:semiHidden="1" w:unhideWhenUsed="1"/>
-    <w:lsdException w:name="List Number 3" w:semiHidden="1" w:unhideWhenUsed="1"/>
-    <w:lsdException w:name="List Number 4" w:semiHidden="1" w:unhideWhenUsed="1"/>
-    <w:lsdException w:name="List Number 5" w:semiHidden="1" w:unhideWhenUsed="1"/>
-    <w:lsdException w:name="Title" w:uiPriority="10" w:qFormat="1"/>
-    <w:lsdException w:name="Closing" w:semiHidden="1" w:unhideWhenUsed="1"/>
-    <w:lsdException w:name="Signature" w:semiHidden="1" w:unhideWhenUsed="1"/>
-    <w:lsdException w:name="Default Paragraph Font" w:semiHidden="1" w:uiPriority="1" w:unhideWhenUsed="1"/>
-    <w:lsdException w:name="Body Text" w:semiHidden="1" w:unhideWhenUsed="1"/>
-    <w:lsdException w:name="Body Text Indent" w:semiHidden="1" w:unhideWhenUsed="1"/>
-    <w:lsdException w:name="List Continue" w:semiHidden="1" w:unhideWhenUsed="1"/>
-    <w:lsdException w:name="List Continue 2" w:semiHidden="1" w:unhideWhenUsed="1"/>
-    <w:lsdException w:name="List Continue 3" w:semiHidden="1" w:unhideWhenUsed="1"/>
-    <w:lsdException w:name="List Continue 4" w:semiHidden="1" w:unhideWhenUsed="1"/>
-    <w:lsdException w:name="List Continue 5" w:semiHidden="1" w:unhideWhenUsed="1"/>
-    <w:lsdException w:name="Message Header" w:semiHidden="1" w:unhideWhenUsed="1"/>
-    <w:lsdException w:name="Subtitle" w:uiPriority="11" w:qFormat="1"/>
-    <w:lsdException w:name="Salutation" w:semiHidden="1" w:unhideWhenUsed="1"/>
-    <w:lsdException w:name="Date" w:semiHidden="1" w:unhideWhenUsed="1"/>
-    <w:lsdException w:name="Body Text First Indent" w:semiHidden="1" w:unhideWhenUsed="1"/>
-    <w:lsdException w:name="Body Text First Indent 2" w:semiHidden="1" w:unhideWhenUsed="1"/>
-    <w:lsdException w:name="Note Heading" w:semiHidden="1" w:unhideWhenUsed="1"/>
-    <w:lsdException w:name="Body Text 2" w:semiHidden="1" w:unhideWhenUsed="1"/>
-    <w:lsdException w:name="Body Text 3" w:semiHidden="1" w:unhideWhenUsed="1"/>
-    <w:lsdException w:name="Body Text Indent 2" w:semiHidden="1" w:unhideWhenUsed="1"/>
-    <w:lsdException w:name="Body Text Indent 3" w:semiHidden="1" w:unhideWhenUsed="1"/>
-    <w:lsdException w:name="Block Text" w:semiHidden="1" w:unhideWhenUsed="1"/>
-    <w:lsdException w:name="Hyperlink" w:semiHidden="1" w:unhideWhenUsed="1"/>
-    <w:lsdException w:name="FollowedHyperlink" w:semiHidden="1" w:unhideWhenUsed="1"/>
-    <w:lsdException w:name="Strong" w:uiPriority="22" w:qFormat="1"/>
-    <w:lsdException w:name="Emphasis" w:uiPriority="20" w:qFormat="1"/>
-    <w:lsdException w:name="Document Map" w:semiHidden="1" w:unhideWhenUsed="1"/>
-    <w:lsdException w:name="Plain Text" w:semiHidden="1" w:unhideWhenUsed="1"/>
-    <w:lsdException w:name="E-mail Signature" w:semiHidden="1" w:unhideWhenUsed="1"/>
-    <w:lsdException w:name="HTML Top of Form" w:semiHidden="1" w:unhideWhenUsed="1"/>
-    <w:lsdException w:name="HTML Bottom of Form" w:semiHidden="1" w:unhideWhenUsed="1"/>
-    <w:lsdException w:name="Normal (Web)" w:semiHidden="1" w:unhideWhenUsed="1"/>
-    <w:lsdException w:name="HTML Acronym" w:semiHidden="1" w:unhideWhenUsed="1"/>
-    <w:lsdException w:name="HTML Address" w:semiHidden="1" w:unhideWhenUsed="1"/>
-    <w:lsdException w:name="HTML Cite" w:semiHidden="1" w:unhideWhenUsed="1"/>
-    <w:lsdException w:name="HTML Code" w:semiHidden="1" w:unhideWhenUsed="1"/>
-    <w:lsdException w:name="HTML Definition" w:semiHidden="1" w:unhideWhenUsed="1"/>
-    <w:lsdException w:name="HTML Keyboard" w:semiHidden="1" w:unhideWhenUsed="1"/>
-    <w:lsdException w:name="HTML Preformatted" w:semiHidden="1" w:unhideWhenUsed="1"/>
-    <w:lsdException w:name="HTML Sample" w:semiHidden="1" w:unhideWhenUsed="1"/>
-    <w:lsdException w:name="HTML Typewriter" w:semiHidden="1" w:unhideWhenUsed="1"/>
-    <w:lsdException w:name="HTML Variable" w:semiHidden="1" w:unhideWhenUsed="1"/>
-    <w:lsdException w:name="Normal Table" w:semiHidden="1" w:unhideWhenUsed="1"/>
-    <w:lsdException w:name="annotation subject" w:semiHidden="1" w:unhideWhenUsed="1"/>
-    <w:lsdException w:name="No List" w:semiHidden="1" w:unhideWhenUsed="1"/>
-    <w:lsdException w:name="Outline List 1" w:semiHidden="1" w:unhideWhenUsed="1"/>
-    <w:lsdException w:name="Outline List 2" w:semiHidden="1" w:unhideWhenUsed="1"/>
-    <w:lsdException w:name="Outline List 3" w:semiHidden="1" w:unhideWhenUsed="1"/>
-    <w:lsdException w:name="Table Simple 1" w:semiHidden="1" w:unhideWhenUsed="1"/>
-    <w:lsdException w:name="Table Simple 2" w:semiHidden="1" w:unhideWhenUsed="1"/>
-    <w:lsdException w:name="Table Simple 3" w:semiHidden="1" w:unhideWhenUsed="1"/>
-    <w:lsdException w:name="Table Classic 1" w:semiHidden="1" w:unhideWhenUsed="1"/>
-    <w:lsdException w:name="Table Classic 2" w:semiHidden="1" w:unhideWhenUsed="1"/>
-    <w:lsdException w:name="Table Classic 3" w:semiHidden="1" w:unhideWhenUsed="1"/>
-    <w:lsdException w:name="Table Classic 4" w:semiHidden="1" w:unhideWhenUsed="1"/>
-    <w:lsdException w:name="Table Colorful 1" w:semiHidden="1" w:unhideWhenUsed="1"/>
-    <w:lsdException w:name="Table Colorful 2" w:semiHidden="1" w:unhideWhenUsed="1"/>
-    <w:lsdException w:name="Table Colorful 3" w:semiHidden="1" w:unhideWhenUsed="1"/>
-    <w:lsdException w:name="Table Columns 1" w:semiHidden="1" w:unhideWhenUsed="1"/>
-    <w:lsdException w:name="Table Columns 2" w:semiHidden="1" w:unhideWhenUsed="1"/>
-    <w:lsdException w:name="Table Columns 3" w:semiHidden="1" w:unhideWhenUsed="1"/>
-    <w:lsdException w:name="Table Columns 4" w:semiHidden="1" w:unhideWhenUsed="1"/>
-    <w:lsdException w:name="Table Columns 5" w:semiHidden="1" w:unhideWhenUsed="1"/>
-    <w:lsdException w:name="Table Grid 1" w:semiHidden="1" w:unhideWhenUsed="1"/>
-    <w:lsdException w:name="Table Grid 2" w:semiHidden="1" w:unhideWhenUsed="1"/>
-    <w:lsdException w:name="Table Grid 3" w:semiHidden="1" w:unhideWhenUsed="1"/>
-    <w:lsdException w:name="Table Grid 4" w:semiHidden="1" w:unhideWhenUsed="1"/>
-    <w:lsdException w:name="Table Grid 5" w:semiHidden="1" w:unhideWhenUsed="1"/>
-    <w:lsdException w:name="Table Grid 6" w:semiHidden="1" w:unhideWhenUsed="1"/>
-    <w:lsdException w:name="Table Grid 7" w:semiHidden="1" w:unhideWhenUsed="1"/>
-    <w:lsdException w:name="Table Grid 8" w:semiHidden="1" w:unhideWhenUsed="1"/>
-    <w:lsdException w:name="Table List 1" w:semiHidden="1" w:unhideWhenUsed="1"/>
-    <w:lsdException w:name="Table List 2" w:semiHidden="1" w:unhideWhenUsed="1"/>
-    <w:lsdException w:name="Table List 3" w:semiHidden="1" w:unhideWhenUsed="1"/>
-    <w:lsdException w:name="Table List 4" w:semiHidden="1" w:unhideWhenUsed="1"/>
-    <w:lsdException w:name="Table List 5" w:semiHidden="1" w:unhideWhenUsed="1"/>
-    <w:lsdException w:name="Table List 6" w:semiHidden="1" w:unhideWhenUsed="1"/>
-    <w:lsdException w:name="Table List 7" w:semiHidden="1" w:unhideWhenUsed="1"/>
-    <w:lsdException w:name="Table List 8" w:semiHidden="1" w:unhideWhenUsed="1"/>
-    <w:lsdException w:name="Table 3D effects 1" w:semiHidden="1" w:unhideWhenUsed="1"/>
-    <w:lsdException w:name="Table 3D effects 2" w:semiHidden="1" w:unhideWhenUsed="1"/>
-    <w:lsdException w:name="Table 3D effects 3" w:semiHidden="1" w:unhideWhenUsed="1"/>
-    <w:lsdException w:name="Table Contemporary" w:semiHidden="1" w:unhideWhenUsed="1"/>
-    <w:lsdException w:name="Table Elegant" w:semiHidden="1" w:unhideWhenUsed="1"/>
-    <w:lsdException w:name="Table Professional" w:semiHidden="1" w:unhideWhenUsed="1"/>
-    <w:lsdException w:name="Table Subtle 1" w:semiHidden="1" w:unhideWhenUsed="1"/>
-    <w:lsdException w:name="Table Subtle 2" w:semiHidden="1" w:unhideWhenUsed="1"/>
-    <w:lsdException w:name="Table Web 1" w:semiHidden="1" w:unhideWhenUsed="1"/>
-    <w:lsdException w:name="Table Web 2" w:semiHidden="1" w:unhideWhenUsed="1"/>
-    <w:lsdException w:name="Table Web 3" w:semiHidden="1" w:unhideWhenUsed="1"/>
-    <w:lsdException w:name="Balloon Text" w:semiHidden="1" w:unhideWhenUsed="1"/>
-    <w:lsdException w:name="Table Grid" w:uiPriority="59"/>
-    <w:lsdException w:name="Table Theme" w:semiHidden="1" w:unhideWhenUsed="1"/>
-    <w:lsdException w:name="Placeholder Text" w:semiHidden="1"/>
-    <w:lsdException w:name="No Spacing" w:uiPriority="1" w:qFormat="1"/>
-    <w:lsdException w:name="Light Shading" w:uiPriority="60"/>
-    <w:lsdException w:name="Light List" w:uiPriority="61"/>
-    <w:lsdException w:name="Light Grid" w:uiPriority="62"/>
-    <w:lsdException w:name="Medium Shading 1" w:uiPriority="63"/>
-    <w:lsdException w:name="Medium Shading 2" w:uiPriority="64"/>
-    <w:lsdException w:name="Medium List 1" w:uiPriority="65"/>
-    <w:lsdException w:name="Medium List 2" w:uiPriority="66"/>
-    <w:lsdException w:name="Medium Grid 1" w:uiPriority="67"/>
-    <w:lsdException w:name="Medium Grid 2" w:uiPriority="68"/>
-    <w:lsdException w:name="Medium Grid 3" w:uiPriority="69"/>
-    <w:lsdException w:name="Dark List" w:uiPriority="70"/>
-    <w:lsdException w:name="Colorful Shading" w:uiPriority="71"/>
-    <w:lsdException w:name="Colorful List" w:uiPriority="72"/>
-    <w:lsdException w:name="Colorful Grid" w:uiPriority="73"/>
-    <w:lsdException w:name="Light Shading Accent 1" w:uiPriority="60"/>
-    <w:lsdException w:name="Light List Accent 1" w:uiPriority="61"/>
-    <w:lsdException w:name="Light Grid Accent 1" w:uiPriority="62"/>
-    <w:lsdException w:name="Medium Shading 1 Accent 1" w:uiPriority="63"/>
-    <w:lsdException w:name="Medium Shading 2 Accent 1" w:uiPriority="64"/>
-    <w:lsdException w:name="Medium List 1 Accent 1" w:uiPriority="65"/>
-    <w:lsdException w:name="Revision" w:semiHidden="1"/>
-    <w:lsdException w:name="List Paragraph" w:uiPriority="34" w:qFormat="1"/>
-    <w:lsdException w:name="Quote" w:uiPriority="29" w:qFormat="1"/>
-    <w:lsdException w:name="Intense Quote" w:uiPriority="30" w:qFormat="1"/>
-    <w:lsdException w:name="Medium List 2 Accent 1" w:uiPriority="66"/>
-    <w:lsdException w:name="Medium Grid 1 Accent 1" w:uiPriority="67"/>
-    <w:lsdException w:name="Medium Grid 2 Accent 1" w:uiPriority="68"/>
-    <w:lsdException w:name="Medium Grid 3 Accent 1" w:uiPriority="69"/>
-    <w:lsdException w:name="Dark List Accent 1" w:uiPriority="70"/>
-    <w:lsdException w:name="Colorful Shading Accent 1" w:uiPriority="71"/>
-    <w:lsdException w:name="Colorful List Accent 1" w:uiPriority="72"/>
-    <w:lsdException w:name="Colorful Grid Accent 1" w:uiPriority="73"/>
-    <w:lsdException w:name="Light Shading Accent 2" w:uiPriority="60"/>
-    <w:lsdException w:name="Light List Accent 2" w:uiPriority="61"/>
-    <w:lsdException w:name="Light Grid Accent 2" w:uiPriority="62"/>
-    <w:lsdException w:name="Medium Shading 1 Accent 2" w:uiPriority="63"/>
-    <w:lsdException w:name="Medium Shading 2 Accent 2" w:uiPriority="64"/>
-    <w:lsdException w:name="Medium List 1 Accent 2" w:uiPriority="65"/>
-    <w:lsdException w:name="Medium List 2 Accent 2" w:uiPriority="66"/>
-    <w:lsdException w:name="Medium Grid 1 Accent 2" w:uiPriority="67"/>
-    <w:lsdException w:name="Medium Grid 2 Accent 2" w:uiPriority="68"/>
-    <w:lsdException w:name="Medium Grid 3 Accent 2" w:uiPriority="69"/>
-    <w:lsdException w:name="Dark List Accent 2" w:uiPriority="70"/>
-    <w:lsdException w:name="Colorful Shading Accent 2" w:uiPriority="71"/>
-    <w:lsdException w:name="Colorful List Accent 2" w:uiPriority="72"/>
-    <w:lsdException w:name="Colorful Grid Accent 2" w:uiPriority="73"/>
-    <w:lsdException w:name="Light Shading Accent 3" w:uiPriority="60"/>
-    <w:lsdException w:name="Light List Accent 3" w:uiPriority="61"/>
-    <w:lsdException w:name="Light Grid Accent 3" w:uiPriority="62"/>
-    <w:lsdException w:name="Medium Shading 1 Accent 3" w:uiPriority="63"/>
-    <w:lsdException w:name="Medium Shading 2 Accent 3" w:uiPriority="64"/>
-    <w:lsdException w:name="Medium List 1 Accent 3" w:uiPriority="65"/>
-    <w:lsdException w:name="Medium List 2 Accent 3" w:uiPriority="66"/>
-    <w:lsdException w:name="Medium Grid 1 Accent 3" w:uiPriority="67"/>
-    <w:lsdException w:name="Medium Grid 2 Accent 3" w:uiPriority="68"/>
-    <w:lsdException w:name="Medium Grid 3 Accent 3" w:uiPriority="69"/>
-    <w:lsdException w:name="Dark List Accent 3" w:uiPriority="70"/>
-    <w:lsdException w:name="Colorful Shading Accent 3" w:uiPriority="71"/>
-    <w:lsdException w:name="Colorful List Accent 3" w:uiPriority="72"/>
-    <w:lsdException w:name="Colorful Grid Accent 3" w:uiPriority="73"/>
-    <w:lsdException w:name="Light Shading Accent 4" w:uiPriority="60"/>
-    <w:lsdException w:name="Light List Accent 4" w:uiPriority="61"/>
-    <w:lsdException w:name="Light Grid Accent 4" w:uiPriority="62"/>
-    <w:lsdException w:name="Medium Shading 1 Accent 4" w:uiPriority="63"/>
-    <w:lsdException w:name="Medium Shading 2 Accent 4" w:uiPriority="64"/>
-    <w:lsdException w:name="Medium List 1 Accent 4" w:uiPriority="65"/>
-    <w:lsdException w:name="Medium List 2 Accent 4" w:uiPriority="66"/>
-    <w:lsdException w:name="Medium Grid 1 Accent 4" w:uiPriority="67"/>
-    <w:lsdException w:name="Medium Grid 2 Accent 4" w:uiPriority="68"/>
-    <w:lsdException w:name="Medium Grid 3 Accent 4" w:uiPriority="69"/>
-    <w:lsdException w:name="Dark List Accent 4" w:uiPriority="70"/>
-    <w:lsdException w:name="Colorful Shading Accent 4" w:uiPriority="71"/>
-    <w:lsdException w:name="Colorful List Accent 4" w:uiPriority="72"/>
-    <w:lsdException w:name="Colorful Grid Accent 4" w:uiPriority="73"/>
-    <w:lsdException w:name="Light Shading Accent 5" w:uiPriority="60"/>
-    <w:lsdException w:name="Light List Accent 5" w:uiPriority="61"/>
-    <w:lsdException w:name="Light Grid Accent 5" w:uiPriority="62"/>
-    <w:lsdException w:name="Medium Shading 1 Accent 5" w:uiPriority="63"/>
-    <w:lsdException w:name="Medium Shading 2 Accent 5" w:uiPriority="64"/>
-    <w:lsdException w:name="Medium List 1 Accent 5" w:uiPriority="65"/>
-    <w:lsdException w:name="Medium List 2 Accent 5" w:uiPriority="66"/>
-    <w:lsdException w:name="Medium Grid 1 Accent 5" w:uiPriority="67"/>
-    <w:lsdException w:name="Medium Grid 2 Accent 5" w:uiPriority="68"/>
-    <w:lsdException w:name="Medium Grid 3 Accent 5" w:uiPriority="69"/>
-    <w:lsdException w:name="Dark List Accent 5" w:uiPriority="70"/>
-    <w:lsdException w:name="Colorful Shading Accent 5" w:uiPriority="71"/>
-    <w:lsdException w:name="Colorful List Accent 5" w:uiPriority="72"/>
-    <w:lsdException w:name="Colorful Grid Accent 5" w:uiPriority="73"/>
-    <w:lsdException w:name="Light Shading Accent 6" w:uiPriority="60"/>
-    <w:lsdException w:name="Light List Accent 6" w:uiPriority="61"/>
-    <w:lsdException w:name="Light Grid Accent 6" w:uiPriority="62"/>
-    <w:lsdException w:name="Medium Shading 1 Accent 6" w:uiPriority="63"/>
-    <w:lsdException w:name="Medium Shading 2 Accent 6" w:uiPriority="64"/>
-    <w:lsdException w:name="Medium List 1 Accent 6" w:uiPriority="65"/>
-    <w:lsdException w:name="Medium List 2 Accent 6" w:uiPriority="66"/>
-    <w:lsdException w:name="Medium Grid 1 Accent 6" w:uiPriority="67"/>
-    <w:lsdException w:name="Medium Grid 2 Accent 6" w:uiPriority="68"/>
-    <w:lsdException w:name="Medium Grid 3 Accent 6" w:uiPriority="69"/>
-    <w:lsdException w:name="Dark List Accent 6" w:uiPriority="70"/>
-    <w:lsdException w:name="Colorful Shading Accent 6" w:uiPriority="71"/>
-    <w:lsdException w:name="Colorful List Accent 6" w:uiPriority="72"/>
-    <w:lsdException w:name="Colorful Grid Accent 6" w:uiPriority="73"/>
-    <w:lsdException w:name="Subtle Emphasis" w:uiPriority="19" w:qFormat="1"/>
-    <w:lsdException w:name="Intense Emphasis" w:uiPriority="21" w:qFormat="1"/>
-    <w:lsdException w:name="Subtle Reference" w:uiPriority="31" w:qFormat="1"/>
-    <w:lsdException w:name="Intense Reference" w:uiPriority="32" w:qFormat="1"/>
-    <w:lsdException w:name="Book Title" w:uiPriority="33" w:qFormat="1"/>
-    <w:lsdException w:name="Bibliography" w:semiHidden="1" w:uiPriority="37" w:unhideWhenUsed="1"/>
-    <w:lsdException w:name="TOC Heading" w:semiHidden="1" w:uiPriority="39" w:unhideWhenUsed="1" w:qFormat="1"/>
-    <w:lsdException w:name="Grid Table 4" w:uiPriority="49"/>
-    <w:lsdException w:name="Grid Table 5 Dark" w:uiPriority="50"/>
-    <w:lsdException w:name="Grid Table 6 Colorful" w:uiPriority="51"/>
-    <w:lsdException w:name="Grid Table 7 Colorful" w:uiPriority="52"/>
-    <w:lsdException w:name="Grid Table 1 Light Accent 1" w:uiPriority="46"/>
-    <w:lsdException w:name="Grid Table 2 Accent 1" w:uiPriority="47"/>
-    <w:lsdException w:name="Grid Table 3 Accent 1" w:uiPriority="48"/>
-    <w:lsdException w:name="Grid Table 4 Accent 1" w:uiPriority="49"/>
-    <w:lsdException w:name="Grid Table 5 Dark Accent 1" w:uiPriority="50"/>
-    <w:lsdException w:name="Grid Table 6 Colorful Accent 1" w:uiPriority="51"/>
-    <w:lsdException w:name="Grid Table 7 Colorful Accent 1" w:uiPriority="52"/>
-    <w:lsdException w:name="Grid Table 1 Light Accent 2" w:uiPriority="46"/>
-    <w:lsdException w:name="Grid Table 2 Accent 2" w:uiPriority="47"/>
-    <w:lsdException w:name="Grid Table 3 Accent 2" w:uiPriority="48"/>
-    <w:lsdException w:name="Grid Table 4 Accent 2" w:uiPriority="49"/>
-    <w:lsdException w:name="Grid Table 5 Dark Accent 2" w:uiPriority="50"/>
-    <w:lsdException w:name="Grid Table 6 Colorful Accent 2" w:uiPriority="51"/>
-    <w:lsdException w:name="Grid Table 7 Colorful Accent 2" w:uiPriority="52"/>
-    <w:lsdException w:name="Grid Table 1 Light Accent 3" w:uiPriority="46"/>
-    <w:lsdException w:name="Grid Table 2 Accent 3" w:uiPriority="47"/>
-    <w:lsdException w:name="Grid Table 3 Accent 3" w:uiPriority="48"/>
-    <w:lsdException w:name="Grid Table 4 Accent 3" w:uiPriority="49"/>
-    <w:lsdException w:name="Grid Table 5 Dark Accent 3" w:uiPriority="50"/>
-    <w:lsdException w:name="Grid Table 6 Colorful Accent 3" w:uiPriority="51"/>
-    <w:lsdException w:name="Grid Table 7 Colorful Accent 3" w:uiPriority="52"/>
-    <w:lsdException w:name="Grid Table 1 Light Accent 4" w:uiPriority="46"/>
-    <w:lsdException w:name="Grid Table 2 Accent 4" w:uiPriority="47"/>
-    <w:lsdException w:name="Grid Table 3 Accent 4" w:uiPriority="48"/>
-    <w:lsdException w:name="Grid Table 4 Accent 4" w:uiPriority="49"/>
-    <w:lsdException w:name="Grid Table 5 Dark Accent 4" w:uiPriority="50"/>
-    <w:lsdException w:name="Grid Table 6 Colorful Accent 4" w:uiPriority="51"/>
-    <w:lsdException w:name="Grid Table 7 Colorful Accent 4" w:uiPriority="52"/>
-    <w:lsdException w:name="Grid Table 1 Light Accent 5" w:uiPriority="46"/>
-    <w:lsdException w:name="Grid Table 2 Accent 5" w:uiPriority="47"/>
-    <w:lsdException w:name="Grid Table 3 Accent 5" w:uiPriority="48"/>
-    <w:lsdException w:name="Grid Table 4 Accent 5" w:uiPriority="49"/>
-    <w:lsdException w:name="Grid Table 5 Dark Accent 5" w:uiPriority="50"/>
-    <w:lsdException w:name="Grid Table 6 Colorful Accent 5" w:uiPriority="51"/>
-    <w:lsdException w:name="Grid Table 7 Colorful Accent 5" w:uiPriority="52"/>
-    <w:lsdException w:name="Grid Table 1 Light Accent 6" w:uiPriority="46"/>
-    <w:lsdException w:name="Grid Table 2 Accent 6" w:uiPriority="47"/>
-    <w:lsdException w:name="Grid Table 3 Accent 6" w:uiPriority="48"/>
-    <w:lsdException w:name="Grid Table 4 Accent 6" w:uiPriority="49"/>
-    <w:lsdException w:name="Grid Table 5 Dark Accent 6" w:uiPriority="50"/>
-    <w:lsdException w:name="Grid Table 6 Colorful Accent 6" w:uiPriority="51"/>
-    <w:lsdException w:name="Grid Table 7 Colorful Accent 6" w:uiPriority="52"/>
-    <w:lsdException w:name="List Table 1 Light" w:uiPriority="46"/>
-    <w:lsdException w:name="List Table 2" w:uiPriority="47"/>
-    <w:lsdException w:name="List Table 3" w:uiPriority="48"/>
-    <w:lsdException w:name="List Table 4" w:uiPriority="49"/>
-    <w:lsdException w:name="List Table 5 Dark" w:uiPriority="50"/>
-    <w:lsdException w:name="List Table 6 Colorful" w:uiPriority="51"/>
-    <w:lsdException w:name="List Table 7 Colorful" w:uiPriority="52"/>
-    <w:lsdException w:name="List Table 1 Light Accent 1" w:uiPriority="46"/>
-    <w:lsdException w:name="List Table 2 Accent 1" w:uiPriority="47"/>
-    <w:lsdException w:name="List Table 3 Accent 1" w:uiPriority="48"/>
-    <w:lsdException w:name="List Table 4 Accent 1" w:uiPriority="49"/>
-    <w:lsdException w:name="List Table 5 Dark Accent 1" w:uiPriority="50"/>
-    <w:lsdException w:name="List Table 6 Colorful Accent 1" w:uiPriority="51"/>
-    <w:lsdException w:name="List Table 7 Colorful Accent 1" w:uiPriority="52"/>
-    <w:lsdException w:name="List Table 1 Light Accent 2" w:uiPriority="46"/>
-    <w:lsdException w:name="List Table 2 Accent 2" w:uiPriority="47"/>
-    <w:lsdException w:name="List Table 3 Accent 2" w:uiPriority="48"/>
-    <w:lsdException w:name="List Table 4 Accent 2" w:uiPriority="49"/>
-    <w:lsdException w:name="List Table 5 Dark Accent 2" w:uiPriority="50"/>
-    <w:lsdException w:name="List Table 6 Colorful Accent 2" w:uiPriority="51"/>
-    <w:lsdException w:name="List Table 7 Colorful Accent 2" w:uiPriority="52"/>
-    <w:lsdException w:name="List Table 1 Light Accent 3" w:uiPriority="46"/>
-    <w:lsdException w:name="List Table 2 Accent 3" w:uiPriority="47"/>
-    <w:lsdException w:name="List Table 3 Accent 3" w:uiPriority="48"/>
-    <w:lsdException w:name="List Table 4 Accent 3" w:uiPriority="49"/>
-    <w:lsdException w:name="List Table 5 Dark Accent 3" w:uiPriority="50"/>
-    <w:lsdException w:name="List Table 6 Colorful Accent 3" w:uiPriority="51"/>
-    <w:lsdException w:name="List Table 7 Colorful Accent 3" w:uiPriority="52"/>
-    <w:lsdException w:name="List Table 1 Light Accent 4" w:uiPriority="46"/>
-    <w:lsdException w:name="List Table 2 Accent 4" w:uiPriority="47"/>
-    <w:lsdException w:name="List Table 3 Accent 4" w:uiPriority="48"/>
-    <w:lsdException w:name="List Table 4 Accent 4" w:uiPriority="49"/>
-    <w:lsdException w:name="List Table 5 Dark Accent 4" w:uiPriority="50"/>
-    <w:lsdException w:name="List Table 6 Colorful Accent 4" w:uiPriority="51"/>
-    <w:lsdException w:name="List Table 7 Colorful Accent 4" w:uiPriority="52"/>
-    <w:lsdException w:name="List Table 1 Light Accent 5" w:uiPriority="46"/>
-    <w:lsdException w:name="List Table 2 Accent 5" w:uiPriority="47"/>
-    <w:lsdException w:name="List Table 3 Accent 5" w:uiPriority="48"/>
-    <w:lsdException w:name="List Table 4 Accent 5" w:uiPriority="49"/>
-    <w:lsdException w:name="List Table 5 Dark Accent 5" w:uiPriority="50"/>
-    <w:lsdException w:name="List Table 6 Colorful Accent 5" w:uiPriority="51"/>
-    <w:lsdException w:name="List Table 7 Colorful Accent 5" w:uiPriority="52"/>
-    <w:lsdException w:name="List Table 1 Light Accent 6" w:uiPriority="46"/>
-    <w:lsdException w:name="List Table 2 Accent 6" w:uiPriority="47"/>
-    <w:lsdException w:name="List Table 3 Accent 6" w:uiPriority="48"/>
-    <w:lsdException w:name="List Table 4 Accent 6" w:uiPriority="49"/>
-    <w:lsdException w:name="List Table 5 Dark Accent 6" w:uiPriority="50"/>
-    <w:lsdException w:name="List Table 6 Colorful Accent 6" w:uiPriority="51"/>
-    <w:lsdException w:name="List Table 7 Colorful Accent 6" w:uiPriority="52"/>
+  <w:latentStyles w:defLockedState="0" w:defUIPriority="99" w:defSemiHidden="1" w:defUnhideWhenUsed="1" w:defQFormat="0" w:count="267">
+    <w:lsdException w:name="Normal" w:semiHidden="0" w:uiPriority="0" w:unhideWhenUsed="0" w:qFormat="1"/>
+    <w:lsdException w:name="heading 1" w:semiHidden="0" w:uiPriority="9" w:unhideWhenUsed="0" w:qFormat="1"/>
+    <w:lsdException w:name="heading 2" w:uiPriority="9" w:qFormat="1"/>
+    <w:lsdException w:name="heading 3" w:uiPriority="9" w:qFormat="1"/>
+    <w:lsdException w:name="heading 4" w:uiPriority="9" w:qFormat="1"/>
+    <w:lsdException w:name="heading 5" w:uiPriority="9" w:qFormat="1"/>
+    <w:lsdException w:name="heading 6" w:uiPriority="9" w:qFormat="1"/>
+    <w:lsdException w:name="heading 7" w:uiPriority="9" w:qFormat="1"/>
+    <w:lsdException w:name="heading 8" w:uiPriority="9" w:qFormat="1"/>
+    <w:lsdException w:name="heading 9" w:uiPriority="9" w:qFormat="1"/>
+    <w:lsdException w:name="toc 1" w:uiPriority="39"/>
+    <w:lsdException w:name="toc 2" w:uiPriority="39"/>
+    <w:lsdException w:name="toc 3" w:uiPriority="39"/>
+    <w:lsdException w:name="toc 4" w:uiPriority="39"/>
+    <w:lsdException w:name="toc 5" w:uiPriority="39"/>
+    <w:lsdException w:name="toc 6" w:uiPriority="39"/>
+    <w:lsdException w:name="toc 7" w:uiPriority="39"/>
+    <w:lsdException w:name="toc 8" w:uiPriority="39"/>
+    <w:lsdException w:name="toc 9" w:uiPriority="39"/>
+    <w:lsdException w:name="caption" w:uiPriority="35" w:qFormat="1"/>
+    <w:lsdException w:name="Title" w:semiHidden="0" w:uiPriority="10" w:unhideWhenUsed="0" w:qFormat="1"/>
+    <w:lsdException w:name="Default Paragraph Font" w:uiPriority="1"/>
+    <w:lsdException w:name="Subtitle" w:semiHidden="0" w:uiPriority="11" w:unhideWhenUsed="0" w:qFormat="1"/>
+    <w:lsdException w:name="Strong" w:semiHidden="0" w:uiPriority="22" w:unhideWhenUsed="0" w:qFormat="1"/>
+    <w:lsdException w:name="Emphasis" w:semiHidden="0" w:uiPriority="20" w:unhideWhenUsed="0" w:qFormat="1"/>
+    <w:lsdException w:name="Table Grid" w:semiHidden="0" w:uiPriority="59" w:unhideWhenUsed="0"/>
+    <w:lsdException w:name="Placeholder Text" w:unhideWhenUsed="0"/>
+    <w:lsdException w:name="No Spacing" w:semiHidden="0" w:uiPriority="1" w:unhideWhenUsed="0" w:qFormat="1"/>
+    <w:lsdException w:name="Light Shading" w:semiHidden="0" w:uiPriority="60" w:unhideWhenUsed="0"/>
+    <w:lsdException w:name="Light List" w:semiHidden="0" w:uiPriority="61" w:unhideWhenUsed="0"/>
+    <w:lsdException w:name="Light Grid" w:semiHidden="0" w:uiPriority="62" w:unhideWhenUsed="0"/>
+    <w:lsdException w:name="Medium Shading 1" w:semiHidden="0" w:uiPriority="63" w:unhideWhenUsed="0"/>
+    <w:lsdException w:name="Medium Shading 2" w:semiHidden="0" w:uiPriority="64" w:unhideWhenUsed="0"/>
+    <w:lsdException w:name="Medium List 1" w:semiHidden="0" w:uiPriority="65" w:unhideWhenUsed="0"/>
+    <w:lsdException w:name="Medium List 2" w:semiHidden="0" w:uiPriority="66" w:unhideWhenUsed="0"/>
+    <w:lsdException w:name="Medium Grid 1" w:semiHidden="0" w:uiPriority="67" w:unhideWhenUsed="0"/>
+    <w:lsdException w:name="Medium Grid 2" w:semiHidden="0" w:uiPriority="68" w:unhideWhenUsed="0"/>
+    <w:lsdException w:name="Medium Grid 3" w:semiHidden="0" w:uiPriority="69" w:unhideWhenUsed="0"/>
+    <w:lsdException w:name="Dark List" w:semiHidden="0" w:uiPriority="70" w:unhideWhenUsed="0"/>
+    <w:lsdException w:name="Colorful Shading" w:semiHidden="0" w:uiPriority="71" w:unhideWhenUsed="0"/>
+    <w:lsdException w:name="Colorful List" w:semiHidden="0" w:uiPriority="72" w:unhideWhenUsed="0"/>
+    <w:lsdException w:name="Colorful Grid" w:semiHidden="0" w:uiPriority="73" w:unhideWhenUsed="0"/>
+    <w:lsdException w:name="Light Shading Accent 1" w:semiHidden="0" w:uiPriority="60" w:unhideWhenUsed="0"/>
+    <w:lsdException w:name="Light List Accent 1" w:semiHidden="0" w:uiPriority="61" w:unhideWhenUsed="0"/>
+    <w:lsdException w:name="Light Grid Accent 1" w:semiHidden="0" w:uiPriority="62" w:unhideWhenUsed="0"/>
+    <w:lsdException w:name="Medium Shading 1 Accent 1" w:semiHidden="0" w:uiPriority="63" w:unhideWhenUsed="0"/>
+    <w:lsdException w:name="Medium Shading 2 Accent 1" w:semiHidden="0" w:uiPriority="64" w:unhideWhenUsed="0"/>
+    <w:lsdException w:name="Medium List 1 Accent 1" w:semiHidden="0" w:uiPriority="65" w:unhideWhenUsed="0"/>
+    <w:lsdException w:name="Revision" w:unhideWhenUsed="0"/>
+    <w:lsdException w:name="List Paragraph" w:semiHidden="0" w:uiPriority="34" w:unhideWhenUsed="0" w:qFormat="1"/>
+    <w:lsdException w:name="Quote" w:semiHidden="0" w:uiPriority="29" w:unhideWhenUsed="0" w:qFormat="1"/>
+    <w:lsdException w:name="Intense Quote" w:semiHidden="0" w:uiPriority="30" w:unhideWhenUsed="0" w:qFormat="1"/>
+    <w:lsdException w:name="Medium List 2 Accent 1" w:semiHidden="0" w:uiPriority="66" w:unhideWhenUsed="0"/>
+    <w:lsdException w:name="Medium Grid 1 Accent 1" w:semiHidden="0" w:uiPriority="67" w:unhideWhenUsed="0"/>
+    <w:lsdException w:name="Medium Grid 2 Accent 1" w:semiHidden="0" w:uiPriority="68" w:unhideWhenUsed="0"/>
+    <w:lsdException w:name="Medium Grid 3 Accent 1" w:semiHidden="0" w:uiPriority="69" w:unhideWhenUsed="0"/>
+    <w:lsdException w:name="Dark List Accent 1" w:semiHidden="0" w:uiPriority="70" w:unhideWhenUsed="0"/>
+    <w:lsdException w:name="Colorful Shading Accent 1" w:semiHidden="0" w:uiPriority="71" w:unhideWhenUsed="0"/>
+    <w:lsdException w:name="Colorful List Accent 1" w:semiHidden="0" w:uiPriority="72" w:unhideWhenUsed="0"/>
+    <w:lsdException w:name="Colorful Grid Accent 1" w:semiHidden="0" w:uiPriority="73" w:unhideWhenUsed="0"/>
+    <w:lsdException w:name="Light Shading Accent 2" w:semiHidden="0" w:uiPriority="60" w:unhideWhenUsed="0"/>
+    <w:lsdException w:name="Light List Accent 2" w:semiHidden="0" w:uiPriority="61" w:unhideWhenUsed="0"/>
+    <w:lsdException w:name="Light Grid Accent 2" w:semiHidden="0" w:uiPriority="62" w:unhideWhenUsed="0"/>
+    <w:lsdException w:name="Medium Shading 1 Accent 2" w:semiHidden="0" w:uiPriority="63" w:unhideWhenUsed="0"/>
+    <w:lsdException w:name="Medium Shading 2 Accent 2" w:semiHidden="0" w:uiPriority="64" w:unhideWhenUsed="0"/>
+    <w:lsdException w:name="Medium List 1 Accent 2" w:semiHidden="0" w:uiPriority="65" w:unhideWhenUsed="0"/>
+    <w:lsdException w:name="Medium List 2 Accent 2" w:semiHidden="0" w:uiPriority="66" w:unhideWhenUsed="0"/>
+    <w:lsdException w:name="Medium Grid 1 Accent 2" w:semiHidden="0" w:uiPriority="67" w:unhideWhenUsed="0"/>
+    <w:lsdException w:name="Medium Grid 2 Accent 2" w:semiHidden="0" w:uiPriority="68" w:unhideWhenUsed="0"/>
+    <w:lsdException w:name="Medium Grid 3 Accent 2" w:semiHidden="0" w:uiPriority="69" w:unhideWhenUsed="0"/>
+    <w:lsdException w:name="Dark List Accent 2" w:semiHidden="0" w:uiPriority="70" w:unhideWhenUsed="0"/>
+    <w:lsdException w:name="Colorful Shading Accent 2" w:semiHidden="0" w:uiPriority="71" w:unhideWhenUsed="0"/>
+    <w:lsdException w:name="Colorful List Accent 2" w:semiHidden="0" w:uiPriority="72" w:unhideWhenUsed="0"/>
+    <w:lsdException w:name="Colorful Grid Accent 2" w:semiHidden="0" w:uiPriority="73" w:unhideWhenUsed="0"/>
+    <w:lsdException w:name="Light Shading Accent 3" w:semiHidden="0" w:uiPriority="60" w:unhideWhenUsed="0"/>
+    <w:lsdException w:name="Light List Accent 3" w:semiHidden="0" w:uiPriority="61" w:unhideWhenUsed="0"/>
+    <w:lsdException w:name="Light Grid Accent 3" w:semiHidden="0" w:uiPriority="62" w:unhideWhenUsed="0"/>
+    <w:lsdException w:name="Medium Shading 1 Accent 3" w:semiHidden="0" w:uiPriority="63" w:unhideWhenUsed="0"/>
+    <w:lsdException w:name="Medium Shading 2 Accent 3" w:semiHidden="0" w:uiPriority="64" w:unhideWhenUsed="0"/>
+    <w:lsdException w:name="Medium List 1 Accent 3" w:semiHidden="0" w:uiPriority="65" w:unhideWhenUsed="0"/>
+    <w:lsdException w:name="Medium List 2 Accent 3" w:semiHidden="0" w:uiPriority="66" w:unhideWhenUsed="0"/>
+    <w:lsdException w:name="Medium Grid 1 Accent 3" w:semiHidden="0" w:uiPriority="67" w:unhideWhenUsed="0"/>
+    <w:lsdException w:name="Medium Grid 2 Accent 3" w:semiHidden="0" w:uiPriority="68" w:unhideWhenUsed="0"/>
+    <w:lsdException w:name="Medium Grid 3 Accent 3" w:semiHidden="0" w:uiPriority="69" w:unhideWhenUsed="0"/>
+    <w:lsdException w:name="Dark List Accent 3" w:semiHidden="0" w:uiPriority="70" w:unhideWhenUsed="0"/>
+    <w:lsdException w:name="Colorful Shading Accent 3" w:semiHidden="0" w:uiPriority="71" w:unhideWhenUsed="0"/>
+    <w:lsdException w:name="Colorful List Accent 3" w:semiHidden="0" w:uiPriority="72" w:unhideWhenUsed="0"/>
+    <w:lsdException w:name="Colorful Grid Accent 3" w:semiHidden="0" w:uiPriority="73" w:unhideWhenUsed="0"/>
+    <w:lsdException w:name="Light Shading Accent 4" w:semiHidden="0" w:uiPriority="60" w:unhideWhenUsed="0"/>
+    <w:lsdException w:name="Light List Accent 4" w:semiHidden="0" w:uiPriority="61" w:unhideWhenUsed="0"/>
+    <w:lsdException w:name="Light Grid Accent 4" w:semiHidden="0" w:uiPriority="62" w:unhideWhenUsed="0"/>
+    <w:lsdException w:name="Medium Shading 1 Accent 4" w:semiHidden="0" w:uiPriority="63" w:unhideWhenUsed="0"/>
+    <w:lsdException w:name="Medium Shading 2 Accent 4" w:semiHidden="0" w:uiPriority="64" w:unhideWhenUsed="0"/>
+    <w:lsdException w:name="Medium List 1 Accent 4" w:semiHidden="0" w:uiPriority="65" w:unhideWhenUsed="0"/>
+    <w:lsdException w:name="Medium List 2 Accent 4" w:semiHidden="0" w:uiPriority="66" w:unhideWhenUsed="0"/>
+    <w:lsdException w:name="Medium Grid 1 Accent 4" w:semiHidden="0" w:uiPriority="67" w:unhideWhenUsed="0"/>
+    <w:lsdException w:name="Medium Grid 2 Accent 4" w:semiHidden="0" w:uiPriority="68" w:unhideWhenUsed="0"/>
+    <w:lsdException w:name="Medium Grid 3 Accent 4" w:semiHidden="0" w:uiPriority="69" w:unhideWhenUsed="0"/>
+    <w:lsdException w:name="Dark List Accent 4" w:semiHidden="0" w:uiPriority="70" w:unhideWhenUsed="0"/>
+    <w:lsdException w:name="Colorful Shading Accent 4" w:semiHidden="0" w:uiPriority="71" w:unhideWhenUsed="0"/>
+    <w:lsdException w:name="Colorful List Accent 4" w:semiHidden="0" w:uiPriority="72" w:unhideWhenUsed="0"/>
+    <w:lsdException w:name="Colorful Grid Accent 4" w:semiHidden="0" w:uiPriority="73" w:unhideWhenUsed="0"/>
+    <w:lsdException w:name="Light Shading Accent 5" w:semiHidden="0" w:uiPriority="60" w:unhideWhenUsed="0"/>
+    <w:lsdException w:name="Light List Accent 5" w:semiHidden="0" w:uiPriority="61" w:unhideWhenUsed="0"/>
+    <w:lsdException w:name="Light Grid Accent 5" w:semiHidden="0" w:uiPriority="62" w:unhideWhenUsed="0"/>
+    <w:lsdException w:name="Medium Shading 1 Accent 5" w:semiHidden="0" w:uiPriority="63" w:unhideWhenUsed="0"/>
+    <w:lsdException w:name="Medium Shading 2 Accent 5" w:semiHidden="0" w:uiPriority="64" w:unhideWhenUsed="0"/>
+    <w:lsdException w:name="Medium List 1 Accent 5" w:semiHidden="0" w:uiPriority="65" w:unhideWhenUsed="0"/>
+    <w:lsdException w:name="Medium List 2 Accent 5" w:semiHidden="0" w:uiPriority="66" w:unhideWhenUsed="0"/>
+    <w:lsdException w:name="Medium Grid 1 Accent 5" w:semiHidden="0" w:uiPriority="67" w:unhideWhenUsed="0"/>
+    <w:lsdException w:name="Medium Grid 2 Accent 5" w:semiHidden="0" w:uiPriority="68" w:unhideWhenUsed="0"/>
+    <w:lsdException w:name="Medium Grid 3 Accent 5" w:semiHidden="0" w:uiPriority="69" w:unhideWhenUsed="0"/>
+    <w:lsdException w:name="Dark List Accent 5" w:semiHidden="0" w:uiPriority="70" w:unhideWhenUsed="0"/>
+    <w:lsdException w:name="Colorful Shading Accent 5" w:semiHidden="0" w:uiPriority="71" w:unhideWhenUsed="0"/>
+    <w:lsdException w:name="Colorful List Accent 5" w:semiHidden="0" w:uiPriority="72" w:unhideWhenUsed="0"/>
+    <w:lsdException w:name="Colorful Grid Accent 5" w:semiHidden="0" w:uiPriority="73" w:unhideWhenUsed="0"/>
+    <w:lsdException w:name="Light Shading Accent 6" w:semiHidden="0" w:uiPriority="60" w:unhideWhenUsed="0"/>
+    <w:lsdException w:name="Light List Accent 6" w:semiHidden="0" w:uiPriority="61" w:unhideWhenUsed="0"/>
+    <w:lsdException w:name="Light Grid Accent 6" w:semiHidden="0" w:uiPriority="62" w:unhideWhenUsed="0"/>
+    <w:lsdException w:name="Medium Shading 1 Accent 6" w:semiHidden="0" w:uiPriority="63" w:unhideWhenUsed="0"/>
+    <w:lsdException w:name="Medium Shading 2 Accent 6" w:semiHidden="0" w:uiPriority="64" w:unhideWhenUsed="0"/>
+    <w:lsdException w:name="Medium List 1 Accent 6" w:semiHidden="0" w:uiPriority="65" w:unhideWhenUsed="0"/>
+    <w:lsdException w:name="Medium List 2 Accent 6" w:semiHidden="0" w:uiPriority="66" w:unhideWhenUsed="0"/>
+    <w:lsdException w:name="Medium Grid 1 Accent 6" w:semiHidden="0" w:uiPriority="67" w:unhideWhenUsed="0"/>
+    <w:lsdException w:name="Medium Grid 2 Accent 6" w:semiHidden="0" w:uiPriority="68" w:unhideWhenUsed="0"/>
+    <w:lsdException w:name="Medium Grid 3 Accent 6" w:semiHidden="0" w:uiPriority="69" w:unhideWhenUsed="0"/>
+    <w:lsdException w:name="Dark List Accent 6" w:semiHidden="0" w:uiPriority="70" w:unhideWhenUsed="0"/>
+    <w:lsdException w:name="Colorful Shading Accent 6" w:semiHidden="0" w:uiPriority="71" w:unhideWhenUsed="0"/>
+    <w:lsdException w:name="Colorful List Accent 6" w:semiHidden="0" w:uiPriority="72" w:unhideWhenUsed="0"/>
+    <w:lsdException w:name="Colorful Grid Accent 6" w:semiHidden="0" w:uiPriority="73" w:unhideWhenUsed="0"/>
+    <w:lsdException w:name="Subtle Emphasis" w:semiHidden="0" w:uiPriority="19" w:unhideWhenUsed="0" w:qFormat="1"/>
+    <w:lsdException w:name="Intense Emphasis" w:semiHidden="0" w:uiPriority="21" w:unhideWhenUsed="0" w:qFormat="1"/>
+    <w:lsdException w:name="Subtle Reference" w:semiHidden="0" w:uiPriority="31" w:unhideWhenUsed="0" w:qFormat="1"/>
+    <w:lsdException w:name="Intense Reference" w:semiHidden="0" w:uiPriority="32" w:unhideWhenUsed="0" w:qFormat="1"/>
+    <w:lsdException w:name="Book Title" w:semiHidden="0" w:uiPriority="33" w:unhideWhenUsed="0" w:qFormat="1"/>
+    <w:lsdException w:name="Bibliography" w:uiPriority="37"/>
+    <w:lsdException w:name="TOC Heading" w:uiPriority="39" w:qFormat="1"/>
   </w:latentStyles>
   <w:style w:type="paragraph" w:default="1" w:styleId="Normal">
     <w:name w:val="Normal"/>
     <w:qFormat/>
-    <w:rsid w:val="009443A2"/>
+    <w:rsid w:val="006C299D"/>
     <w:rPr>
       <w:rFonts w:asciiTheme="majorHAnsi" w:hAnsiTheme="majorHAnsi"/>
-      <w:sz w:val="28"/>
       <w:szCs w:val="28"/>
       <w:lang w:val="sv-SE"/>
     </w:rPr>
   </w:style>
-  <w:style w:type="paragraph" w:styleId="Heading1">
+  <w:style w:type="paragraph" w:styleId="Rubrik1">
     <w:name w:val="heading 1"/>
     <w:basedOn w:val="Normal"/>
     <w:next w:val="Normal"/>
-    <w:link w:val="Heading1Char"/>
+    <w:link w:val="Rubrik1Char"/>
     <w:uiPriority w:val="9"/>
     <w:qFormat/>
     <w:rsid w:val="00473F22"/>
@@ -2154,11 +2064,11 @@
       <w:szCs w:val="32"/>
     </w:rPr>
   </w:style>
-  <w:style w:type="paragraph" w:styleId="Heading2">
+  <w:style w:type="paragraph" w:styleId="Rubrik2">
     <w:name w:val="heading 2"/>
     <w:basedOn w:val="Normal"/>
     <w:next w:val="Normal"/>
-    <w:link w:val="Heading2Char"/>
+    <w:link w:val="Rubrik2Char"/>
     <w:uiPriority w:val="9"/>
     <w:unhideWhenUsed/>
     <w:qFormat/>
@@ -2178,13 +2088,13 @@
       <w:szCs w:val="26"/>
     </w:rPr>
   </w:style>
-  <w:style w:type="character" w:default="1" w:styleId="DefaultParagraphFont">
+  <w:style w:type="character" w:default="1" w:styleId="Standardstycketeckensnitt">
     <w:name w:val="Default Paragraph Font"/>
     <w:uiPriority w:val="1"/>
     <w:semiHidden/>
     <w:unhideWhenUsed/>
   </w:style>
-  <w:style w:type="table" w:default="1" w:styleId="TableNormal">
+  <w:style w:type="table" w:default="1" w:styleId="Normaltabell">
     <w:name w:val="Normal Table"/>
     <w:uiPriority w:val="99"/>
     <w:semiHidden/>
@@ -2199,16 +2109,16 @@
       </w:tblCellMar>
     </w:tblPr>
   </w:style>
-  <w:style w:type="numbering" w:default="1" w:styleId="NoList">
+  <w:style w:type="numbering" w:default="1" w:styleId="Ingenlista">
     <w:name w:val="No List"/>
     <w:uiPriority w:val="99"/>
     <w:semiHidden/>
     <w:unhideWhenUsed/>
   </w:style>
-  <w:style w:type="character" w:customStyle="1" w:styleId="Heading1Char">
-    <w:name w:val="Heading 1 Char"/>
-    <w:basedOn w:val="DefaultParagraphFont"/>
-    <w:link w:val="Heading1"/>
+  <w:style w:type="character" w:customStyle="1" w:styleId="Rubrik1Char">
+    <w:name w:val="Rubrik 1 Char"/>
+    <w:basedOn w:val="Standardstycketeckensnitt"/>
+    <w:link w:val="Rubrik1"/>
     <w:uiPriority w:val="9"/>
     <w:rsid w:val="00473F22"/>
     <w:rPr>
@@ -2220,10 +2130,10 @@
       <w:szCs w:val="32"/>
     </w:rPr>
   </w:style>
-  <w:style w:type="character" w:customStyle="1" w:styleId="Heading2Char">
-    <w:name w:val="Heading 2 Char"/>
-    <w:basedOn w:val="DefaultParagraphFont"/>
-    <w:link w:val="Heading2"/>
+  <w:style w:type="character" w:customStyle="1" w:styleId="Rubrik2Char">
+    <w:name w:val="Rubrik 2 Char"/>
+    <w:basedOn w:val="Standardstycketeckensnitt"/>
+    <w:link w:val="Rubrik2"/>
     <w:uiPriority w:val="9"/>
     <w:rsid w:val="003C620C"/>
     <w:rPr>
@@ -2235,11 +2145,11 @@
       <w:lang w:val="sv-SE"/>
     </w:rPr>
   </w:style>
-  <w:style w:type="paragraph" w:styleId="Title">
+  <w:style w:type="paragraph" w:styleId="Rubrik">
     <w:name w:val="Title"/>
     <w:basedOn w:val="Normal"/>
     <w:next w:val="Normal"/>
-    <w:link w:val="TitleChar"/>
+    <w:link w:val="RubrikChar"/>
     <w:uiPriority w:val="10"/>
     <w:qFormat/>
     <w:rsid w:val="00004DA0"/>
@@ -2260,10 +2170,10 @@
       <w:szCs w:val="60"/>
     </w:rPr>
   </w:style>
-  <w:style w:type="character" w:customStyle="1" w:styleId="TitleChar">
-    <w:name w:val="Title Char"/>
-    <w:basedOn w:val="DefaultParagraphFont"/>
-    <w:link w:val="Title"/>
+  <w:style w:type="character" w:customStyle="1" w:styleId="RubrikChar">
+    <w:name w:val="Rubrik Char"/>
+    <w:basedOn w:val="Standardstycketeckensnitt"/>
+    <w:link w:val="Rubrik"/>
     <w:uiPriority w:val="10"/>
     <w:rsid w:val="00004DA0"/>
     <w:rPr>
@@ -2275,10 +2185,10 @@
       <w:szCs w:val="60"/>
     </w:rPr>
   </w:style>
-  <w:style w:type="paragraph" w:styleId="BalloonText">
+  <w:style w:type="paragraph" w:styleId="Ballongtext">
     <w:name w:val="Balloon Text"/>
     <w:basedOn w:val="Normal"/>
-    <w:link w:val="BalloonTextChar"/>
+    <w:link w:val="BallongtextChar"/>
     <w:uiPriority w:val="99"/>
     <w:semiHidden/>
     <w:unhideWhenUsed/>
@@ -2289,10 +2199,10 @@
       <w:szCs w:val="18"/>
     </w:rPr>
   </w:style>
-  <w:style w:type="character" w:customStyle="1" w:styleId="BalloonTextChar">
-    <w:name w:val="Balloon Text Char"/>
-    <w:basedOn w:val="DefaultParagraphFont"/>
-    <w:link w:val="BalloonText"/>
+  <w:style w:type="character" w:customStyle="1" w:styleId="BallongtextChar">
+    <w:name w:val="Ballongtext Char"/>
+    <w:basedOn w:val="Standardstycketeckensnitt"/>
+    <w:link w:val="Ballongtext"/>
     <w:uiPriority w:val="99"/>
     <w:semiHidden/>
     <w:rsid w:val="00473F22"/>
@@ -2302,11 +2212,11 @@
       <w:szCs w:val="18"/>
     </w:rPr>
   </w:style>
-  <w:style w:type="paragraph" w:styleId="Subtitle">
+  <w:style w:type="paragraph" w:styleId="Underrubrik">
     <w:name w:val="Subtitle"/>
     <w:basedOn w:val="Normal"/>
     <w:next w:val="Normal"/>
-    <w:link w:val="SubtitleChar"/>
+    <w:link w:val="UnderrubrikChar"/>
     <w:uiPriority w:val="11"/>
     <w:qFormat/>
     <w:rsid w:val="00004DA0"/>
@@ -2323,10 +2233,10 @@
       <w:spacing w:val="15"/>
     </w:rPr>
   </w:style>
-  <w:style w:type="character" w:customStyle="1" w:styleId="SubtitleChar">
-    <w:name w:val="Subtitle Char"/>
-    <w:basedOn w:val="DefaultParagraphFont"/>
-    <w:link w:val="Subtitle"/>
+  <w:style w:type="character" w:customStyle="1" w:styleId="UnderrubrikChar">
+    <w:name w:val="Underrubrik Char"/>
+    <w:basedOn w:val="Standardstycketeckensnitt"/>
+    <w:link w:val="Underrubrik"/>
     <w:uiPriority w:val="11"/>
     <w:rsid w:val="00004DA0"/>
     <w:rPr>
@@ -2337,10 +2247,10 @@
       <w:spacing w:val="15"/>
     </w:rPr>
   </w:style>
-  <w:style w:type="paragraph" w:styleId="Header">
+  <w:style w:type="paragraph" w:styleId="Sidhuvud">
     <w:name w:val="header"/>
     <w:basedOn w:val="Normal"/>
-    <w:link w:val="HeaderChar"/>
+    <w:link w:val="SidhuvudChar"/>
     <w:uiPriority w:val="99"/>
     <w:unhideWhenUsed/>
     <w:rsid w:val="004D35AC"/>
@@ -2351,17 +2261,17 @@
       </w:tabs>
     </w:pPr>
   </w:style>
-  <w:style w:type="character" w:customStyle="1" w:styleId="HeaderChar">
-    <w:name w:val="Header Char"/>
-    <w:basedOn w:val="DefaultParagraphFont"/>
-    <w:link w:val="Header"/>
+  <w:style w:type="character" w:customStyle="1" w:styleId="SidhuvudChar">
+    <w:name w:val="Sidhuvud Char"/>
+    <w:basedOn w:val="Standardstycketeckensnitt"/>
+    <w:link w:val="Sidhuvud"/>
     <w:uiPriority w:val="99"/>
     <w:rsid w:val="004D35AC"/>
   </w:style>
-  <w:style w:type="paragraph" w:styleId="Footer">
+  <w:style w:type="paragraph" w:styleId="Sidfot">
     <w:name w:val="footer"/>
     <w:basedOn w:val="Normal"/>
-    <w:link w:val="FooterChar"/>
+    <w:link w:val="SidfotChar"/>
     <w:uiPriority w:val="99"/>
     <w:unhideWhenUsed/>
     <w:rsid w:val="004D35AC"/>
@@ -2372,16 +2282,16 @@
       </w:tabs>
     </w:pPr>
   </w:style>
-  <w:style w:type="character" w:customStyle="1" w:styleId="FooterChar">
-    <w:name w:val="Footer Char"/>
-    <w:basedOn w:val="DefaultParagraphFont"/>
-    <w:link w:val="Footer"/>
+  <w:style w:type="character" w:customStyle="1" w:styleId="SidfotChar">
+    <w:name w:val="Sidfot Char"/>
+    <w:basedOn w:val="Standardstycketeckensnitt"/>
+    <w:link w:val="Sidfot"/>
     <w:uiPriority w:val="99"/>
     <w:rsid w:val="004D35AC"/>
   </w:style>
-  <w:style w:type="table" w:styleId="TableGrid">
+  <w:style w:type="table" w:styleId="Tabellrutnt">
     <w:name w:val="Table Grid"/>
-    <w:basedOn w:val="TableNormal"/>
+    <w:basedOn w:val="Normaltabell"/>
     <w:uiPriority w:val="59"/>
     <w:rsid w:val="009443A2"/>
     <w:tblPr>
@@ -2395,7 +2305,7 @@
       </w:tblBorders>
     </w:tblPr>
   </w:style>
-  <w:style w:type="paragraph" w:styleId="TOC1">
+  <w:style w:type="paragraph" w:styleId="Innehll1">
     <w:name w:val="toc 1"/>
     <w:basedOn w:val="Normal"/>
     <w:next w:val="Normal"/>
@@ -2409,11 +2319,10 @@
     <w:rPr>
       <w:rFonts w:asciiTheme="minorHAnsi" w:hAnsiTheme="minorHAnsi"/>
       <w:b/>
-      <w:sz w:val="24"/>
       <w:szCs w:val="24"/>
     </w:rPr>
   </w:style>
-  <w:style w:type="paragraph" w:styleId="TOC2">
+  <w:style w:type="paragraph" w:styleId="Innehll2">
     <w:name w:val="toc 2"/>
     <w:basedOn w:val="Normal"/>
     <w:next w:val="Normal"/>
@@ -2431,7 +2340,7 @@
       <w:szCs w:val="22"/>
     </w:rPr>
   </w:style>
-  <w:style w:type="paragraph" w:styleId="TOC3">
+  <w:style w:type="paragraph" w:styleId="Innehll3">
     <w:name w:val="toc 3"/>
     <w:basedOn w:val="Normal"/>
     <w:next w:val="Normal"/>
@@ -2448,7 +2357,7 @@
       <w:szCs w:val="22"/>
     </w:rPr>
   </w:style>
-  <w:style w:type="paragraph" w:styleId="TOC4">
+  <w:style w:type="paragraph" w:styleId="Innehll4">
     <w:name w:val="toc 4"/>
     <w:basedOn w:val="Normal"/>
     <w:next w:val="Normal"/>
@@ -2465,7 +2374,7 @@
       <w:szCs w:val="20"/>
     </w:rPr>
   </w:style>
-  <w:style w:type="paragraph" w:styleId="TOC5">
+  <w:style w:type="paragraph" w:styleId="Innehll5">
     <w:name w:val="toc 5"/>
     <w:basedOn w:val="Normal"/>
     <w:next w:val="Normal"/>
@@ -2482,7 +2391,7 @@
       <w:szCs w:val="20"/>
     </w:rPr>
   </w:style>
-  <w:style w:type="paragraph" w:styleId="TOC6">
+  <w:style w:type="paragraph" w:styleId="Innehll6">
     <w:name w:val="toc 6"/>
     <w:basedOn w:val="Normal"/>
     <w:next w:val="Normal"/>
@@ -2499,7 +2408,7 @@
       <w:szCs w:val="20"/>
     </w:rPr>
   </w:style>
-  <w:style w:type="paragraph" w:styleId="TOC7">
+  <w:style w:type="paragraph" w:styleId="Innehll7">
     <w:name w:val="toc 7"/>
     <w:basedOn w:val="Normal"/>
     <w:next w:val="Normal"/>
@@ -2516,7 +2425,7 @@
       <w:szCs w:val="20"/>
     </w:rPr>
   </w:style>
-  <w:style w:type="paragraph" w:styleId="TOC8">
+  <w:style w:type="paragraph" w:styleId="Innehll8">
     <w:name w:val="toc 8"/>
     <w:basedOn w:val="Normal"/>
     <w:next w:val="Normal"/>
@@ -2533,7 +2442,7 @@
       <w:szCs w:val="20"/>
     </w:rPr>
   </w:style>
-  <w:style w:type="paragraph" w:styleId="TOC9">
+  <w:style w:type="paragraph" w:styleId="Innehll9">
     <w:name w:val="toc 9"/>
     <w:basedOn w:val="Normal"/>
     <w:next w:val="Normal"/>
@@ -2550,9 +2459,9 @@
       <w:szCs w:val="20"/>
     </w:rPr>
   </w:style>
-  <w:style w:type="table" w:styleId="LightShading-Accent1">
+  <w:style w:type="table" w:styleId="Ljusskuggning-dekorfrg1">
     <w:name w:val="Light Shading Accent 1"/>
-    <w:basedOn w:val="TableNormal"/>
+    <w:basedOn w:val="Normaltabell"/>
     <w:uiPriority w:val="60"/>
     <w:rsid w:val="000238A6"/>
     <w:rPr>
@@ -2646,17 +2555,17 @@
       </w:tcPr>
     </w:tblStylePr>
   </w:style>
-  <w:style w:type="character" w:styleId="PageNumber">
+  <w:style w:type="character" w:styleId="Sidnummer">
     <w:name w:val="page number"/>
-    <w:basedOn w:val="DefaultParagraphFont"/>
+    <w:basedOn w:val="Standardstycketeckensnitt"/>
     <w:uiPriority w:val="99"/>
     <w:semiHidden/>
     <w:unhideWhenUsed/>
     <w:rsid w:val="000238A6"/>
   </w:style>
-  <w:style w:type="paragraph" w:styleId="TOCHeading">
+  <w:style w:type="paragraph" w:styleId="Innehllsfrteckningsrubrik">
     <w:name w:val="TOC Heading"/>
-    <w:basedOn w:val="Heading1"/>
+    <w:basedOn w:val="Rubrik1"/>
     <w:next w:val="Normal"/>
     <w:uiPriority w:val="39"/>
     <w:unhideWhenUsed/>
@@ -2673,9 +2582,726 @@
       <w:lang w:val="en-US"/>
     </w:rPr>
   </w:style>
-  <w:style w:type="character" w:styleId="Hyperlink">
+  <w:style w:type="character" w:styleId="Hyperlnk">
     <w:name w:val="Hyperlink"/>
-    <w:basedOn w:val="DefaultParagraphFont"/>
+    <w:basedOn w:val="Standardstycketeckensnitt"/>
+    <w:uiPriority w:val="99"/>
+    <w:unhideWhenUsed/>
+    <w:rsid w:val="003B7DDD"/>
+    <w:rPr>
+      <w:color w:val="0000FF" w:themeColor="hyperlink"/>
+      <w:u w:val="single"/>
+    </w:rPr>
+  </w:style>
+</w:styles>
+</file>
+
+<file path=word/stylesWithEffects.xml><?xml version="1.0" encoding="utf-8"?>
+<w:styles xmlns:wpc="http://schemas.microsoft.com/office/word/2010/wordprocessingCanvas" xmlns:mc="http://schemas.openxmlformats.org/markup-compatibility/2006" xmlns:o="urn:schemas-microsoft-com:office:office" xmlns:r="http://schemas.openxmlformats.org/officeDocument/2006/relationships" xmlns:m="http://schemas.openxmlformats.org/officeDocument/2006/math" xmlns:v="urn:schemas-microsoft-com:vml" xmlns:wp14="http://schemas.microsoft.com/office/word/2010/wordprocessingDrawing" xmlns:wp="http://schemas.openxmlformats.org/drawingml/2006/wordprocessingDrawing" xmlns:w10="urn:schemas-microsoft-com:office:word" xmlns:w="http://schemas.openxmlformats.org/wordprocessingml/2006/main" xmlns:w14="http://schemas.microsoft.com/office/word/2010/wordml" xmlns:wpg="http://schemas.microsoft.com/office/word/2010/wordprocessingGroup" xmlns:wpi="http://schemas.microsoft.com/office/word/2010/wordprocessingInk" xmlns:wne="http://schemas.microsoft.com/office/word/2006/wordml" xmlns:wps="http://schemas.microsoft.com/office/word/2010/wordprocessingShape" mc:Ignorable="w14 wp14">
+  <w:docDefaults>
+    <w:rPrDefault>
+      <w:rPr>
+        <w:rFonts w:asciiTheme="minorHAnsi" w:eastAsiaTheme="minorEastAsia" w:hAnsiTheme="minorHAnsi" w:cstheme="minorBidi"/>
+        <w:sz w:val="24"/>
+        <w:szCs w:val="24"/>
+        <w:lang w:val="en-US" w:eastAsia="en-US" w:bidi="ar-SA"/>
+      </w:rPr>
+    </w:rPrDefault>
+    <w:pPrDefault/>
+  </w:docDefaults>
+  <w:latentStyles w:defLockedState="0" w:defUIPriority="99" w:defSemiHidden="1" w:defUnhideWhenUsed="1" w:defQFormat="0" w:count="267">
+    <w:lsdException w:name="Normal" w:semiHidden="0" w:uiPriority="0" w:unhideWhenUsed="0" w:qFormat="1"/>
+    <w:lsdException w:name="heading 1" w:semiHidden="0" w:uiPriority="9" w:unhideWhenUsed="0" w:qFormat="1"/>
+    <w:lsdException w:name="heading 2" w:uiPriority="9" w:qFormat="1"/>
+    <w:lsdException w:name="heading 3" w:uiPriority="9" w:qFormat="1"/>
+    <w:lsdException w:name="heading 4" w:uiPriority="9" w:qFormat="1"/>
+    <w:lsdException w:name="heading 5" w:uiPriority="9" w:qFormat="1"/>
+    <w:lsdException w:name="heading 6" w:uiPriority="9" w:qFormat="1"/>
+    <w:lsdException w:name="heading 7" w:uiPriority="9" w:qFormat="1"/>
+    <w:lsdException w:name="heading 8" w:uiPriority="9" w:qFormat="1"/>
+    <w:lsdException w:name="heading 9" w:uiPriority="9" w:qFormat="1"/>
+    <w:lsdException w:name="toc 1" w:uiPriority="39"/>
+    <w:lsdException w:name="toc 2" w:uiPriority="39"/>
+    <w:lsdException w:name="toc 3" w:uiPriority="39"/>
+    <w:lsdException w:name="toc 4" w:uiPriority="39"/>
+    <w:lsdException w:name="toc 5" w:uiPriority="39"/>
+    <w:lsdException w:name="toc 6" w:uiPriority="39"/>
+    <w:lsdException w:name="toc 7" w:uiPriority="39"/>
+    <w:lsdException w:name="toc 8" w:uiPriority="39"/>
+    <w:lsdException w:name="toc 9" w:uiPriority="39"/>
+    <w:lsdException w:name="caption" w:uiPriority="35" w:qFormat="1"/>
+    <w:lsdException w:name="Title" w:semiHidden="0" w:uiPriority="10" w:unhideWhenUsed="0" w:qFormat="1"/>
+    <w:lsdException w:name="Default Paragraph Font" w:uiPriority="1"/>
+    <w:lsdException w:name="Subtitle" w:semiHidden="0" w:uiPriority="11" w:unhideWhenUsed="0" w:qFormat="1"/>
+    <w:lsdException w:name="Strong" w:semiHidden="0" w:uiPriority="22" w:unhideWhenUsed="0" w:qFormat="1"/>
+    <w:lsdException w:name="Emphasis" w:semiHidden="0" w:uiPriority="20" w:unhideWhenUsed="0" w:qFormat="1"/>
+    <w:lsdException w:name="Table Grid" w:semiHidden="0" w:uiPriority="59" w:unhideWhenUsed="0"/>
+    <w:lsdException w:name="Placeholder Text" w:unhideWhenUsed="0"/>
+    <w:lsdException w:name="No Spacing" w:semiHidden="0" w:uiPriority="1" w:unhideWhenUsed="0" w:qFormat="1"/>
+    <w:lsdException w:name="Light Shading" w:semiHidden="0" w:uiPriority="60" w:unhideWhenUsed="0"/>
+    <w:lsdException w:name="Light List" w:semiHidden="0" w:uiPriority="61" w:unhideWhenUsed="0"/>
+    <w:lsdException w:name="Light Grid" w:semiHidden="0" w:uiPriority="62" w:unhideWhenUsed="0"/>
+    <w:lsdException w:name="Medium Shading 1" w:semiHidden="0" w:uiPriority="63" w:unhideWhenUsed="0"/>
+    <w:lsdException w:name="Medium Shading 2" w:semiHidden="0" w:uiPriority="64" w:unhideWhenUsed="0"/>
+    <w:lsdException w:name="Medium List 1" w:semiHidden="0" w:uiPriority="65" w:unhideWhenUsed="0"/>
+    <w:lsdException w:name="Medium List 2" w:semiHidden="0" w:uiPriority="66" w:unhideWhenUsed="0"/>
+    <w:lsdException w:name="Medium Grid 1" w:semiHidden="0" w:uiPriority="67" w:unhideWhenUsed="0"/>
+    <w:lsdException w:name="Medium Grid 2" w:semiHidden="0" w:uiPriority="68" w:unhideWhenUsed="0"/>
+    <w:lsdException w:name="Medium Grid 3" w:semiHidden="0" w:uiPriority="69" w:unhideWhenUsed="0"/>
+    <w:lsdException w:name="Dark List" w:semiHidden="0" w:uiPriority="70" w:unhideWhenUsed="0"/>
+    <w:lsdException w:name="Colorful Shading" w:semiHidden="0" w:uiPriority="71" w:unhideWhenUsed="0"/>
+    <w:lsdException w:name="Colorful List" w:semiHidden="0" w:uiPriority="72" w:unhideWhenUsed="0"/>
+    <w:lsdException w:name="Colorful Grid" w:semiHidden="0" w:uiPriority="73" w:unhideWhenUsed="0"/>
+    <w:lsdException w:name="Light Shading Accent 1" w:semiHidden="0" w:uiPriority="60" w:unhideWhenUsed="0"/>
+    <w:lsdException w:name="Light List Accent 1" w:semiHidden="0" w:uiPriority="61" w:unhideWhenUsed="0"/>
+    <w:lsdException w:name="Light Grid Accent 1" w:semiHidden="0" w:uiPriority="62" w:unhideWhenUsed="0"/>
+    <w:lsdException w:name="Medium Shading 1 Accent 1" w:semiHidden="0" w:uiPriority="63" w:unhideWhenUsed="0"/>
+    <w:lsdException w:name="Medium Shading 2 Accent 1" w:semiHidden="0" w:uiPriority="64" w:unhideWhenUsed="0"/>
+    <w:lsdException w:name="Medium List 1 Accent 1" w:semiHidden="0" w:uiPriority="65" w:unhideWhenUsed="0"/>
+    <w:lsdException w:name="Revision" w:unhideWhenUsed="0"/>
+    <w:lsdException w:name="List Paragraph" w:semiHidden="0" w:uiPriority="34" w:unhideWhenUsed="0" w:qFormat="1"/>
+    <w:lsdException w:name="Quote" w:semiHidden="0" w:uiPriority="29" w:unhideWhenUsed="0" w:qFormat="1"/>
+    <w:lsdException w:name="Intense Quote" w:semiHidden="0" w:uiPriority="30" w:unhideWhenUsed="0" w:qFormat="1"/>
+    <w:lsdException w:name="Medium List 2 Accent 1" w:semiHidden="0" w:uiPriority="66" w:unhideWhenUsed="0"/>
+    <w:lsdException w:name="Medium Grid 1 Accent 1" w:semiHidden="0" w:uiPriority="67" w:unhideWhenUsed="0"/>
+    <w:lsdException w:name="Medium Grid 2 Accent 1" w:semiHidden="0" w:uiPriority="68" w:unhideWhenUsed="0"/>
+    <w:lsdException w:name="Medium Grid 3 Accent 1" w:semiHidden="0" w:uiPriority="69" w:unhideWhenUsed="0"/>
+    <w:lsdException w:name="Dark List Accent 1" w:semiHidden="0" w:uiPriority="70" w:unhideWhenUsed="0"/>
+    <w:lsdException w:name="Colorful Shading Accent 1" w:semiHidden="0" w:uiPriority="71" w:unhideWhenUsed="0"/>
+    <w:lsdException w:name="Colorful List Accent 1" w:semiHidden="0" w:uiPriority="72" w:unhideWhenUsed="0"/>
+    <w:lsdException w:name="Colorful Grid Accent 1" w:semiHidden="0" w:uiPriority="73" w:unhideWhenUsed="0"/>
+    <w:lsdException w:name="Light Shading Accent 2" w:semiHidden="0" w:uiPriority="60" w:unhideWhenUsed="0"/>
+    <w:lsdException w:name="Light List Accent 2" w:semiHidden="0" w:uiPriority="61" w:unhideWhenUsed="0"/>
+    <w:lsdException w:name="Light Grid Accent 2" w:semiHidden="0" w:uiPriority="62" w:unhideWhenUsed="0"/>
+    <w:lsdException w:name="Medium Shading 1 Accent 2" w:semiHidden="0" w:uiPriority="63" w:unhideWhenUsed="0"/>
+    <w:lsdException w:name="Medium Shading 2 Accent 2" w:semiHidden="0" w:uiPriority="64" w:unhideWhenUsed="0"/>
+    <w:lsdException w:name="Medium List 1 Accent 2" w:semiHidden="0" w:uiPriority="65" w:unhideWhenUsed="0"/>
+    <w:lsdException w:name="Medium List 2 Accent 2" w:semiHidden="0" w:uiPriority="66" w:unhideWhenUsed="0"/>
+    <w:lsdException w:name="Medium Grid 1 Accent 2" w:semiHidden="0" w:uiPriority="67" w:unhideWhenUsed="0"/>
+    <w:lsdException w:name="Medium Grid 2 Accent 2" w:semiHidden="0" w:uiPriority="68" w:unhideWhenUsed="0"/>
+    <w:lsdException w:name="Medium Grid 3 Accent 2" w:semiHidden="0" w:uiPriority="69" w:unhideWhenUsed="0"/>
+    <w:lsdException w:name="Dark List Accent 2" w:semiHidden="0" w:uiPriority="70" w:unhideWhenUsed="0"/>
+    <w:lsdException w:name="Colorful Shading Accent 2" w:semiHidden="0" w:uiPriority="71" w:unhideWhenUsed="0"/>
+    <w:lsdException w:name="Colorful List Accent 2" w:semiHidden="0" w:uiPriority="72" w:unhideWhenUsed="0"/>
+    <w:lsdException w:name="Colorful Grid Accent 2" w:semiHidden="0" w:uiPriority="73" w:unhideWhenUsed="0"/>
+    <w:lsdException w:name="Light Shading Accent 3" w:semiHidden="0" w:uiPriority="60" w:unhideWhenUsed="0"/>
+    <w:lsdException w:name="Light List Accent 3" w:semiHidden="0" w:uiPriority="61" w:unhideWhenUsed="0"/>
+    <w:lsdException w:name="Light Grid Accent 3" w:semiHidden="0" w:uiPriority="62" w:unhideWhenUsed="0"/>
+    <w:lsdException w:name="Medium Shading 1 Accent 3" w:semiHidden="0" w:uiPriority="63" w:unhideWhenUsed="0"/>
+    <w:lsdException w:name="Medium Shading 2 Accent 3" w:semiHidden="0" w:uiPriority="64" w:unhideWhenUsed="0"/>
+    <w:lsdException w:name="Medium List 1 Accent 3" w:semiHidden="0" w:uiPriority="65" w:unhideWhenUsed="0"/>
+    <w:lsdException w:name="Medium List 2 Accent 3" w:semiHidden="0" w:uiPriority="66" w:unhideWhenUsed="0"/>
+    <w:lsdException w:name="Medium Grid 1 Accent 3" w:semiHidden="0" w:uiPriority="67" w:unhideWhenUsed="0"/>
+    <w:lsdException w:name="Medium Grid 2 Accent 3" w:semiHidden="0" w:uiPriority="68" w:unhideWhenUsed="0"/>
+    <w:lsdException w:name="Medium Grid 3 Accent 3" w:semiHidden="0" w:uiPriority="69" w:unhideWhenUsed="0"/>
+    <w:lsdException w:name="Dark List Accent 3" w:semiHidden="0" w:uiPriority="70" w:unhideWhenUsed="0"/>
+    <w:lsdException w:name="Colorful Shading Accent 3" w:semiHidden="0" w:uiPriority="71" w:unhideWhenUsed="0"/>
+    <w:lsdException w:name="Colorful List Accent 3" w:semiHidden="0" w:uiPriority="72" w:unhideWhenUsed="0"/>
+    <w:lsdException w:name="Colorful Grid Accent 3" w:semiHidden="0" w:uiPriority="73" w:unhideWhenUsed="0"/>
+    <w:lsdException w:name="Light Shading Accent 4" w:semiHidden="0" w:uiPriority="60" w:unhideWhenUsed="0"/>
+    <w:lsdException w:name="Light List Accent 4" w:semiHidden="0" w:uiPriority="61" w:unhideWhenUsed="0"/>
+    <w:lsdException w:name="Light Grid Accent 4" w:semiHidden="0" w:uiPriority="62" w:unhideWhenUsed="0"/>
+    <w:lsdException w:name="Medium Shading 1 Accent 4" w:semiHidden="0" w:uiPriority="63" w:unhideWhenUsed="0"/>
+    <w:lsdException w:name="Medium Shading 2 Accent 4" w:semiHidden="0" w:uiPriority="64" w:unhideWhenUsed="0"/>
+    <w:lsdException w:name="Medium List 1 Accent 4" w:semiHidden="0" w:uiPriority="65" w:unhideWhenUsed="0"/>
+    <w:lsdException w:name="Medium List 2 Accent 4" w:semiHidden="0" w:uiPriority="66" w:unhideWhenUsed="0"/>
+    <w:lsdException w:name="Medium Grid 1 Accent 4" w:semiHidden="0" w:uiPriority="67" w:unhideWhenUsed="0"/>
+    <w:lsdException w:name="Medium Grid 2 Accent 4" w:semiHidden="0" w:uiPriority="68" w:unhideWhenUsed="0"/>
+    <w:lsdException w:name="Medium Grid 3 Accent 4" w:semiHidden="0" w:uiPriority="69" w:unhideWhenUsed="0"/>
+    <w:lsdException w:name="Dark List Accent 4" w:semiHidden="0" w:uiPriority="70" w:unhideWhenUsed="0"/>
+    <w:lsdException w:name="Colorful Shading Accent 4" w:semiHidden="0" w:uiPriority="71" w:unhideWhenUsed="0"/>
+    <w:lsdException w:name="Colorful List Accent 4" w:semiHidden="0" w:uiPriority="72" w:unhideWhenUsed="0"/>
+    <w:lsdException w:name="Colorful Grid Accent 4" w:semiHidden="0" w:uiPriority="73" w:unhideWhenUsed="0"/>
+    <w:lsdException w:name="Light Shading Accent 5" w:semiHidden="0" w:uiPriority="60" w:unhideWhenUsed="0"/>
+    <w:lsdException w:name="Light List Accent 5" w:semiHidden="0" w:uiPriority="61" w:unhideWhenUsed="0"/>
+    <w:lsdException w:name="Light Grid Accent 5" w:semiHidden="0" w:uiPriority="62" w:unhideWhenUsed="0"/>
+    <w:lsdException w:name="Medium Shading 1 Accent 5" w:semiHidden="0" w:uiPriority="63" w:unhideWhenUsed="0"/>
+    <w:lsdException w:name="Medium Shading 2 Accent 5" w:semiHidden="0" w:uiPriority="64" w:unhideWhenUsed="0"/>
+    <w:lsdException w:name="Medium List 1 Accent 5" w:semiHidden="0" w:uiPriority="65" w:unhideWhenUsed="0"/>
+    <w:lsdException w:name="Medium List 2 Accent 5" w:semiHidden="0" w:uiPriority="66" w:unhideWhenUsed="0"/>
+    <w:lsdException w:name="Medium Grid 1 Accent 5" w:semiHidden="0" w:uiPriority="67" w:unhideWhenUsed="0"/>
+    <w:lsdException w:name="Medium Grid 2 Accent 5" w:semiHidden="0" w:uiPriority="68" w:unhideWhenUsed="0"/>
+    <w:lsdException w:name="Medium Grid 3 Accent 5" w:semiHidden="0" w:uiPriority="69" w:unhideWhenUsed="0"/>
+    <w:lsdException w:name="Dark List Accent 5" w:semiHidden="0" w:uiPriority="70" w:unhideWhenUsed="0"/>
+    <w:lsdException w:name="Colorful Shading Accent 5" w:semiHidden="0" w:uiPriority="71" w:unhideWhenUsed="0"/>
+    <w:lsdException w:name="Colorful List Accent 5" w:semiHidden="0" w:uiPriority="72" w:unhideWhenUsed="0"/>
+    <w:lsdException w:name="Colorful Grid Accent 5" w:semiHidden="0" w:uiPriority="73" w:unhideWhenUsed="0"/>
+    <w:lsdException w:name="Light Shading Accent 6" w:semiHidden="0" w:uiPriority="60" w:unhideWhenUsed="0"/>
+    <w:lsdException w:name="Light List Accent 6" w:semiHidden="0" w:uiPriority="61" w:unhideWhenUsed="0"/>
+    <w:lsdException w:name="Light Grid Accent 6" w:semiHidden="0" w:uiPriority="62" w:unhideWhenUsed="0"/>
+    <w:lsdException w:name="Medium Shading 1 Accent 6" w:semiHidden="0" w:uiPriority="63" w:unhideWhenUsed="0"/>
+    <w:lsdException w:name="Medium Shading 2 Accent 6" w:semiHidden="0" w:uiPriority="64" w:unhideWhenUsed="0"/>
+    <w:lsdException w:name="Medium List 1 Accent 6" w:semiHidden="0" w:uiPriority="65" w:unhideWhenUsed="0"/>
+    <w:lsdException w:name="Medium List 2 Accent 6" w:semiHidden="0" w:uiPriority="66" w:unhideWhenUsed="0"/>
+    <w:lsdException w:name="Medium Grid 1 Accent 6" w:semiHidden="0" w:uiPriority="67" w:unhideWhenUsed="0"/>
+    <w:lsdException w:name="Medium Grid 2 Accent 6" w:semiHidden="0" w:uiPriority="68" w:unhideWhenUsed="0"/>
+    <w:lsdException w:name="Medium Grid 3 Accent 6" w:semiHidden="0" w:uiPriority="69" w:unhideWhenUsed="0"/>
+    <w:lsdException w:name="Dark List Accent 6" w:semiHidden="0" w:uiPriority="70" w:unhideWhenUsed="0"/>
+    <w:lsdException w:name="Colorful Shading Accent 6" w:semiHidden="0" w:uiPriority="71" w:unhideWhenUsed="0"/>
+    <w:lsdException w:name="Colorful List Accent 6" w:semiHidden="0" w:uiPriority="72" w:unhideWhenUsed="0"/>
+    <w:lsdException w:name="Colorful Grid Accent 6" w:semiHidden="0" w:uiPriority="73" w:unhideWhenUsed="0"/>
+    <w:lsdException w:name="Subtle Emphasis" w:semiHidden="0" w:uiPriority="19" w:unhideWhenUsed="0" w:qFormat="1"/>
+    <w:lsdException w:name="Intense Emphasis" w:semiHidden="0" w:uiPriority="21" w:unhideWhenUsed="0" w:qFormat="1"/>
+    <w:lsdException w:name="Subtle Reference" w:semiHidden="0" w:uiPriority="31" w:unhideWhenUsed="0" w:qFormat="1"/>
+    <w:lsdException w:name="Intense Reference" w:semiHidden="0" w:uiPriority="32" w:unhideWhenUsed="0" w:qFormat="1"/>
+    <w:lsdException w:name="Book Title" w:semiHidden="0" w:uiPriority="33" w:unhideWhenUsed="0" w:qFormat="1"/>
+    <w:lsdException w:name="Bibliography" w:uiPriority="37"/>
+    <w:lsdException w:name="TOC Heading" w:uiPriority="39" w:qFormat="1"/>
+  </w:latentStyles>
+  <w:style w:type="paragraph" w:default="1" w:styleId="Normal">
+    <w:name w:val="Normal"/>
+    <w:qFormat/>
+    <w:rsid w:val="006C299D"/>
+    <w:rPr>
+      <w:rFonts w:asciiTheme="majorHAnsi" w:hAnsiTheme="majorHAnsi"/>
+      <w:szCs w:val="28"/>
+      <w:lang w:val="sv-SE"/>
+    </w:rPr>
+  </w:style>
+  <w:style w:type="paragraph" w:styleId="Rubrik1">
+    <w:name w:val="heading 1"/>
+    <w:basedOn w:val="Normal"/>
+    <w:next w:val="Normal"/>
+    <w:link w:val="Rubrik1Char"/>
+    <w:uiPriority w:val="9"/>
+    <w:qFormat/>
+    <w:rsid w:val="00473F22"/>
+    <w:pPr>
+      <w:keepNext/>
+      <w:keepLines/>
+      <w:spacing w:before="480"/>
+      <w:outlineLvl w:val="0"/>
+    </w:pPr>
+    <w:rPr>
+      <w:rFonts w:eastAsiaTheme="majorEastAsia" w:cstheme="majorBidi"/>
+      <w:b/>
+      <w:bCs/>
+      <w:color w:val="345A8A" w:themeColor="accent1" w:themeShade="B5"/>
+      <w:sz w:val="32"/>
+      <w:szCs w:val="32"/>
+    </w:rPr>
+  </w:style>
+  <w:style w:type="paragraph" w:styleId="Rubrik2">
+    <w:name w:val="heading 2"/>
+    <w:basedOn w:val="Normal"/>
+    <w:next w:val="Normal"/>
+    <w:link w:val="Rubrik2Char"/>
+    <w:uiPriority w:val="9"/>
+    <w:unhideWhenUsed/>
+    <w:qFormat/>
+    <w:rsid w:val="003C620C"/>
+    <w:pPr>
+      <w:keepNext/>
+      <w:keepLines/>
+      <w:spacing w:before="200" w:after="120"/>
+      <w:ind w:left="170" w:right="113"/>
+      <w:outlineLvl w:val="1"/>
+    </w:pPr>
+    <w:rPr>
+      <w:rFonts w:eastAsiaTheme="majorEastAsia" w:cstheme="majorBidi"/>
+      <w:bCs/>
+      <w:color w:val="4F81BD" w:themeColor="accent1"/>
+      <w:sz w:val="26"/>
+      <w:szCs w:val="26"/>
+    </w:rPr>
+  </w:style>
+  <w:style w:type="character" w:default="1" w:styleId="Standardstycketeckensnitt">
+    <w:name w:val="Default Paragraph Font"/>
+    <w:uiPriority w:val="1"/>
+    <w:semiHidden/>
+    <w:unhideWhenUsed/>
+  </w:style>
+  <w:style w:type="table" w:default="1" w:styleId="Normaltabell">
+    <w:name w:val="Normal Table"/>
+    <w:uiPriority w:val="99"/>
+    <w:semiHidden/>
+    <w:unhideWhenUsed/>
+    <w:tblPr>
+      <w:tblInd w:w="0" w:type="dxa"/>
+      <w:tblCellMar>
+        <w:top w:w="0" w:type="dxa"/>
+        <w:left w:w="108" w:type="dxa"/>
+        <w:bottom w:w="0" w:type="dxa"/>
+        <w:right w:w="108" w:type="dxa"/>
+      </w:tblCellMar>
+    </w:tblPr>
+  </w:style>
+  <w:style w:type="numbering" w:default="1" w:styleId="Ingenlista">
+    <w:name w:val="No List"/>
+    <w:uiPriority w:val="99"/>
+    <w:semiHidden/>
+    <w:unhideWhenUsed/>
+  </w:style>
+  <w:style w:type="character" w:customStyle="1" w:styleId="Rubrik1Char">
+    <w:name w:val="Rubrik 1 Char"/>
+    <w:basedOn w:val="Standardstycketeckensnitt"/>
+    <w:link w:val="Rubrik1"/>
+    <w:uiPriority w:val="9"/>
+    <w:rsid w:val="00473F22"/>
+    <w:rPr>
+      <w:rFonts w:asciiTheme="majorHAnsi" w:eastAsiaTheme="majorEastAsia" w:hAnsiTheme="majorHAnsi" w:cstheme="majorBidi"/>
+      <w:b/>
+      <w:bCs/>
+      <w:color w:val="345A8A" w:themeColor="accent1" w:themeShade="B5"/>
+      <w:sz w:val="32"/>
+      <w:szCs w:val="32"/>
+    </w:rPr>
+  </w:style>
+  <w:style w:type="character" w:customStyle="1" w:styleId="Rubrik2Char">
+    <w:name w:val="Rubrik 2 Char"/>
+    <w:basedOn w:val="Standardstycketeckensnitt"/>
+    <w:link w:val="Rubrik2"/>
+    <w:uiPriority w:val="9"/>
+    <w:rsid w:val="003C620C"/>
+    <w:rPr>
+      <w:rFonts w:asciiTheme="majorHAnsi" w:eastAsiaTheme="majorEastAsia" w:hAnsiTheme="majorHAnsi" w:cstheme="majorBidi"/>
+      <w:bCs/>
+      <w:color w:val="4F81BD" w:themeColor="accent1"/>
+      <w:sz w:val="26"/>
+      <w:szCs w:val="26"/>
+      <w:lang w:val="sv-SE"/>
+    </w:rPr>
+  </w:style>
+  <w:style w:type="paragraph" w:styleId="Rubrik">
+    <w:name w:val="Title"/>
+    <w:basedOn w:val="Normal"/>
+    <w:next w:val="Normal"/>
+    <w:link w:val="RubrikChar"/>
+    <w:uiPriority w:val="10"/>
+    <w:qFormat/>
+    <w:rsid w:val="00004DA0"/>
+    <w:pPr>
+      <w:pBdr>
+        <w:bottom w:val="single" w:sz="8" w:space="4" w:color="4F81BD" w:themeColor="accent1"/>
+      </w:pBdr>
+      <w:spacing w:after="300"/>
+      <w:contextualSpacing/>
+      <w:jc w:val="center"/>
+    </w:pPr>
+    <w:rPr>
+      <w:rFonts w:eastAsiaTheme="majorEastAsia" w:cstheme="majorBidi"/>
+      <w:color w:val="17365D" w:themeColor="text2" w:themeShade="BF"/>
+      <w:spacing w:val="5"/>
+      <w:kern w:val="28"/>
+      <w:sz w:val="60"/>
+      <w:szCs w:val="60"/>
+    </w:rPr>
+  </w:style>
+  <w:style w:type="character" w:customStyle="1" w:styleId="RubrikChar">
+    <w:name w:val="Rubrik Char"/>
+    <w:basedOn w:val="Standardstycketeckensnitt"/>
+    <w:link w:val="Rubrik"/>
+    <w:uiPriority w:val="10"/>
+    <w:rsid w:val="00004DA0"/>
+    <w:rPr>
+      <w:rFonts w:asciiTheme="majorHAnsi" w:eastAsiaTheme="majorEastAsia" w:hAnsiTheme="majorHAnsi" w:cstheme="majorBidi"/>
+      <w:color w:val="17365D" w:themeColor="text2" w:themeShade="BF"/>
+      <w:spacing w:val="5"/>
+      <w:kern w:val="28"/>
+      <w:sz w:val="60"/>
+      <w:szCs w:val="60"/>
+    </w:rPr>
+  </w:style>
+  <w:style w:type="paragraph" w:styleId="Ballongtext">
+    <w:name w:val="Balloon Text"/>
+    <w:basedOn w:val="Normal"/>
+    <w:link w:val="BallongtextChar"/>
+    <w:uiPriority w:val="99"/>
+    <w:semiHidden/>
+    <w:unhideWhenUsed/>
+    <w:rsid w:val="00473F22"/>
+    <w:rPr>
+      <w:rFonts w:ascii="Lucida Grande" w:hAnsi="Lucida Grande"/>
+      <w:sz w:val="18"/>
+      <w:szCs w:val="18"/>
+    </w:rPr>
+  </w:style>
+  <w:style w:type="character" w:customStyle="1" w:styleId="BallongtextChar">
+    <w:name w:val="Ballongtext Char"/>
+    <w:basedOn w:val="Standardstycketeckensnitt"/>
+    <w:link w:val="Ballongtext"/>
+    <w:uiPriority w:val="99"/>
+    <w:semiHidden/>
+    <w:rsid w:val="00473F22"/>
+    <w:rPr>
+      <w:rFonts w:ascii="Lucida Grande" w:hAnsi="Lucida Grande"/>
+      <w:sz w:val="18"/>
+      <w:szCs w:val="18"/>
+    </w:rPr>
+  </w:style>
+  <w:style w:type="paragraph" w:styleId="Underrubrik">
+    <w:name w:val="Subtitle"/>
+    <w:basedOn w:val="Normal"/>
+    <w:next w:val="Normal"/>
+    <w:link w:val="UnderrubrikChar"/>
+    <w:uiPriority w:val="11"/>
+    <w:qFormat/>
+    <w:rsid w:val="00004DA0"/>
+    <w:pPr>
+      <w:numPr>
+        <w:ilvl w:val="1"/>
+      </w:numPr>
+    </w:pPr>
+    <w:rPr>
+      <w:rFonts w:eastAsiaTheme="majorEastAsia" w:cstheme="majorBidi"/>
+      <w:i/>
+      <w:iCs/>
+      <w:color w:val="4F81BD" w:themeColor="accent1"/>
+      <w:spacing w:val="15"/>
+    </w:rPr>
+  </w:style>
+  <w:style w:type="character" w:customStyle="1" w:styleId="UnderrubrikChar">
+    <w:name w:val="Underrubrik Char"/>
+    <w:basedOn w:val="Standardstycketeckensnitt"/>
+    <w:link w:val="Underrubrik"/>
+    <w:uiPriority w:val="11"/>
+    <w:rsid w:val="00004DA0"/>
+    <w:rPr>
+      <w:rFonts w:asciiTheme="majorHAnsi" w:eastAsiaTheme="majorEastAsia" w:hAnsiTheme="majorHAnsi" w:cstheme="majorBidi"/>
+      <w:i/>
+      <w:iCs/>
+      <w:color w:val="4F81BD" w:themeColor="accent1"/>
+      <w:spacing w:val="15"/>
+    </w:rPr>
+  </w:style>
+  <w:style w:type="paragraph" w:styleId="Sidhuvud">
+    <w:name w:val="header"/>
+    <w:basedOn w:val="Normal"/>
+    <w:link w:val="SidhuvudChar"/>
+    <w:uiPriority w:val="99"/>
+    <w:unhideWhenUsed/>
+    <w:rsid w:val="004D35AC"/>
+    <w:pPr>
+      <w:tabs>
+        <w:tab w:val="center" w:pos="4320"/>
+        <w:tab w:val="right" w:pos="8640"/>
+      </w:tabs>
+    </w:pPr>
+  </w:style>
+  <w:style w:type="character" w:customStyle="1" w:styleId="SidhuvudChar">
+    <w:name w:val="Sidhuvud Char"/>
+    <w:basedOn w:val="Standardstycketeckensnitt"/>
+    <w:link w:val="Sidhuvud"/>
+    <w:uiPriority w:val="99"/>
+    <w:rsid w:val="004D35AC"/>
+  </w:style>
+  <w:style w:type="paragraph" w:styleId="Sidfot">
+    <w:name w:val="footer"/>
+    <w:basedOn w:val="Normal"/>
+    <w:link w:val="SidfotChar"/>
+    <w:uiPriority w:val="99"/>
+    <w:unhideWhenUsed/>
+    <w:rsid w:val="004D35AC"/>
+    <w:pPr>
+      <w:tabs>
+        <w:tab w:val="center" w:pos="4320"/>
+        <w:tab w:val="right" w:pos="8640"/>
+      </w:tabs>
+    </w:pPr>
+  </w:style>
+  <w:style w:type="character" w:customStyle="1" w:styleId="SidfotChar">
+    <w:name w:val="Sidfot Char"/>
+    <w:basedOn w:val="Standardstycketeckensnitt"/>
+    <w:link w:val="Sidfot"/>
+    <w:uiPriority w:val="99"/>
+    <w:rsid w:val="004D35AC"/>
+  </w:style>
+  <w:style w:type="table" w:styleId="Tabellrutnt">
+    <w:name w:val="Table Grid"/>
+    <w:basedOn w:val="Normaltabell"/>
+    <w:uiPriority w:val="59"/>
+    <w:rsid w:val="009443A2"/>
+    <w:tblPr>
+      <w:tblBorders>
+        <w:top w:val="single" w:sz="4" w:space="0" w:color="auto"/>
+        <w:left w:val="single" w:sz="4" w:space="0" w:color="auto"/>
+        <w:bottom w:val="single" w:sz="4" w:space="0" w:color="auto"/>
+        <w:right w:val="single" w:sz="4" w:space="0" w:color="auto"/>
+        <w:insideH w:val="single" w:sz="4" w:space="0" w:color="auto"/>
+        <w:insideV w:val="single" w:sz="4" w:space="0" w:color="auto"/>
+      </w:tblBorders>
+    </w:tblPr>
+  </w:style>
+  <w:style w:type="paragraph" w:styleId="Innehll1">
+    <w:name w:val="toc 1"/>
+    <w:basedOn w:val="Normal"/>
+    <w:next w:val="Normal"/>
+    <w:autoRedefine/>
+    <w:uiPriority w:val="39"/>
+    <w:unhideWhenUsed/>
+    <w:rsid w:val="002A5733"/>
+    <w:pPr>
+      <w:spacing w:before="120"/>
+    </w:pPr>
+    <w:rPr>
+      <w:rFonts w:asciiTheme="minorHAnsi" w:hAnsiTheme="minorHAnsi"/>
+      <w:b/>
+      <w:szCs w:val="24"/>
+    </w:rPr>
+  </w:style>
+  <w:style w:type="paragraph" w:styleId="Innehll2">
+    <w:name w:val="toc 2"/>
+    <w:basedOn w:val="Normal"/>
+    <w:next w:val="Normal"/>
+    <w:autoRedefine/>
+    <w:uiPriority w:val="39"/>
+    <w:unhideWhenUsed/>
+    <w:rsid w:val="002A5733"/>
+    <w:pPr>
+      <w:ind w:left="280"/>
+    </w:pPr>
+    <w:rPr>
+      <w:rFonts w:asciiTheme="minorHAnsi" w:hAnsiTheme="minorHAnsi"/>
+      <w:b/>
+      <w:sz w:val="22"/>
+      <w:szCs w:val="22"/>
+    </w:rPr>
+  </w:style>
+  <w:style w:type="paragraph" w:styleId="Innehll3">
+    <w:name w:val="toc 3"/>
+    <w:basedOn w:val="Normal"/>
+    <w:next w:val="Normal"/>
+    <w:autoRedefine/>
+    <w:uiPriority w:val="39"/>
+    <w:unhideWhenUsed/>
+    <w:rsid w:val="002A5733"/>
+    <w:pPr>
+      <w:ind w:left="560"/>
+    </w:pPr>
+    <w:rPr>
+      <w:rFonts w:asciiTheme="minorHAnsi" w:hAnsiTheme="minorHAnsi"/>
+      <w:sz w:val="22"/>
+      <w:szCs w:val="22"/>
+    </w:rPr>
+  </w:style>
+  <w:style w:type="paragraph" w:styleId="Innehll4">
+    <w:name w:val="toc 4"/>
+    <w:basedOn w:val="Normal"/>
+    <w:next w:val="Normal"/>
+    <w:autoRedefine/>
+    <w:uiPriority w:val="39"/>
+    <w:unhideWhenUsed/>
+    <w:rsid w:val="002A5733"/>
+    <w:pPr>
+      <w:ind w:left="840"/>
+    </w:pPr>
+    <w:rPr>
+      <w:rFonts w:asciiTheme="minorHAnsi" w:hAnsiTheme="minorHAnsi"/>
+      <w:sz w:val="20"/>
+      <w:szCs w:val="20"/>
+    </w:rPr>
+  </w:style>
+  <w:style w:type="paragraph" w:styleId="Innehll5">
+    <w:name w:val="toc 5"/>
+    <w:basedOn w:val="Normal"/>
+    <w:next w:val="Normal"/>
+    <w:autoRedefine/>
+    <w:uiPriority w:val="39"/>
+    <w:unhideWhenUsed/>
+    <w:rsid w:val="002A5733"/>
+    <w:pPr>
+      <w:ind w:left="1120"/>
+    </w:pPr>
+    <w:rPr>
+      <w:rFonts w:asciiTheme="minorHAnsi" w:hAnsiTheme="minorHAnsi"/>
+      <w:sz w:val="20"/>
+      <w:szCs w:val="20"/>
+    </w:rPr>
+  </w:style>
+  <w:style w:type="paragraph" w:styleId="Innehll6">
+    <w:name w:val="toc 6"/>
+    <w:basedOn w:val="Normal"/>
+    <w:next w:val="Normal"/>
+    <w:autoRedefine/>
+    <w:uiPriority w:val="39"/>
+    <w:unhideWhenUsed/>
+    <w:rsid w:val="002A5733"/>
+    <w:pPr>
+      <w:ind w:left="1400"/>
+    </w:pPr>
+    <w:rPr>
+      <w:rFonts w:asciiTheme="minorHAnsi" w:hAnsiTheme="minorHAnsi"/>
+      <w:sz w:val="20"/>
+      <w:szCs w:val="20"/>
+    </w:rPr>
+  </w:style>
+  <w:style w:type="paragraph" w:styleId="Innehll7">
+    <w:name w:val="toc 7"/>
+    <w:basedOn w:val="Normal"/>
+    <w:next w:val="Normal"/>
+    <w:autoRedefine/>
+    <w:uiPriority w:val="39"/>
+    <w:unhideWhenUsed/>
+    <w:rsid w:val="002A5733"/>
+    <w:pPr>
+      <w:ind w:left="1680"/>
+    </w:pPr>
+    <w:rPr>
+      <w:rFonts w:asciiTheme="minorHAnsi" w:hAnsiTheme="minorHAnsi"/>
+      <w:sz w:val="20"/>
+      <w:szCs w:val="20"/>
+    </w:rPr>
+  </w:style>
+  <w:style w:type="paragraph" w:styleId="Innehll8">
+    <w:name w:val="toc 8"/>
+    <w:basedOn w:val="Normal"/>
+    <w:next w:val="Normal"/>
+    <w:autoRedefine/>
+    <w:uiPriority w:val="39"/>
+    <w:unhideWhenUsed/>
+    <w:rsid w:val="002A5733"/>
+    <w:pPr>
+      <w:ind w:left="1960"/>
+    </w:pPr>
+    <w:rPr>
+      <w:rFonts w:asciiTheme="minorHAnsi" w:hAnsiTheme="minorHAnsi"/>
+      <w:sz w:val="20"/>
+      <w:szCs w:val="20"/>
+    </w:rPr>
+  </w:style>
+  <w:style w:type="paragraph" w:styleId="Innehll9">
+    <w:name w:val="toc 9"/>
+    <w:basedOn w:val="Normal"/>
+    <w:next w:val="Normal"/>
+    <w:autoRedefine/>
+    <w:uiPriority w:val="39"/>
+    <w:unhideWhenUsed/>
+    <w:rsid w:val="002A5733"/>
+    <w:pPr>
+      <w:ind w:left="2240"/>
+    </w:pPr>
+    <w:rPr>
+      <w:rFonts w:asciiTheme="minorHAnsi" w:hAnsiTheme="minorHAnsi"/>
+      <w:sz w:val="20"/>
+      <w:szCs w:val="20"/>
+    </w:rPr>
+  </w:style>
+  <w:style w:type="table" w:styleId="Ljusskuggning-dekorfrg1">
+    <w:name w:val="Light Shading Accent 1"/>
+    <w:basedOn w:val="Normaltabell"/>
+    <w:uiPriority w:val="60"/>
+    <w:rsid w:val="000238A6"/>
+    <w:rPr>
+      <w:color w:val="365F91" w:themeColor="accent1" w:themeShade="BF"/>
+      <w:sz w:val="22"/>
+      <w:szCs w:val="22"/>
+      <w:lang w:eastAsia="zh-TW"/>
+    </w:rPr>
+    <w:tblPr>
+      <w:tblStyleRowBandSize w:val="1"/>
+      <w:tblStyleColBandSize w:val="1"/>
+      <w:tblBorders>
+        <w:top w:val="single" w:sz="8" w:space="0" w:color="4F81BD" w:themeColor="accent1"/>
+        <w:bottom w:val="single" w:sz="8" w:space="0" w:color="4F81BD" w:themeColor="accent1"/>
+      </w:tblBorders>
+    </w:tblPr>
+    <w:tblStylePr w:type="firstRow">
+      <w:pPr>
+        <w:spacing w:before="0" w:after="0" w:line="240" w:lineRule="auto"/>
+      </w:pPr>
+      <w:rPr>
+        <w:b/>
+        <w:bCs/>
+      </w:rPr>
+      <w:tblPr/>
+      <w:tcPr>
+        <w:tcBorders>
+          <w:top w:val="single" w:sz="8" w:space="0" w:color="4F81BD" w:themeColor="accent1"/>
+          <w:left w:val="nil"/>
+          <w:bottom w:val="single" w:sz="8" w:space="0" w:color="4F81BD" w:themeColor="accent1"/>
+          <w:right w:val="nil"/>
+          <w:insideH w:val="nil"/>
+          <w:insideV w:val="nil"/>
+        </w:tcBorders>
+      </w:tcPr>
+    </w:tblStylePr>
+    <w:tblStylePr w:type="lastRow">
+      <w:pPr>
+        <w:spacing w:before="0" w:after="0" w:line="240" w:lineRule="auto"/>
+      </w:pPr>
+      <w:rPr>
+        <w:b/>
+        <w:bCs/>
+      </w:rPr>
+      <w:tblPr/>
+      <w:tcPr>
+        <w:tcBorders>
+          <w:top w:val="single" w:sz="8" w:space="0" w:color="4F81BD" w:themeColor="accent1"/>
+          <w:left w:val="nil"/>
+          <w:bottom w:val="single" w:sz="8" w:space="0" w:color="4F81BD" w:themeColor="accent1"/>
+          <w:right w:val="nil"/>
+          <w:insideH w:val="nil"/>
+          <w:insideV w:val="nil"/>
+        </w:tcBorders>
+      </w:tcPr>
+    </w:tblStylePr>
+    <w:tblStylePr w:type="firstCol">
+      <w:rPr>
+        <w:b/>
+        <w:bCs/>
+      </w:rPr>
+    </w:tblStylePr>
+    <w:tblStylePr w:type="lastCol">
+      <w:rPr>
+        <w:b/>
+        <w:bCs/>
+      </w:rPr>
+    </w:tblStylePr>
+    <w:tblStylePr w:type="band1Vert">
+      <w:tblPr/>
+      <w:tcPr>
+        <w:tcBorders>
+          <w:left w:val="nil"/>
+          <w:right w:val="nil"/>
+          <w:insideH w:val="nil"/>
+          <w:insideV w:val="nil"/>
+        </w:tcBorders>
+        <w:shd w:val="clear" w:color="auto" w:fill="D3DFEE" w:themeFill="accent1" w:themeFillTint="3F"/>
+      </w:tcPr>
+    </w:tblStylePr>
+    <w:tblStylePr w:type="band1Horz">
+      <w:tblPr/>
+      <w:tcPr>
+        <w:tcBorders>
+          <w:left w:val="nil"/>
+          <w:right w:val="nil"/>
+          <w:insideH w:val="nil"/>
+          <w:insideV w:val="nil"/>
+        </w:tcBorders>
+        <w:shd w:val="clear" w:color="auto" w:fill="D3DFEE" w:themeFill="accent1" w:themeFillTint="3F"/>
+      </w:tcPr>
+    </w:tblStylePr>
+  </w:style>
+  <w:style w:type="character" w:styleId="Sidnummer">
+    <w:name w:val="page number"/>
+    <w:basedOn w:val="Standardstycketeckensnitt"/>
+    <w:uiPriority w:val="99"/>
+    <w:semiHidden/>
+    <w:unhideWhenUsed/>
+    <w:rsid w:val="000238A6"/>
+  </w:style>
+  <w:style w:type="paragraph" w:styleId="Innehllsfrteckningsrubrik">
+    <w:name w:val="TOC Heading"/>
+    <w:basedOn w:val="Rubrik1"/>
+    <w:next w:val="Normal"/>
+    <w:uiPriority w:val="39"/>
+    <w:unhideWhenUsed/>
+    <w:qFormat/>
+    <w:rsid w:val="000238A6"/>
+    <w:pPr>
+      <w:spacing w:line="276" w:lineRule="auto"/>
+      <w:outlineLvl w:val="9"/>
+    </w:pPr>
+    <w:rPr>
+      <w:color w:val="365F91" w:themeColor="accent1" w:themeShade="BF"/>
+      <w:sz w:val="28"/>
+      <w:szCs w:val="28"/>
+      <w:lang w:val="en-US"/>
+    </w:rPr>
+  </w:style>
+  <w:style w:type="character" w:styleId="Hyperlnk">
+    <w:name w:val="Hyperlink"/>
+    <w:basedOn w:val="Standardstycketeckensnitt"/>
     <w:uiPriority w:val="99"/>
     <w:unhideWhenUsed/>
     <w:rsid w:val="003B7DDD"/>
@@ -3012,7 +3638,7 @@
 </file>
 
 <file path=customXml/itemProps1.xml><?xml version="1.0" encoding="utf-8"?>
-<ds:datastoreItem xmlns:ds="http://schemas.openxmlformats.org/officeDocument/2006/customXml" ds:itemID="{B5AA9F83-0EA3-4900-B517-2BE0693DB440}">
+<ds:datastoreItem xmlns:ds="http://schemas.openxmlformats.org/officeDocument/2006/customXml" ds:itemID="{56C9A07F-1258-4E2F-B095-6931E4451E78}">
   <ds:schemaRefs>
     <ds:schemaRef ds:uri="http://schemas.openxmlformats.org/officeDocument/2006/bibliography"/>
   </ds:schemaRefs>

</xml_diff>

<commit_message>
Nya klassdiagram för server/client
</commit_message>
<xml_diff>
--- a/Documents/ProjectC4_Design.docx
+++ b/Documents/ProjectC4_Design.docx
@@ -1444,6 +1444,44 @@
           </w:p>
         </w:tc>
       </w:tr>
+      <w:tr>
+        <w:tc>
+          <w:tcPr>
+            <w:tcW w:w="2130" w:type="dxa"/>
+          </w:tcPr>
+          <w:p>
+            <w:r>
+              <w:t>Jimmy Maksymiw</w:t>
+            </w:r>
+          </w:p>
+        </w:tc>
+        <w:tc>
+          <w:tcPr>
+            <w:tcW w:w="1664" w:type="dxa"/>
+          </w:tcPr>
+          <w:p>
+            <w:r>
+              <w:t>1/4 2015</w:t>
+            </w:r>
+          </w:p>
+        </w:tc>
+        <w:tc>
+          <w:tcPr>
+            <w:tcW w:w="2977" w:type="dxa"/>
+          </w:tcPr>
+          <w:p>
+            <w:r>
+              <w:t>Uppdaterat klassdiagram för servern</w:t>
+            </w:r>
+          </w:p>
+        </w:tc>
+        <w:tc>
+          <w:tcPr>
+            <w:tcW w:w="1751" w:type="dxa"/>
+          </w:tcPr>
+          <w:p/>
+        </w:tc>
+      </w:tr>
     </w:tbl>
     <w:p/>
     <w:p>
@@ -1480,7 +1518,7 @@
           <w:lang w:eastAsia="sv-SE"/>
         </w:rPr>
         <w:drawing>
-          <wp:anchor distT="0" distB="0" distL="114300" distR="114300" simplePos="0" relativeHeight="251659264" behindDoc="1" locked="0" layoutInCell="1" allowOverlap="1" wp14:anchorId="16028986" wp14:editId="3567ED03">
+          <wp:anchor distT="0" distB="0" distL="114300" distR="114300" simplePos="0" relativeHeight="251655680" behindDoc="1" locked="0" layoutInCell="1" allowOverlap="1" wp14:anchorId="16028986" wp14:editId="3567ED03">
             <wp:simplePos x="0" y="0"/>
             <wp:positionH relativeFrom="column">
               <wp:posOffset>457200</wp:posOffset>
@@ -1550,7 +1588,7 @@
         <mc:AlternateContent>
           <mc:Choice Requires="wps">
             <w:drawing>
-              <wp:anchor distT="0" distB="0" distL="114300" distR="114300" simplePos="0" relativeHeight="251662336" behindDoc="0" locked="0" layoutInCell="1" allowOverlap="1" wp14:anchorId="1BDB9D1A" wp14:editId="05D7731E">
+              <wp:anchor distT="0" distB="0" distL="114300" distR="114300" simplePos="0" relativeHeight="251657728" behindDoc="0" locked="0" layoutInCell="1" allowOverlap="1" wp14:anchorId="1BDB9D1A" wp14:editId="05D7731E">
                 <wp:simplePos x="0" y="0"/>
                 <wp:positionH relativeFrom="column">
                   <wp:posOffset>457200</wp:posOffset>
@@ -1673,7 +1711,7 @@
                 <v:stroke joinstyle="miter"/>
                 <v:path gradientshapeok="t" o:connecttype="rect"/>
               </v:shapetype>
-              <v:shape id="Text Box 1" o:spid="_x0000_s1026" type="#_x0000_t202" style="position:absolute;margin-left:36pt;margin-top:368pt;width:350.25pt;height:24.65pt;z-index:251662336;visibility:visible;mso-wrap-style:square;mso-wrap-distance-left:9pt;mso-wrap-distance-top:0;mso-wrap-distance-right:9pt;mso-wrap-distance-bottom:0;mso-position-horizontal:absolute;mso-position-horizontal-relative:text;mso-position-vertical:absolute;mso-position-vertical-relative:text;v-text-anchor:top" o:gfxdata="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" stroked="f">
+              <v:shape id="Text Box 1" o:spid="_x0000_s1026" type="#_x0000_t202" style="position:absolute;margin-left:36pt;margin-top:368pt;width:350.25pt;height:24.65pt;z-index:251657728;visibility:visible;mso-wrap-style:square;mso-wrap-distance-left:9pt;mso-wrap-distance-top:0;mso-wrap-distance-right:9pt;mso-wrap-distance-bottom:0;mso-position-horizontal:absolute;mso-position-horizontal-relative:text;mso-position-vertical:absolute;mso-position-vertical-relative:text;v-text-anchor:top" o:gfxdata="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" stroked="f">
                 <v:textbox style="mso-fit-shape-to-text:t" inset="0,0,0,0">
                   <w:txbxContent>
                     <w:p>
@@ -1770,7 +1808,15 @@
     </w:p>
     <w:p>
       <w:r>
-        <w:t>Vi kommer att använda oss av ett klient/server/databas-system. Varje klient som ansluter sig till servern får tillgång till sitt konto via datab</w:t>
+        <w:t xml:space="preserve">Vi kommer att använda oss av </w:t>
+      </w:r>
+      <w:proofErr w:type="gramStart"/>
+      <w:r>
+        <w:t>ett</w:t>
+      </w:r>
+      <w:proofErr w:type="gramEnd"/>
+      <w:r>
+        <w:t xml:space="preserve"> klient/server/databas-system. Varje klient som ansluter sig till servern får tillgång till sitt konto via datab</w:t>
       </w:r>
       <w:r>
         <w:t>a</w:t>
@@ -1798,7 +1844,7 @@
         <mc:AlternateContent>
           <mc:Choice Requires="wps">
             <w:drawing>
-              <wp:anchor distT="0" distB="0" distL="114300" distR="114300" simplePos="0" relativeHeight="251664384" behindDoc="0" locked="0" layoutInCell="1" allowOverlap="1" wp14:anchorId="352D6812" wp14:editId="0AA043B7">
+              <wp:anchor distT="0" distB="0" distL="114300" distR="114300" simplePos="0" relativeHeight="251658752" behindDoc="0" locked="0" layoutInCell="1" allowOverlap="1" wp14:anchorId="352D6812" wp14:editId="0AA043B7">
                 <wp:simplePos x="0" y="0"/>
                 <wp:positionH relativeFrom="column">
                   <wp:posOffset>571500</wp:posOffset>
@@ -1855,12 +1901,21 @@
                                 <w:szCs w:val="24"/>
                               </w:rPr>
                             </w:pPr>
+                            <w:proofErr w:type="spellStart"/>
                             <w:r>
                               <w:rPr>
                                 <w:sz w:val="24"/>
                                 <w:szCs w:val="24"/>
                               </w:rPr>
-                              <w:t xml:space="preserve">Figure </w:t>
+                              <w:t>Figure</w:t>
+                            </w:r>
+                            <w:proofErr w:type="spellEnd"/>
+                            <w:r>
+                              <w:rPr>
+                                <w:sz w:val="24"/>
+                                <w:szCs w:val="24"/>
+                              </w:rPr>
+                              <w:t xml:space="preserve"> </w:t>
                             </w:r>
                             <w:r>
                               <w:rPr>
@@ -1915,7 +1970,7 @@
           </mc:Choice>
           <mc:Fallback>
             <w:pict>
-              <v:shape w14:anchorId="352D6812" id="Text Box 7" o:spid="_x0000_s1027" type="#_x0000_t202" style="position:absolute;margin-left:45pt;margin-top:254.85pt;width:334.2pt;height:24.65pt;z-index:251664384;visibility:visible;mso-wrap-style:square;mso-wrap-distance-left:9pt;mso-wrap-distance-top:0;mso-wrap-distance-right:9pt;mso-wrap-distance-bottom:0;mso-position-horizontal:absolute;mso-position-horizontal-relative:text;mso-position-vertical:absolute;mso-position-vertical-relative:text;v-text-anchor:top" o:gfxdata="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" stroked="f">
+              <v:shape w14:anchorId="352D6812" id="Text Box 7" o:spid="_x0000_s1027" type="#_x0000_t202" style="position:absolute;margin-left:45pt;margin-top:254.85pt;width:334.2pt;height:24.65pt;z-index:251658752;visibility:visible;mso-wrap-style:square;mso-wrap-distance-left:9pt;mso-wrap-distance-top:0;mso-wrap-distance-right:9pt;mso-wrap-distance-bottom:0;mso-position-horizontal:absolute;mso-position-horizontal-relative:text;mso-position-vertical:absolute;mso-position-vertical-relative:text;v-text-anchor:top" o:gfxdata="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" stroked="f">
                 <v:textbox style="mso-fit-shape-to-text:t" inset="0,0,0,0">
                   <w:txbxContent>
                     <w:p>
@@ -1927,12 +1982,21 @@
                           <w:szCs w:val="24"/>
                         </w:rPr>
                       </w:pPr>
+                      <w:proofErr w:type="spellStart"/>
                       <w:r>
                         <w:rPr>
                           <w:sz w:val="24"/>
                           <w:szCs w:val="24"/>
                         </w:rPr>
-                        <w:t xml:space="preserve">Figure </w:t>
+                        <w:t>Figure</w:t>
+                      </w:r>
+                      <w:proofErr w:type="spellEnd"/>
+                      <w:r>
+                        <w:rPr>
+                          <w:sz w:val="24"/>
+                          <w:szCs w:val="24"/>
+                        </w:rPr>
+                        <w:t xml:space="preserve"> </w:t>
                       </w:r>
                       <w:r>
                         <w:rPr>
@@ -1988,7 +2052,7 @@
           <w:lang w:eastAsia="sv-SE"/>
         </w:rPr>
         <w:drawing>
-          <wp:anchor distT="0" distB="0" distL="114300" distR="114300" simplePos="0" relativeHeight="251660288" behindDoc="1" locked="0" layoutInCell="1" allowOverlap="1" wp14:anchorId="2EE94617" wp14:editId="525C770A">
+          <wp:anchor distT="0" distB="0" distL="114300" distR="114300" simplePos="0" relativeHeight="251656704" behindDoc="1" locked="0" layoutInCell="1" allowOverlap="1" wp14:anchorId="2EE94617" wp14:editId="525C770A">
             <wp:simplePos x="0" y="0"/>
             <wp:positionH relativeFrom="column">
               <wp:posOffset>571500</wp:posOffset>
@@ -2062,9 +2126,22 @@
         <w:pStyle w:val="Rubrik1"/>
       </w:pPr>
       <w:bookmarkStart w:id="5" w:name="_Toc289341218"/>
+      <w:proofErr w:type="spellStart"/>
       <w:r>
         <w:lastRenderedPageBreak/>
-        <w:t>Use-case-diagram</w:t>
+        <w:t>Use</w:t>
+      </w:r>
+      <w:proofErr w:type="spellEnd"/>
+      <w:r>
+        <w:t>-</w:t>
+      </w:r>
+      <w:proofErr w:type="spellStart"/>
+      <w:r>
+        <w:t>case</w:t>
+      </w:r>
+      <w:proofErr w:type="spellEnd"/>
+      <w:r>
+        <w:t>-diagram</w:t>
       </w:r>
       <w:bookmarkEnd w:id="5"/>
     </w:p>
@@ -2111,7 +2188,7 @@
             <v:path o:extrusionok="f" gradientshapeok="t" o:connecttype="rect"/>
             <o:lock v:ext="edit" aspectratio="t"/>
           </v:shapetype>
-          <v:shape id="_x0000_s1026" type="#_x0000_t75" style="position:absolute;margin-left:91.6pt;margin-top:13.8pt;width:231.3pt;height:231.3pt;z-index:-251650048;mso-position-horizontal-relative:text;mso-position-vertical-relative:text" o:preferrelative="f">
+          <v:shape id="_x0000_s1026" type="#_x0000_t75" style="position:absolute;margin-left:91.6pt;margin-top:13.8pt;width:231.3pt;height:231.3pt;z-index:-251656704;mso-position-horizontal-relative:text;mso-position-vertical-relative:text" o:preferrelative="f">
             <v:imagedata r:id="rId10" o:title="ProjectC4_UseCaseDiagram"/>
           </v:shape>
         </w:pict>
@@ -2142,6 +2219,7 @@
           <w:szCs w:val="24"/>
         </w:rPr>
       </w:pPr>
+      <w:proofErr w:type="spellStart"/>
       <w:r>
         <w:rPr>
           <w:sz w:val="24"/>
@@ -2149,6 +2227,7 @@
         </w:rPr>
         <w:t>Figure</w:t>
       </w:r>
+      <w:proofErr w:type="spellEnd"/>
       <w:r>
         <w:rPr>
           <w:sz w:val="24"/>
@@ -2272,6 +2351,7 @@
           <w:szCs w:val="24"/>
         </w:rPr>
       </w:pPr>
+      <w:proofErr w:type="spellStart"/>
       <w:r>
         <w:rPr>
           <w:sz w:val="24"/>
@@ -2286,6 +2366,7 @@
         </w:rPr>
         <w:t>e</w:t>
       </w:r>
+      <w:proofErr w:type="spellEnd"/>
       <w:r>
         <w:rPr>
           <w:sz w:val="24"/>
@@ -2349,61 +2430,29 @@
         <w:pStyle w:val="Rubrik2"/>
       </w:pPr>
       <w:bookmarkStart w:id="11" w:name="_Toc289341224"/>
+      <w:proofErr w:type="spellStart"/>
       <w:r>
         <w:t>Client</w:t>
       </w:r>
       <w:bookmarkEnd w:id="11"/>
+      <w:proofErr w:type="spellEnd"/>
     </w:p>
     <w:p>
       <w:pPr>
         <w:keepNext/>
       </w:pPr>
+      <w:bookmarkStart w:id="12" w:name="_GoBack"/>
+      <w:bookmarkEnd w:id="12"/>
       <w:r>
         <w:rPr>
           <w:noProof/>
           <w:lang w:eastAsia="sv-SE"/>
         </w:rPr>
-        <w:drawing>
-          <wp:inline distT="0" distB="0" distL="0" distR="0" wp14:anchorId="680E1CC5" wp14:editId="6F6913A7">
-            <wp:extent cx="5274310" cy="3030220"/>
-            <wp:effectExtent l="0" t="0" r="2540" b="0"/>
-            <wp:docPr id="4" name="Picture 4"/>
-            <wp:cNvGraphicFramePr>
-              <a:graphicFrameLocks xmlns:a="http://schemas.openxmlformats.org/drawingml/2006/main" noChangeAspect="1"/>
-            </wp:cNvGraphicFramePr>
-            <a:graphic xmlns:a="http://schemas.openxmlformats.org/drawingml/2006/main">
-              <a:graphicData uri="http://schemas.openxmlformats.org/drawingml/2006/picture">
-                <pic:pic xmlns:pic="http://schemas.openxmlformats.org/drawingml/2006/picture">
-                  <pic:nvPicPr>
-                    <pic:cNvPr id="4" name="ProjectC4_ClassDiagram_Client.png"/>
-                    <pic:cNvPicPr/>
-                  </pic:nvPicPr>
-                  <pic:blipFill>
-                    <a:blip r:embed="rId12">
-                      <a:extLst>
-                        <a:ext uri="{28A0092B-C50C-407E-A947-70E740481C1C}">
-                          <a14:useLocalDpi xmlns:a14="http://schemas.microsoft.com/office/drawing/2010/main" val="0"/>
-                        </a:ext>
-                      </a:extLst>
-                    </a:blip>
-                    <a:stretch>
-                      <a:fillRect/>
-                    </a:stretch>
-                  </pic:blipFill>
-                  <pic:spPr>
-                    <a:xfrm>
-                      <a:off x="0" y="0"/>
-                      <a:ext cx="5274310" cy="3030220"/>
-                    </a:xfrm>
-                    <a:prstGeom prst="rect">
-                      <a:avLst/>
-                    </a:prstGeom>
-                  </pic:spPr>
-                </pic:pic>
-              </a:graphicData>
-            </a:graphic>
-          </wp:inline>
-        </w:drawing>
+        <w:pict w14:anchorId="5C36A679">
+          <v:shape id="_x0000_i1026" type="#_x0000_t75" style="width:412.5pt;height:382.5pt">
+            <v:imagedata r:id="rId12" o:title="c4_classdiagram_client"/>
+          </v:shape>
+        </w:pict>
       </w:r>
     </w:p>
     <w:p>
@@ -2435,62 +2484,23 @@
       <w:pPr>
         <w:pStyle w:val="Rubrik2"/>
       </w:pPr>
-      <w:bookmarkStart w:id="12" w:name="_Toc289341225"/>
-      <w:r>
+      <w:bookmarkStart w:id="13" w:name="_Toc289341225"/>
+      <w:r>
+        <w:lastRenderedPageBreak/>
         <w:t>Server</w:t>
       </w:r>
-      <w:bookmarkEnd w:id="12"/>
+      <w:bookmarkEnd w:id="13"/>
     </w:p>
     <w:p>
       <w:pPr>
         <w:keepNext/>
       </w:pPr>
       <w:r>
-        <w:rPr>
-          <w:noProof/>
-          <w:lang w:eastAsia="sv-SE"/>
-        </w:rPr>
-        <w:drawing>
-          <wp:inline distT="0" distB="0" distL="0" distR="0" wp14:anchorId="37F282BA" wp14:editId="77C9CE1F">
-            <wp:extent cx="5274310" cy="2237740"/>
-            <wp:effectExtent l="0" t="0" r="2540" b="0"/>
-            <wp:docPr id="5" name="Picture 5"/>
-            <wp:cNvGraphicFramePr>
-              <a:graphicFrameLocks xmlns:a="http://schemas.openxmlformats.org/drawingml/2006/main" noChangeAspect="1"/>
-            </wp:cNvGraphicFramePr>
-            <a:graphic xmlns:a="http://schemas.openxmlformats.org/drawingml/2006/main">
-              <a:graphicData uri="http://schemas.openxmlformats.org/drawingml/2006/picture">
-                <pic:pic xmlns:pic="http://schemas.openxmlformats.org/drawingml/2006/picture">
-                  <pic:nvPicPr>
-                    <pic:cNvPr id="5" name="ProjectC4_ClassDiagram_Server.png"/>
-                    <pic:cNvPicPr/>
-                  </pic:nvPicPr>
-                  <pic:blipFill>
-                    <a:blip r:embed="rId13">
-                      <a:extLst>
-                        <a:ext uri="{28A0092B-C50C-407E-A947-70E740481C1C}">
-                          <a14:useLocalDpi xmlns:a14="http://schemas.microsoft.com/office/drawing/2010/main" val="0"/>
-                        </a:ext>
-                      </a:extLst>
-                    </a:blip>
-                    <a:stretch>
-                      <a:fillRect/>
-                    </a:stretch>
-                  </pic:blipFill>
-                  <pic:spPr>
-                    <a:xfrm>
-                      <a:off x="0" y="0"/>
-                      <a:ext cx="5274310" cy="2237740"/>
-                    </a:xfrm>
-                    <a:prstGeom prst="rect">
-                      <a:avLst/>
-                    </a:prstGeom>
-                  </pic:spPr>
-                </pic:pic>
-              </a:graphicData>
-            </a:graphic>
-          </wp:inline>
-        </w:drawing>
+        <w:pict w14:anchorId="521E055D">
+          <v:shape id="_x0000_i1025" type="#_x0000_t75" style="width:415pt;height:226pt">
+            <v:imagedata r:id="rId13" o:title="c4_classdiagram_server"/>
+          </v:shape>
+        </w:pict>
       </w:r>
     </w:p>
     <w:p>
@@ -2502,12 +2512,21 @@
           <w:szCs w:val="24"/>
         </w:rPr>
       </w:pPr>
+      <w:proofErr w:type="spellStart"/>
       <w:r>
         <w:rPr>
           <w:sz w:val="24"/>
           <w:szCs w:val="24"/>
         </w:rPr>
-        <w:t xml:space="preserve">Figure </w:t>
+        <w:t>Figure</w:t>
+      </w:r>
+      <w:proofErr w:type="spellEnd"/>
+      <w:r>
+        <w:rPr>
+          <w:sz w:val="24"/>
+          <w:szCs w:val="24"/>
+        </w:rPr>
+        <w:t xml:space="preserve"> </w:t>
       </w:r>
       <w:r>
         <w:rPr>
@@ -2516,8 +2535,6 @@
         </w:rPr>
         <w:t>6</w:t>
       </w:r>
-      <w:bookmarkStart w:id="13" w:name="_GoBack"/>
-      <w:bookmarkEnd w:id="13"/>
     </w:p>
     <w:p>
       <w:pPr>
@@ -2560,8 +2577,13 @@
       <w:r>
         <w:t xml:space="preserve">ER-diagram </w:t>
       </w:r>
-      <w:r>
-        <w:t>ej tillgängligt. Tillkommer när databas implementerats.</w:t>
+      <w:proofErr w:type="gramStart"/>
+      <w:r>
+        <w:t>ej</w:t>
+      </w:r>
+      <w:proofErr w:type="gramEnd"/>
+      <w:r>
+        <w:t xml:space="preserve"> tillgängligt. Tillkommer när databas implementerats.</w:t>
       </w:r>
     </w:p>
     <w:sectPr>
@@ -2626,7 +2648,7 @@
           <w:rPr>
             <w:noProof/>
           </w:rPr>
-          <w:t>1</w:t>
+          <w:t>6</w:t>
         </w:r>
         <w:r>
           <w:fldChar w:fldCharType="end"/>
@@ -3967,7 +3989,7 @@
 </file>
 
 <file path=customXml/itemProps1.xml><?xml version="1.0" encoding="utf-8"?>
-<ds:datastoreItem xmlns:ds="http://schemas.openxmlformats.org/officeDocument/2006/customXml" ds:itemID="{1A88F86D-AFC4-4C18-9109-603120C77DE9}">
+<ds:datastoreItem xmlns:ds="http://schemas.openxmlformats.org/officeDocument/2006/customXml" ds:itemID="{575F385E-65EC-400F-9AEA-BFE1D6E9906C}">
   <ds:schemaRefs>
     <ds:schemaRef ds:uri="http://schemas.openxmlformats.org/officeDocument/2006/bibliography"/>
   </ds:schemaRefs>

</xml_diff>

<commit_message>
Uppdaterad projektplan och designdokument.
</commit_message>
<xml_diff>
--- a/Documents/ProjectC4_Design.docx
+++ b/Documents/ProjectC4_Design.docx
@@ -1479,7 +1479,58 @@
           <w:tcPr>
             <w:tcW w:w="1751" w:type="dxa"/>
           </w:tcPr>
-          <w:p/>
+          <w:p>
+            <w:r>
+              <w:t>1.0.1</w:t>
+            </w:r>
+          </w:p>
+        </w:tc>
+      </w:tr>
+      <w:tr>
+        <w:tc>
+          <w:tcPr>
+            <w:tcW w:w="2130" w:type="dxa"/>
+          </w:tcPr>
+          <w:p>
+            <w:r>
+              <w:t>Jimmy Maksymiw</w:t>
+            </w:r>
+          </w:p>
+        </w:tc>
+        <w:tc>
+          <w:tcPr>
+            <w:tcW w:w="1664" w:type="dxa"/>
+          </w:tcPr>
+          <w:p>
+            <w:r>
+              <w:t>9/4 2015</w:t>
+            </w:r>
+          </w:p>
+        </w:tc>
+        <w:tc>
+          <w:tcPr>
+            <w:tcW w:w="2977" w:type="dxa"/>
+          </w:tcPr>
+          <w:p>
+            <w:r>
+              <w:t>Nytt</w:t>
+            </w:r>
+            <w:bookmarkStart w:id="1" w:name="_GoBack"/>
+            <w:bookmarkEnd w:id="1"/>
+            <w:r>
+              <w:t xml:space="preserve"> ER-diagram</w:t>
+            </w:r>
+          </w:p>
+        </w:tc>
+        <w:tc>
+          <w:tcPr>
+            <w:tcW w:w="1751" w:type="dxa"/>
+          </w:tcPr>
+          <w:p>
+            <w:r>
+              <w:t>1.1</w:t>
+            </w:r>
+          </w:p>
         </w:tc>
       </w:tr>
     </w:tbl>
@@ -1493,23 +1544,23 @@
       <w:pPr>
         <w:pStyle w:val="Rubrik1"/>
       </w:pPr>
-      <w:bookmarkStart w:id="1" w:name="_Toc289341214"/>
+      <w:bookmarkStart w:id="2" w:name="_Toc289341214"/>
       <w:r>
         <w:lastRenderedPageBreak/>
         <w:t>Kontextdiagram</w:t>
       </w:r>
-      <w:bookmarkEnd w:id="1"/>
+      <w:bookmarkEnd w:id="2"/>
     </w:p>
     <w:p/>
     <w:p>
       <w:pPr>
         <w:pStyle w:val="Rubrik2"/>
       </w:pPr>
-      <w:bookmarkStart w:id="2" w:name="_Toc289341215"/>
+      <w:bookmarkStart w:id="3" w:name="_Toc289341215"/>
       <w:r>
         <w:t>Beskrivning</w:t>
       </w:r>
-      <w:bookmarkEnd w:id="2"/>
+      <w:bookmarkEnd w:id="3"/>
     </w:p>
     <w:p>
       <w:r>
@@ -1630,7 +1681,7 @@
                         <a:effectLst/>
                         <a:extLst>
                           <a:ext uri="{C572A759-6A51-4108-AA02-DFA0A04FC94B}">
-                            <ma14:wrappingTextBoxFlag xmlns:ma14="http://schemas.microsoft.com/office/mac/drawingml/2011/main" xmlns:w="http://schemas.openxmlformats.org/wordprocessingml/2006/main" xmlns:w10="urn:schemas-microsoft-com:office:word" xmlns:v="urn:schemas-microsoft-com:vml" xmlns:o="urn:schemas-microsoft-com:office:office" xmlns:mv="urn:schemas-microsoft-com:mac:vml" xmlns:mo="http://schemas.microsoft.com/office/mac/office/2008/main" xmlns=""/>
+                            <ma14:wrappingTextBoxFlag xmlns="" xmlns:mo="http://schemas.microsoft.com/office/mac/office/2008/main" xmlns:mv="urn:schemas-microsoft-com:mac:vml" xmlns:o="urn:schemas-microsoft-com:office:office" xmlns:v="urn:schemas-microsoft-com:vml" xmlns:w10="urn:schemas-microsoft-com:office:word" xmlns:w="http://schemas.openxmlformats.org/wordprocessingml/2006/main" xmlns:ma14="http://schemas.microsoft.com/office/mac/drawingml/2011/main"/>
                           </a:ext>
                         </a:extLst>
                       </wps:spPr>
@@ -1788,23 +1839,23 @@
       <w:pPr>
         <w:pStyle w:val="Rubrik1"/>
       </w:pPr>
-      <w:bookmarkStart w:id="3" w:name="_Toc289341216"/>
+      <w:bookmarkStart w:id="4" w:name="_Toc289341216"/>
       <w:r>
         <w:lastRenderedPageBreak/>
         <w:t>Systemdiagram</w:t>
       </w:r>
-      <w:bookmarkEnd w:id="3"/>
+      <w:bookmarkEnd w:id="4"/>
     </w:p>
     <w:p/>
     <w:p>
       <w:pPr>
         <w:pStyle w:val="Rubrik2"/>
       </w:pPr>
-      <w:bookmarkStart w:id="4" w:name="_Toc289341217"/>
+      <w:bookmarkStart w:id="5" w:name="_Toc289341217"/>
       <w:r>
         <w:t>Beskrivning</w:t>
       </w:r>
-      <w:bookmarkEnd w:id="4"/>
+      <w:bookmarkEnd w:id="5"/>
     </w:p>
     <w:p>
       <w:r>
@@ -1886,7 +1937,7 @@
                         <a:effectLst/>
                         <a:extLst>
                           <a:ext uri="{C572A759-6A51-4108-AA02-DFA0A04FC94B}">
-                            <ma14:wrappingTextBoxFlag xmlns:ma14="http://schemas.microsoft.com/office/mac/drawingml/2011/main" xmlns:w="http://schemas.openxmlformats.org/wordprocessingml/2006/main" xmlns:w10="urn:schemas-microsoft-com:office:word" xmlns:v="urn:schemas-microsoft-com:vml" xmlns:o="urn:schemas-microsoft-com:office:office" xmlns:mv="urn:schemas-microsoft-com:mac:vml" xmlns:mo="http://schemas.microsoft.com/office/mac/office/2008/main" xmlns=""/>
+                            <ma14:wrappingTextBoxFlag xmlns="" xmlns:mo="http://schemas.microsoft.com/office/mac/office/2008/main" xmlns:mv="urn:schemas-microsoft-com:mac:vml" xmlns:o="urn:schemas-microsoft-com:office:office" xmlns:v="urn:schemas-microsoft-com:vml" xmlns:w10="urn:schemas-microsoft-com:office:word" xmlns:w="http://schemas.openxmlformats.org/wordprocessingml/2006/main" xmlns:ma14="http://schemas.microsoft.com/office/mac/drawingml/2011/main"/>
                           </a:ext>
                         </a:extLst>
                       </wps:spPr>
@@ -2125,7 +2176,7 @@
       <w:pPr>
         <w:pStyle w:val="Rubrik1"/>
       </w:pPr>
-      <w:bookmarkStart w:id="5" w:name="_Toc289341218"/>
+      <w:bookmarkStart w:id="6" w:name="_Toc289341218"/>
       <w:proofErr w:type="spellStart"/>
       <w:r>
         <w:lastRenderedPageBreak/>
@@ -2143,18 +2194,18 @@
       <w:r>
         <w:t>-diagram</w:t>
       </w:r>
-      <w:bookmarkEnd w:id="5"/>
+      <w:bookmarkEnd w:id="6"/>
     </w:p>
     <w:p/>
     <w:p>
       <w:pPr>
         <w:pStyle w:val="Rubrik2"/>
       </w:pPr>
-      <w:bookmarkStart w:id="6" w:name="_Toc289341219"/>
+      <w:bookmarkStart w:id="7" w:name="_Toc289341219"/>
       <w:r>
         <w:t>Beskrivning</w:t>
       </w:r>
-      <w:bookmarkEnd w:id="6"/>
+      <w:bookmarkEnd w:id="7"/>
     </w:p>
     <w:p>
       <w:r>
@@ -2262,23 +2313,23 @@
       <w:pPr>
         <w:pStyle w:val="Rubrik1"/>
       </w:pPr>
-      <w:bookmarkStart w:id="7" w:name="_Toc289341220"/>
+      <w:bookmarkStart w:id="8" w:name="_Toc289341220"/>
       <w:r>
         <w:lastRenderedPageBreak/>
         <w:t>Skisser</w:t>
       </w:r>
-      <w:bookmarkEnd w:id="7"/>
+      <w:bookmarkEnd w:id="8"/>
     </w:p>
     <w:p/>
     <w:p>
       <w:pPr>
         <w:pStyle w:val="Rubrik2"/>
       </w:pPr>
-      <w:bookmarkStart w:id="8" w:name="_Toc289341221"/>
+      <w:bookmarkStart w:id="9" w:name="_Toc289341221"/>
       <w:r>
         <w:t>Beskrivning</w:t>
       </w:r>
-      <w:bookmarkEnd w:id="8"/>
+      <w:bookmarkEnd w:id="9"/>
     </w:p>
     <w:p>
       <w:r>
@@ -2401,23 +2452,23 @@
       <w:pPr>
         <w:pStyle w:val="Rubrik1"/>
       </w:pPr>
-      <w:bookmarkStart w:id="9" w:name="_Toc289341222"/>
+      <w:bookmarkStart w:id="10" w:name="_Toc289341222"/>
       <w:r>
         <w:lastRenderedPageBreak/>
         <w:t>Klassdiagram</w:t>
       </w:r>
-      <w:bookmarkEnd w:id="9"/>
+      <w:bookmarkEnd w:id="10"/>
     </w:p>
     <w:p/>
     <w:p>
       <w:pPr>
         <w:pStyle w:val="Rubrik2"/>
       </w:pPr>
-      <w:bookmarkStart w:id="10" w:name="_Toc289341223"/>
+      <w:bookmarkStart w:id="11" w:name="_Toc289341223"/>
       <w:r>
         <w:t>Beskrivning</w:t>
       </w:r>
-      <w:bookmarkEnd w:id="10"/>
+      <w:bookmarkEnd w:id="11"/>
     </w:p>
     <w:p>
       <w:r>
@@ -2429,27 +2480,25 @@
       <w:pPr>
         <w:pStyle w:val="Rubrik2"/>
       </w:pPr>
-      <w:bookmarkStart w:id="11" w:name="_Toc289341224"/>
+      <w:bookmarkStart w:id="12" w:name="_Toc289341224"/>
       <w:proofErr w:type="spellStart"/>
       <w:r>
         <w:t>Client</w:t>
       </w:r>
-      <w:bookmarkEnd w:id="11"/>
+      <w:bookmarkEnd w:id="12"/>
       <w:proofErr w:type="spellEnd"/>
     </w:p>
     <w:p>
       <w:pPr>
         <w:keepNext/>
       </w:pPr>
-      <w:bookmarkStart w:id="12" w:name="_GoBack"/>
-      <w:bookmarkEnd w:id="12"/>
       <w:r>
         <w:rPr>
           <w:noProof/>
           <w:lang w:eastAsia="sv-SE"/>
         </w:rPr>
         <w:pict w14:anchorId="5C36A679">
-          <v:shape id="_x0000_i1026" type="#_x0000_t75" style="width:412.5pt;height:382.5pt">
+          <v:shape id="_x0000_i1025" type="#_x0000_t75" style="width:412.5pt;height:382.5pt">
             <v:imagedata r:id="rId12" o:title="c4_classdiagram_client"/>
           </v:shape>
         </w:pict>
@@ -2497,7 +2546,7 @@
       </w:pPr>
       <w:r>
         <w:pict w14:anchorId="521E055D">
-          <v:shape id="_x0000_i1025" type="#_x0000_t75" style="width:415pt;height:226pt">
+          <v:shape id="_x0000_i1026" type="#_x0000_t75" style="width:415pt;height:226.1pt">
             <v:imagedata r:id="rId13" o:title="c4_classdiagram_server"/>
           </v:shape>
         </w:pict>
@@ -2586,9 +2635,21 @@
         <w:t xml:space="preserve"> tillgängligt. Tillkommer när databas implementerats.</w:t>
       </w:r>
     </w:p>
+    <w:p>
+      <w:r>
+        <w:rPr>
+          <w:noProof/>
+        </w:rPr>
+        <w:pict w14:anchorId="4C250AE7">
+          <v:shape id="_x0000_s1029" type="#_x0000_t75" style="position:absolute;margin-left:45.3pt;margin-top:37pt;width:325pt;height:258.65pt;z-index:-251654656;mso-position-horizontal-relative:text;mso-position-vertical-relative:text">
+            <v:imagedata r:id="rId14" o:title="c4_erdiagram_database"/>
+          </v:shape>
+        </w:pict>
+      </w:r>
+    </w:p>
     <w:sectPr>
-      <w:headerReference w:type="default" r:id="rId14"/>
-      <w:footerReference w:type="default" r:id="rId15"/>
+      <w:headerReference w:type="default" r:id="rId15"/>
+      <w:footerReference w:type="default" r:id="rId16"/>
       <w:pgSz w:w="11900" w:h="16840"/>
       <w:pgMar w:top="1440" w:right="1797" w:bottom="1440" w:left="1797" w:header="709" w:footer="709" w:gutter="0"/>
       <w:pgNumType w:start="1"/>
@@ -2648,7 +2709,7 @@
           <w:rPr>
             <w:noProof/>
           </w:rPr>
-          <w:t>6</w:t>
+          <w:t>1</w:t>
         </w:r>
         <w:r>
           <w:fldChar w:fldCharType="end"/>
@@ -3989,7 +4050,7 @@
 </file>
 
 <file path=customXml/itemProps1.xml><?xml version="1.0" encoding="utf-8"?>
-<ds:datastoreItem xmlns:ds="http://schemas.openxmlformats.org/officeDocument/2006/customXml" ds:itemID="{575F385E-65EC-400F-9AEA-BFE1D6E9906C}">
+<ds:datastoreItem xmlns:ds="http://schemas.openxmlformats.org/officeDocument/2006/customXml" ds:itemID="{62EC84BA-A3AB-4A0F-AAAA-4EA75398C8CC}">
   <ds:schemaRefs>
     <ds:schemaRef ds:uri="http://schemas.openxmlformats.org/officeDocument/2006/bibliography"/>
   </ds:schemaRefs>

</xml_diff>

<commit_message>
Nya diagram och diagramfiler, uppdaterad projektplan och designdokument, uppdaterad skiss
</commit_message>
<xml_diff>
--- a/Documents/ProjectC4_Design.docx
+++ b/Documents/ProjectC4_Design.docx
@@ -34,7 +34,7 @@
                     </pic:cNvPicPr>
                   </pic:nvPicPr>
                   <pic:blipFill>
-                    <a:blip r:embed="rId7">
+                    <a:blip r:embed="rId8">
                       <a:extLst>
                         <a:ext uri="{28A0092B-C50C-407E-A947-70E740481C1C}">
                           <a14:useLocalDpi xmlns:a14="http://schemas.microsoft.com/office/drawing/2010/main" val="0"/>
@@ -268,7 +268,7 @@
       <w:sdtContent>
         <w:p>
           <w:pPr>
-            <w:pStyle w:val="Innehllsfrteckningsrubrik"/>
+            <w:pStyle w:val="TOCHeading"/>
           </w:pPr>
           <w:r>
             <w:rPr>
@@ -276,12 +276,10 @@
             </w:rPr>
             <w:t>Innehållsförteckning</w:t>
           </w:r>
-          <w:bookmarkStart w:id="0" w:name="_GoBack"/>
-          <w:bookmarkEnd w:id="0"/>
         </w:p>
         <w:p>
           <w:pPr>
-            <w:pStyle w:val="Innehll1"/>
+            <w:pStyle w:val="TOC1"/>
             <w:tabs>
               <w:tab w:val="right" w:leader="dot" w:pos="8296"/>
             </w:tabs>
@@ -302,10 +300,10 @@
           <w:r>
             <w:fldChar w:fldCharType="separate"/>
           </w:r>
-          <w:hyperlink w:anchor="_Toc419122176" w:history="1">
-            <w:r>
-              <w:rPr>
-                <w:rStyle w:val="Hyperlnk"/>
+          <w:hyperlink w:anchor="_Toc419727920" w:history="1">
+            <w:r>
+              <w:rPr>
+                <w:rStyle w:val="Hyperlink"/>
                 <w:noProof/>
               </w:rPr>
               <w:t>Revisionshistorik</w:t>
@@ -329,7 +327,7 @@
                 <w:noProof/>
                 <w:webHidden/>
               </w:rPr>
-              <w:instrText xml:space="preserve"> PAGEREF _Toc419122176 \h </w:instrText>
+              <w:instrText xml:space="preserve"> PAGEREF _Toc419727920 \h </w:instrText>
             </w:r>
             <w:r>
               <w:rPr>
@@ -362,7 +360,7 @@
         </w:p>
         <w:p>
           <w:pPr>
-            <w:pStyle w:val="Innehll1"/>
+            <w:pStyle w:val="TOC1"/>
             <w:tabs>
               <w:tab w:val="right" w:leader="dot" w:pos="8296"/>
             </w:tabs>
@@ -374,10 +372,10 @@
               <w:lang w:eastAsia="sv-SE"/>
             </w:rPr>
           </w:pPr>
-          <w:hyperlink w:anchor="_Toc419122177" w:history="1">
-            <w:r>
-              <w:rPr>
-                <w:rStyle w:val="Hyperlnk"/>
+          <w:hyperlink w:anchor="_Toc419727921" w:history="1">
+            <w:r>
+              <w:rPr>
+                <w:rStyle w:val="Hyperlink"/>
                 <w:noProof/>
               </w:rPr>
               <w:t>Kontextdiagram</w:t>
@@ -401,7 +399,7 @@
                 <w:noProof/>
                 <w:webHidden/>
               </w:rPr>
-              <w:instrText xml:space="preserve"> PAGEREF _Toc419122177 \h </w:instrText>
+              <w:instrText xml:space="preserve"> PAGEREF _Toc419727921 \h </w:instrText>
             </w:r>
             <w:r>
               <w:rPr>
@@ -434,7 +432,7 @@
         </w:p>
         <w:p>
           <w:pPr>
-            <w:pStyle w:val="Innehll2"/>
+            <w:pStyle w:val="TOC2"/>
             <w:tabs>
               <w:tab w:val="right" w:leader="dot" w:pos="8296"/>
             </w:tabs>
@@ -444,10 +442,10 @@
               <w:lang w:eastAsia="sv-SE"/>
             </w:rPr>
           </w:pPr>
-          <w:hyperlink w:anchor="_Toc419122178" w:history="1">
-            <w:r>
-              <w:rPr>
-                <w:rStyle w:val="Hyperlnk"/>
+          <w:hyperlink w:anchor="_Toc419727922" w:history="1">
+            <w:r>
+              <w:rPr>
+                <w:rStyle w:val="Hyperlink"/>
                 <w:noProof/>
               </w:rPr>
               <w:t>Beskrivning</w:t>
@@ -471,7 +469,7 @@
                 <w:noProof/>
                 <w:webHidden/>
               </w:rPr>
-              <w:instrText xml:space="preserve"> PAGEREF _Toc419122178 \h </w:instrText>
+              <w:instrText xml:space="preserve"> PAGEREF _Toc419727922 \h </w:instrText>
             </w:r>
             <w:r>
               <w:rPr>
@@ -504,7 +502,7 @@
         </w:p>
         <w:p>
           <w:pPr>
-            <w:pStyle w:val="Innehll1"/>
+            <w:pStyle w:val="TOC1"/>
             <w:tabs>
               <w:tab w:val="right" w:leader="dot" w:pos="8296"/>
             </w:tabs>
@@ -516,10 +514,10 @@
               <w:lang w:eastAsia="sv-SE"/>
             </w:rPr>
           </w:pPr>
-          <w:hyperlink w:anchor="_Toc419122179" w:history="1">
-            <w:r>
-              <w:rPr>
-                <w:rStyle w:val="Hyperlnk"/>
+          <w:hyperlink w:anchor="_Toc419727923" w:history="1">
+            <w:r>
+              <w:rPr>
+                <w:rStyle w:val="Hyperlink"/>
                 <w:noProof/>
               </w:rPr>
               <w:t>Systemdiagram</w:t>
@@ -543,7 +541,7 @@
                 <w:noProof/>
                 <w:webHidden/>
               </w:rPr>
-              <w:instrText xml:space="preserve"> PAGEREF _Toc419122179 \h </w:instrText>
+              <w:instrText xml:space="preserve"> PAGEREF _Toc419727923 \h </w:instrText>
             </w:r>
             <w:r>
               <w:rPr>
@@ -576,7 +574,7 @@
         </w:p>
         <w:p>
           <w:pPr>
-            <w:pStyle w:val="Innehll2"/>
+            <w:pStyle w:val="TOC2"/>
             <w:tabs>
               <w:tab w:val="right" w:leader="dot" w:pos="8296"/>
             </w:tabs>
@@ -586,10 +584,10 @@
               <w:lang w:eastAsia="sv-SE"/>
             </w:rPr>
           </w:pPr>
-          <w:hyperlink w:anchor="_Toc419122180" w:history="1">
-            <w:r>
-              <w:rPr>
-                <w:rStyle w:val="Hyperlnk"/>
+          <w:hyperlink w:anchor="_Toc419727924" w:history="1">
+            <w:r>
+              <w:rPr>
+                <w:rStyle w:val="Hyperlink"/>
                 <w:noProof/>
               </w:rPr>
               <w:t>Beskrivning</w:t>
@@ -613,7 +611,7 @@
                 <w:noProof/>
                 <w:webHidden/>
               </w:rPr>
-              <w:instrText xml:space="preserve"> PAGEREF _Toc419122180 \h </w:instrText>
+              <w:instrText xml:space="preserve"> PAGEREF _Toc419727924 \h </w:instrText>
             </w:r>
             <w:r>
               <w:rPr>
@@ -646,7 +644,7 @@
         </w:p>
         <w:p>
           <w:pPr>
-            <w:pStyle w:val="Innehll1"/>
+            <w:pStyle w:val="TOC1"/>
             <w:tabs>
               <w:tab w:val="right" w:leader="dot" w:pos="8296"/>
             </w:tabs>
@@ -658,10 +656,10 @@
               <w:lang w:eastAsia="sv-SE"/>
             </w:rPr>
           </w:pPr>
-          <w:hyperlink w:anchor="_Toc419122181" w:history="1">
-            <w:r>
-              <w:rPr>
-                <w:rStyle w:val="Hyperlnk"/>
+          <w:hyperlink w:anchor="_Toc419727925" w:history="1">
+            <w:r>
+              <w:rPr>
+                <w:rStyle w:val="Hyperlink"/>
                 <w:noProof/>
               </w:rPr>
               <w:t>Use-case-diagram</w:t>
@@ -685,7 +683,7 @@
                 <w:noProof/>
                 <w:webHidden/>
               </w:rPr>
-              <w:instrText xml:space="preserve"> PAGEREF _Toc419122181 \h </w:instrText>
+              <w:instrText xml:space="preserve"> PAGEREF _Toc419727925 \h </w:instrText>
             </w:r>
             <w:r>
               <w:rPr>
@@ -718,7 +716,7 @@
         </w:p>
         <w:p>
           <w:pPr>
-            <w:pStyle w:val="Innehll2"/>
+            <w:pStyle w:val="TOC2"/>
             <w:tabs>
               <w:tab w:val="right" w:leader="dot" w:pos="8296"/>
             </w:tabs>
@@ -728,10 +726,10 @@
               <w:lang w:eastAsia="sv-SE"/>
             </w:rPr>
           </w:pPr>
-          <w:hyperlink w:anchor="_Toc419122182" w:history="1">
-            <w:r>
-              <w:rPr>
-                <w:rStyle w:val="Hyperlnk"/>
+          <w:hyperlink w:anchor="_Toc419727926" w:history="1">
+            <w:r>
+              <w:rPr>
+                <w:rStyle w:val="Hyperlink"/>
                 <w:noProof/>
               </w:rPr>
               <w:t>Beskrivning</w:t>
@@ -755,7 +753,7 @@
                 <w:noProof/>
                 <w:webHidden/>
               </w:rPr>
-              <w:instrText xml:space="preserve"> PAGEREF _Toc419122182 \h </w:instrText>
+              <w:instrText xml:space="preserve"> PAGEREF _Toc419727926 \h </w:instrText>
             </w:r>
             <w:r>
               <w:rPr>
@@ -785,10 +783,12 @@
               <w:fldChar w:fldCharType="end"/>
             </w:r>
           </w:hyperlink>
+          <w:bookmarkStart w:id="0" w:name="_GoBack"/>
+          <w:bookmarkEnd w:id="0"/>
         </w:p>
         <w:p>
           <w:pPr>
-            <w:pStyle w:val="Innehll1"/>
+            <w:pStyle w:val="TOC1"/>
             <w:tabs>
               <w:tab w:val="right" w:leader="dot" w:pos="8296"/>
             </w:tabs>
@@ -800,10 +800,10 @@
               <w:lang w:eastAsia="sv-SE"/>
             </w:rPr>
           </w:pPr>
-          <w:hyperlink w:anchor="_Toc419122183" w:history="1">
-            <w:r>
-              <w:rPr>
-                <w:rStyle w:val="Hyperlnk"/>
+          <w:hyperlink w:anchor="_Toc419727927" w:history="1">
+            <w:r>
+              <w:rPr>
+                <w:rStyle w:val="Hyperlink"/>
                 <w:noProof/>
               </w:rPr>
               <w:t>Skisser</w:t>
@@ -827,7 +827,7 @@
                 <w:noProof/>
                 <w:webHidden/>
               </w:rPr>
-              <w:instrText xml:space="preserve"> PAGEREF _Toc419122183 \h </w:instrText>
+              <w:instrText xml:space="preserve"> PAGEREF _Toc419727927 \h </w:instrText>
             </w:r>
             <w:r>
               <w:rPr>
@@ -860,7 +860,7 @@
         </w:p>
         <w:p>
           <w:pPr>
-            <w:pStyle w:val="Innehll2"/>
+            <w:pStyle w:val="TOC2"/>
             <w:tabs>
               <w:tab w:val="right" w:leader="dot" w:pos="8296"/>
             </w:tabs>
@@ -870,10 +870,10 @@
               <w:lang w:eastAsia="sv-SE"/>
             </w:rPr>
           </w:pPr>
-          <w:hyperlink w:anchor="_Toc419122184" w:history="1">
-            <w:r>
-              <w:rPr>
-                <w:rStyle w:val="Hyperlnk"/>
+          <w:hyperlink w:anchor="_Toc419727928" w:history="1">
+            <w:r>
+              <w:rPr>
+                <w:rStyle w:val="Hyperlink"/>
                 <w:noProof/>
               </w:rPr>
               <w:t>Beskrivning</w:t>
@@ -897,7 +897,7 @@
                 <w:noProof/>
                 <w:webHidden/>
               </w:rPr>
-              <w:instrText xml:space="preserve"> PAGEREF _Toc419122184 \h </w:instrText>
+              <w:instrText xml:space="preserve"> PAGEREF _Toc419727928 \h </w:instrText>
             </w:r>
             <w:r>
               <w:rPr>
@@ -930,7 +930,7 @@
         </w:p>
         <w:p>
           <w:pPr>
-            <w:pStyle w:val="Innehll1"/>
+            <w:pStyle w:val="TOC1"/>
             <w:tabs>
               <w:tab w:val="right" w:leader="dot" w:pos="8296"/>
             </w:tabs>
@@ -942,10 +942,10 @@
               <w:lang w:eastAsia="sv-SE"/>
             </w:rPr>
           </w:pPr>
-          <w:hyperlink w:anchor="_Toc419122185" w:history="1">
-            <w:r>
-              <w:rPr>
-                <w:rStyle w:val="Hyperlnk"/>
+          <w:hyperlink w:anchor="_Toc419727929" w:history="1">
+            <w:r>
+              <w:rPr>
+                <w:rStyle w:val="Hyperlink"/>
                 <w:noProof/>
               </w:rPr>
               <w:t>Klassdiagram</w:t>
@@ -969,7 +969,7 @@
                 <w:noProof/>
                 <w:webHidden/>
               </w:rPr>
-              <w:instrText xml:space="preserve"> PAGEREF _Toc419122185 \h </w:instrText>
+              <w:instrText xml:space="preserve"> PAGEREF _Toc419727929 \h </w:instrText>
             </w:r>
             <w:r>
               <w:rPr>
@@ -1002,7 +1002,7 @@
         </w:p>
         <w:p>
           <w:pPr>
-            <w:pStyle w:val="Innehll2"/>
+            <w:pStyle w:val="TOC2"/>
             <w:tabs>
               <w:tab w:val="right" w:leader="dot" w:pos="8296"/>
             </w:tabs>
@@ -1012,10 +1012,10 @@
               <w:lang w:eastAsia="sv-SE"/>
             </w:rPr>
           </w:pPr>
-          <w:hyperlink w:anchor="_Toc419122186" w:history="1">
-            <w:r>
-              <w:rPr>
-                <w:rStyle w:val="Hyperlnk"/>
+          <w:hyperlink w:anchor="_Toc419727930" w:history="1">
+            <w:r>
+              <w:rPr>
+                <w:rStyle w:val="Hyperlink"/>
                 <w:noProof/>
               </w:rPr>
               <w:t>Klient</w:t>
@@ -1039,7 +1039,7 @@
                 <w:noProof/>
                 <w:webHidden/>
               </w:rPr>
-              <w:instrText xml:space="preserve"> PAGEREF _Toc419122186 \h </w:instrText>
+              <w:instrText xml:space="preserve"> PAGEREF _Toc419727930 \h </w:instrText>
             </w:r>
             <w:r>
               <w:rPr>
@@ -1072,7 +1072,7 @@
         </w:p>
         <w:p>
           <w:pPr>
-            <w:pStyle w:val="Innehll2"/>
+            <w:pStyle w:val="TOC2"/>
             <w:tabs>
               <w:tab w:val="right" w:leader="dot" w:pos="8296"/>
             </w:tabs>
@@ -1082,13 +1082,13 @@
               <w:lang w:eastAsia="sv-SE"/>
             </w:rPr>
           </w:pPr>
-          <w:hyperlink w:anchor="_Toc419122187" w:history="1">
-            <w:r>
-              <w:rPr>
-                <w:rStyle w:val="Hyperlnk"/>
-                <w:noProof/>
-              </w:rPr>
-              <w:t>Fragment</w:t>
+          <w:hyperlink w:anchor="_Toc419727931" w:history="1">
+            <w:r>
+              <w:rPr>
+                <w:rStyle w:val="Hyperlink"/>
+                <w:noProof/>
+              </w:rPr>
+              <w:t>Fragments</w:t>
             </w:r>
             <w:r>
               <w:rPr>
@@ -1109,7 +1109,7 @@
                 <w:noProof/>
                 <w:webHidden/>
               </w:rPr>
-              <w:instrText xml:space="preserve"> PAGEREF _Toc419122187 \h </w:instrText>
+              <w:instrText xml:space="preserve"> PAGEREF _Toc419727931 \h </w:instrText>
             </w:r>
             <w:r>
               <w:rPr>
@@ -1142,7 +1142,7 @@
         </w:p>
         <w:p>
           <w:pPr>
-            <w:pStyle w:val="Innehll2"/>
+            <w:pStyle w:val="TOC2"/>
             <w:tabs>
               <w:tab w:val="right" w:leader="dot" w:pos="8296"/>
             </w:tabs>
@@ -1152,10 +1152,10 @@
               <w:lang w:eastAsia="sv-SE"/>
             </w:rPr>
           </w:pPr>
-          <w:hyperlink w:anchor="_Toc419122188" w:history="1">
-            <w:r>
-              <w:rPr>
-                <w:rStyle w:val="Hyperlnk"/>
+          <w:hyperlink w:anchor="_Toc419727932" w:history="1">
+            <w:r>
+              <w:rPr>
+                <w:rStyle w:val="Hyperlink"/>
                 <w:noProof/>
               </w:rPr>
               <w:t>Server</w:t>
@@ -1179,7 +1179,7 @@
                 <w:noProof/>
                 <w:webHidden/>
               </w:rPr>
-              <w:instrText xml:space="preserve"> PAGEREF _Toc419122188 \h </w:instrText>
+              <w:instrText xml:space="preserve"> PAGEREF _Toc419727932 \h </w:instrText>
             </w:r>
             <w:r>
               <w:rPr>
@@ -1212,7 +1212,7 @@
         </w:p>
         <w:p>
           <w:pPr>
-            <w:pStyle w:val="Innehll1"/>
+            <w:pStyle w:val="TOC1"/>
             <w:tabs>
               <w:tab w:val="right" w:leader="dot" w:pos="8296"/>
             </w:tabs>
@@ -1224,10 +1224,10 @@
               <w:lang w:eastAsia="sv-SE"/>
             </w:rPr>
           </w:pPr>
-          <w:hyperlink w:anchor="_Toc419122190" w:history="1">
-            <w:r>
-              <w:rPr>
-                <w:rStyle w:val="Hyperlnk"/>
+          <w:hyperlink w:anchor="_Toc419727934" w:history="1">
+            <w:r>
+              <w:rPr>
+                <w:rStyle w:val="Hyperlink"/>
                 <w:noProof/>
               </w:rPr>
               <w:t>ER-diagram</w:t>
@@ -1251,7 +1251,77 @@
                 <w:noProof/>
                 <w:webHidden/>
               </w:rPr>
-              <w:instrText xml:space="preserve"> PAGEREF _Toc419122190 \h </w:instrText>
+              <w:instrText xml:space="preserve"> PAGEREF _Toc419727934 \h </w:instrText>
+            </w:r>
+            <w:r>
+              <w:rPr>
+                <w:noProof/>
+                <w:webHidden/>
+              </w:rPr>
+            </w:r>
+            <w:r>
+              <w:rPr>
+                <w:noProof/>
+                <w:webHidden/>
+              </w:rPr>
+              <w:fldChar w:fldCharType="separate"/>
+            </w:r>
+            <w:r>
+              <w:rPr>
+                <w:noProof/>
+                <w:webHidden/>
+              </w:rPr>
+              <w:t>9</w:t>
+            </w:r>
+            <w:r>
+              <w:rPr>
+                <w:noProof/>
+                <w:webHidden/>
+              </w:rPr>
+              <w:fldChar w:fldCharType="end"/>
+            </w:r>
+          </w:hyperlink>
+        </w:p>
+        <w:p>
+          <w:pPr>
+            <w:pStyle w:val="TOC2"/>
+            <w:tabs>
+              <w:tab w:val="right" w:leader="dot" w:pos="8296"/>
+            </w:tabs>
+            <w:rPr>
+              <w:b w:val="0"/>
+              <w:noProof/>
+              <w:lang w:eastAsia="sv-SE"/>
+            </w:rPr>
+          </w:pPr>
+          <w:hyperlink w:anchor="_Toc419727935" w:history="1">
+            <w:r>
+              <w:rPr>
+                <w:rStyle w:val="Hyperlink"/>
+                <w:noProof/>
+              </w:rPr>
+              <w:t>Beskrivning</w:t>
+            </w:r>
+            <w:r>
+              <w:rPr>
+                <w:noProof/>
+                <w:webHidden/>
+              </w:rPr>
+              <w:tab/>
+            </w:r>
+            <w:r>
+              <w:rPr>
+                <w:noProof/>
+                <w:webHidden/>
+              </w:rPr>
+              <w:fldChar w:fldCharType="begin"/>
+            </w:r>
+            <w:r>
+              <w:rPr>
+                <w:noProof/>
+                <w:webHidden/>
+              </w:rPr>
+              <w:instrText xml:space="preserve"> PAGEREF _Toc419727935 \h </w:instrText>
             </w:r>
             <w:r>
               <w:rPr>
@@ -1308,9 +1378,9 @@
     </w:p>
     <w:p>
       <w:pPr>
-        <w:pStyle w:val="Rubrik1"/>
-      </w:pPr>
-      <w:bookmarkStart w:id="1" w:name="_Toc419122176"/>
+        <w:pStyle w:val="Heading1"/>
+      </w:pPr>
+      <w:bookmarkStart w:id="1" w:name="_Toc419727920"/>
       <w:r>
         <w:lastRenderedPageBreak/>
         <w:t>Revisionshistorik</w:t>
@@ -1320,7 +1390,7 @@
     <w:p/>
     <w:tbl>
       <w:tblPr>
-        <w:tblStyle w:val="Tabellrutnt"/>
+        <w:tblStyle w:val="TableGrid"/>
         <w:tblW w:w="0" w:type="auto"/>
         <w:tblLook w:val="04A0" w:firstRow="1" w:lastRow="0" w:firstColumn="1" w:lastColumn="0" w:noHBand="0" w:noVBand="1"/>
       </w:tblPr>
@@ -1830,6 +1900,48 @@
           </w:p>
         </w:tc>
       </w:tr>
+      <w:tr>
+        <w:tc>
+          <w:tcPr>
+            <w:tcW w:w="2130" w:type="dxa"/>
+          </w:tcPr>
+          <w:p>
+            <w:r>
+              <w:t>Kalle Bornemark</w:t>
+            </w:r>
+          </w:p>
+        </w:tc>
+        <w:tc>
+          <w:tcPr>
+            <w:tcW w:w="1664" w:type="dxa"/>
+          </w:tcPr>
+          <w:p>
+            <w:r>
+              <w:t>18/5 2015</w:t>
+            </w:r>
+          </w:p>
+        </w:tc>
+        <w:tc>
+          <w:tcPr>
+            <w:tcW w:w="2977" w:type="dxa"/>
+          </w:tcPr>
+          <w:p>
+            <w:r>
+              <w:t>Lagt till nya diagram och skisser. Uppdaterat alla texter.</w:t>
+            </w:r>
+          </w:p>
+        </w:tc>
+        <w:tc>
+          <w:tcPr>
+            <w:tcW w:w="1751" w:type="dxa"/>
+          </w:tcPr>
+          <w:p>
+            <w:r>
+              <w:t>4.1</w:t>
+            </w:r>
+          </w:p>
+        </w:tc>
+      </w:tr>
     </w:tbl>
     <w:p/>
     <w:p>
@@ -1839,9 +1951,9 @@
     </w:p>
     <w:p>
       <w:pPr>
-        <w:pStyle w:val="Rubrik1"/>
-      </w:pPr>
-      <w:bookmarkStart w:id="2" w:name="_Toc419122177"/>
+        <w:pStyle w:val="Heading1"/>
+      </w:pPr>
+      <w:bookmarkStart w:id="2" w:name="_Toc419727921"/>
       <w:r>
         <w:lastRenderedPageBreak/>
         <w:t>Kontextdiagram</w:t>
@@ -1851,33 +1963,96 @@
     <w:p/>
     <w:p>
       <w:pPr>
-        <w:pStyle w:val="Rubrik2"/>
-      </w:pPr>
-      <w:bookmarkStart w:id="3" w:name="_Toc419122178"/>
+        <w:pStyle w:val="Heading2"/>
+      </w:pPr>
+      <w:bookmarkStart w:id="3" w:name="_Toc419727922"/>
       <w:r>
         <w:t>Beskrivning</w:t>
       </w:r>
       <w:bookmarkEnd w:id="3"/>
     </w:p>
     <w:p>
+      <w:pPr>
+        <w:rPr>
+          <w:noProof/>
+          <w:lang w:eastAsia="sv-SE"/>
+        </w:rPr>
+      </w:pPr>
       <w:r>
         <w:rPr>
           <w:noProof/>
           <w:lang w:eastAsia="sv-SE"/>
         </w:rPr>
         <w:drawing>
-          <wp:anchor distT="0" distB="0" distL="114300" distR="114300" simplePos="0" relativeHeight="251648000" behindDoc="1" locked="0" layoutInCell="1" allowOverlap="1" wp14:anchorId="16028986" wp14:editId="3340E666">
+          <wp:anchor distT="0" distB="0" distL="114300" distR="114300" simplePos="0" relativeHeight="251655168" behindDoc="0" locked="0" layoutInCell="1" allowOverlap="1" wp14:anchorId="465B29DA" wp14:editId="0FACB323">
             <wp:simplePos x="0" y="0"/>
             <wp:positionH relativeFrom="column">
-              <wp:posOffset>456211</wp:posOffset>
+              <wp:posOffset>-732155</wp:posOffset>
             </wp:positionH>
             <wp:positionV relativeFrom="paragraph">
-              <wp:posOffset>772582</wp:posOffset>
+              <wp:posOffset>855980</wp:posOffset>
             </wp:positionV>
-            <wp:extent cx="4448175" cy="3855084"/>
+            <wp:extent cx="6742430" cy="4713605"/>
             <wp:effectExtent l="0" t="0" r="0" b="0"/>
-            <wp:wrapNone/>
-            <wp:docPr id="6" name="Bildobjekt 6"/>
+            <wp:wrapThrough wrapText="bothSides">
+              <wp:wrapPolygon edited="0">
+                <wp:start x="11229" y="0"/>
+                <wp:lineTo x="10985" y="436"/>
+                <wp:lineTo x="10985" y="960"/>
+                <wp:lineTo x="11290" y="1397"/>
+                <wp:lineTo x="10863" y="1484"/>
+                <wp:lineTo x="10009" y="2357"/>
+                <wp:lineTo x="10009" y="2793"/>
+                <wp:lineTo x="9215" y="4190"/>
+                <wp:lineTo x="8910" y="5587"/>
+                <wp:lineTo x="8910" y="6984"/>
+                <wp:lineTo x="3418" y="7944"/>
+                <wp:lineTo x="3235" y="8206"/>
+                <wp:lineTo x="3479" y="8380"/>
+                <wp:lineTo x="3296" y="8730"/>
+                <wp:lineTo x="3296" y="10999"/>
+                <wp:lineTo x="3540" y="11174"/>
+                <wp:lineTo x="3235" y="11523"/>
+                <wp:lineTo x="3601" y="11960"/>
+                <wp:lineTo x="9887" y="12571"/>
+                <wp:lineTo x="11351" y="16761"/>
+                <wp:lineTo x="9765" y="16761"/>
+                <wp:lineTo x="9398" y="17023"/>
+                <wp:lineTo x="9459" y="20951"/>
+                <wp:lineTo x="9826" y="21475"/>
+                <wp:lineTo x="9887" y="21475"/>
+                <wp:lineTo x="13609" y="21475"/>
+                <wp:lineTo x="13670" y="21475"/>
+                <wp:lineTo x="14037" y="20951"/>
+                <wp:lineTo x="14098" y="17197"/>
+                <wp:lineTo x="13426" y="16761"/>
+                <wp:lineTo x="11962" y="16761"/>
+                <wp:lineTo x="12267" y="15801"/>
+                <wp:lineTo x="12267" y="15364"/>
+                <wp:lineTo x="12694" y="14055"/>
+                <wp:lineTo x="16722" y="12658"/>
+                <wp:lineTo x="17820" y="12571"/>
+                <wp:lineTo x="18125" y="12221"/>
+                <wp:lineTo x="18064" y="11174"/>
+                <wp:lineTo x="18919" y="11174"/>
+                <wp:lineTo x="20994" y="10214"/>
+                <wp:lineTo x="21055" y="9515"/>
+                <wp:lineTo x="16661" y="7857"/>
+                <wp:lineTo x="14037" y="6984"/>
+                <wp:lineTo x="14037" y="5587"/>
+                <wp:lineTo x="13792" y="3928"/>
+                <wp:lineTo x="13121" y="3143"/>
+                <wp:lineTo x="12572" y="2793"/>
+                <wp:lineTo x="12633" y="2182"/>
+                <wp:lineTo x="12267" y="1484"/>
+                <wp:lineTo x="11840" y="1397"/>
+                <wp:lineTo x="12145" y="960"/>
+                <wp:lineTo x="12206" y="524"/>
+                <wp:lineTo x="11901" y="0"/>
+                <wp:lineTo x="11229" y="0"/>
+              </wp:wrapPolygon>
+            </wp:wrapThrough>
+            <wp:docPr id="4" name="Picture 4"/>
             <wp:cNvGraphicFramePr>
               <a:graphicFrameLocks xmlns:a="http://schemas.openxmlformats.org/drawingml/2006/main" noChangeAspect="1"/>
             </wp:cNvGraphicFramePr>
@@ -1885,13 +2060,13 @@
               <a:graphicData uri="http://schemas.openxmlformats.org/drawingml/2006/picture">
                 <pic:pic xmlns:pic="http://schemas.openxmlformats.org/drawingml/2006/picture">
                   <pic:nvPicPr>
-                    <pic:cNvPr id="0" name="Picture 2" descr="E:\projectc4\Documents\Diagrams\ProjectC4_ContextDiagram.png"/>
+                    <pic:cNvPr id="0" name="Picture 1" descr="G:\Skola\SUP\ProjectC4\Documents\Diagrams\v5.0\context_diagram.png"/>
                     <pic:cNvPicPr>
                       <a:picLocks noChangeAspect="1" noChangeArrowheads="1"/>
                     </pic:cNvPicPr>
                   </pic:nvPicPr>
                   <pic:blipFill>
-                    <a:blip r:embed="rId8">
+                    <a:blip r:embed="rId9">
                       <a:extLst>
                         <a:ext uri="{28A0092B-C50C-407E-A947-70E740481C1C}">
                           <a14:useLocalDpi xmlns:a14="http://schemas.microsoft.com/office/drawing/2010/main" val="0"/>
@@ -1905,7 +2080,7 @@
                   <pic:spPr bwMode="auto">
                     <a:xfrm>
                       <a:off x="0" y="0"/>
-                      <a:ext cx="4448175" cy="3855084"/>
+                      <a:ext cx="6742430" cy="4713605"/>
                     </a:xfrm>
                     <a:prstGeom prst="rect">
                       <a:avLst/>
@@ -1914,229 +2089,24 @@
                     <a:ln>
                       <a:noFill/>
                     </a:ln>
-                    <a:extLst>
-                      <a:ext uri="{53640926-AAD7-44D8-BBD7-CCE9431645EC}">
-                        <a14:shadowObscured xmlns:a14="http://schemas.microsoft.com/office/drawing/2010/main"/>
-                      </a:ext>
-                    </a:extLst>
                   </pic:spPr>
                 </pic:pic>
               </a:graphicData>
             </a:graphic>
-            <wp14:sizeRelH relativeFrom="page">
+            <wp14:sizeRelH relativeFrom="margin">
               <wp14:pctWidth>0</wp14:pctWidth>
             </wp14:sizeRelH>
-            <wp14:sizeRelV relativeFrom="page">
+            <wp14:sizeRelV relativeFrom="margin">
               <wp14:pctHeight>0</wp14:pctHeight>
             </wp14:sizeRelV>
           </wp:anchor>
         </w:drawing>
       </w:r>
       <w:r>
-        <w:rPr>
-          <w:noProof/>
-          <w:lang w:eastAsia="sv-SE"/>
-        </w:rPr>
-        <mc:AlternateContent>
-          <mc:Choice Requires="wps">
-            <w:drawing>
-              <wp:anchor distT="0" distB="0" distL="114300" distR="114300" simplePos="0" relativeHeight="251656192" behindDoc="0" locked="0" layoutInCell="1" allowOverlap="1" wp14:anchorId="1BDB9D1A" wp14:editId="05D7731E">
-                <wp:simplePos x="0" y="0"/>
-                <wp:positionH relativeFrom="column">
-                  <wp:posOffset>457200</wp:posOffset>
-                </wp:positionH>
-                <wp:positionV relativeFrom="paragraph">
-                  <wp:posOffset>4673600</wp:posOffset>
-                </wp:positionV>
-                <wp:extent cx="4448175" cy="313055"/>
-                <wp:effectExtent l="0" t="0" r="0" b="0"/>
-                <wp:wrapThrough wrapText="bothSides">
-                  <wp:wrapPolygon edited="0">
-                    <wp:start x="0" y="0"/>
-                    <wp:lineTo x="0" y="19278"/>
-                    <wp:lineTo x="21461" y="19278"/>
-                    <wp:lineTo x="21461" y="0"/>
-                    <wp:lineTo x="0" y="0"/>
-                  </wp:wrapPolygon>
-                </wp:wrapThrough>
-                <wp:docPr id="1" name="Text Box 1"/>
-                <wp:cNvGraphicFramePr/>
-                <a:graphic xmlns:a="http://schemas.openxmlformats.org/drawingml/2006/main">
-                  <a:graphicData uri="http://schemas.microsoft.com/office/word/2010/wordprocessingShape">
-                    <wps:wsp>
-                      <wps:cNvSpPr txBox="1"/>
-                      <wps:spPr>
-                        <a:xfrm>
-                          <a:off x="0" y="0"/>
-                          <a:ext cx="4448175" cy="313055"/>
-                        </a:xfrm>
-                        <a:prstGeom prst="rect">
-                          <a:avLst/>
-                        </a:prstGeom>
-                        <a:solidFill>
-                          <a:prstClr val="white"/>
-                        </a:solidFill>
-                        <a:ln>
-                          <a:noFill/>
-                        </a:ln>
-                        <a:effectLst/>
-                        <a:extLst>
-                          <a:ext uri="{C572A759-6A51-4108-AA02-DFA0A04FC94B}">
-                            <ma14:wrappingTextBoxFlag xmlns:ma14="http://schemas.microsoft.com/office/mac/drawingml/2011/main" xmlns:w="http://schemas.openxmlformats.org/wordprocessingml/2006/main" xmlns:w10="urn:schemas-microsoft-com:office:word" xmlns:v="urn:schemas-microsoft-com:vml" xmlns:o="urn:schemas-microsoft-com:office:office" xmlns:mv="urn:schemas-microsoft-com:mac:vml" xmlns:mo="http://schemas.microsoft.com/office/mac/office/2008/main" xmlns=""/>
-                          </a:ext>
-                        </a:extLst>
-                      </wps:spPr>
-                      <wps:txbx>
-                        <w:txbxContent>
-                          <w:p>
-                            <w:pPr>
-                              <w:pStyle w:val="Beskrivning"/>
-                              <w:jc w:val="center"/>
-                              <w:rPr>
-                                <w:b w:val="0"/>
-                                <w:noProof/>
-                                <w:sz w:val="24"/>
-                                <w:szCs w:val="24"/>
-                              </w:rPr>
-                            </w:pPr>
-                            <w:r>
-                              <w:rPr>
-                                <w:sz w:val="24"/>
-                                <w:szCs w:val="24"/>
-                              </w:rPr>
-                              <w:t xml:space="preserve">Figur </w:t>
-                            </w:r>
-                            <w:r>
-                              <w:rPr>
-                                <w:sz w:val="24"/>
-                                <w:szCs w:val="24"/>
-                              </w:rPr>
-                              <w:fldChar w:fldCharType="begin"/>
-                            </w:r>
-                            <w:r>
-                              <w:rPr>
-                                <w:sz w:val="24"/>
-                                <w:szCs w:val="24"/>
-                              </w:rPr>
-                              <w:instrText xml:space="preserve"> SEQ Figure \* ARABIC </w:instrText>
-                            </w:r>
-                            <w:r>
-                              <w:rPr>
-                                <w:sz w:val="24"/>
-                                <w:szCs w:val="24"/>
-                              </w:rPr>
-                              <w:fldChar w:fldCharType="separate"/>
-                            </w:r>
-                            <w:r>
-                              <w:rPr>
-                                <w:noProof/>
-                                <w:sz w:val="24"/>
-                                <w:szCs w:val="24"/>
-                              </w:rPr>
-                              <w:t>1</w:t>
-                            </w:r>
-                            <w:r>
-                              <w:rPr>
-                                <w:sz w:val="24"/>
-                                <w:szCs w:val="24"/>
-                              </w:rPr>
-                              <w:fldChar w:fldCharType="end"/>
-                            </w:r>
-                          </w:p>
-                        </w:txbxContent>
-                      </wps:txbx>
-                      <wps:bodyPr rot="0" spcFirstLastPara="0" vertOverflow="overflow" horzOverflow="overflow" vert="horz" wrap="square" lIns="0" tIns="0" rIns="0" bIns="0" numCol="1" spcCol="0" rtlCol="0" fromWordArt="0" anchor="t" anchorCtr="0" forceAA="0" compatLnSpc="1">
-                        <a:prstTxWarp prst="textNoShape">
-                          <a:avLst/>
-                        </a:prstTxWarp>
-                        <a:spAutoFit/>
-                      </wps:bodyPr>
-                    </wps:wsp>
-                  </a:graphicData>
-                </a:graphic>
-              </wp:anchor>
-            </w:drawing>
-          </mc:Choice>
-          <mc:Fallback>
-            <w:pict>
-              <v:shapetype w14:anchorId="1BDB9D1A" id="_x0000_t202" coordsize="21600,21600" o:spt="202" path="m,l,21600r21600,l21600,xe">
-                <v:stroke joinstyle="miter"/>
-                <v:path gradientshapeok="t" o:connecttype="rect"/>
-              </v:shapetype>
-              <v:shape id="Text Box 1" o:spid="_x0000_s1026" type="#_x0000_t202" style="position:absolute;margin-left:36pt;margin-top:368pt;width:350.25pt;height:24.65pt;z-index:251656192;visibility:visible;mso-wrap-style:square;mso-wrap-distance-left:9pt;mso-wrap-distance-top:0;mso-wrap-distance-right:9pt;mso-wrap-distance-bottom:0;mso-position-horizontal:absolute;mso-position-horizontal-relative:text;mso-position-vertical:absolute;mso-position-vertical-relative:text;v-text-anchor:top" o:gfxdata="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" stroked="f">
-                <v:textbox style="mso-fit-shape-to-text:t" inset="0,0,0,0">
-                  <w:txbxContent>
-                    <w:p>
-                      <w:pPr>
-                        <w:pStyle w:val="Beskrivning"/>
-                        <w:jc w:val="center"/>
-                        <w:rPr>
-                          <w:b w:val="0"/>
-                          <w:noProof/>
-                          <w:sz w:val="24"/>
-                          <w:szCs w:val="24"/>
-                        </w:rPr>
-                      </w:pPr>
-                      <w:r>
-                        <w:rPr>
-                          <w:sz w:val="24"/>
-                          <w:szCs w:val="24"/>
-                        </w:rPr>
-                        <w:t xml:space="preserve">Figur </w:t>
-                      </w:r>
-                      <w:r>
-                        <w:rPr>
-                          <w:sz w:val="24"/>
-                          <w:szCs w:val="24"/>
-                        </w:rPr>
-                        <w:fldChar w:fldCharType="begin"/>
-                      </w:r>
-                      <w:r>
-                        <w:rPr>
-                          <w:sz w:val="24"/>
-                          <w:szCs w:val="24"/>
-                        </w:rPr>
-                        <w:instrText xml:space="preserve"> SEQ Figure \* ARABIC </w:instrText>
-                      </w:r>
-                      <w:r>
-                        <w:rPr>
-                          <w:sz w:val="24"/>
-                          <w:szCs w:val="24"/>
-                        </w:rPr>
-                        <w:fldChar w:fldCharType="separate"/>
-                      </w:r>
-                      <w:r>
-                        <w:rPr>
-                          <w:noProof/>
-                          <w:sz w:val="24"/>
-                          <w:szCs w:val="24"/>
-                        </w:rPr>
-                        <w:t>1</w:t>
-                      </w:r>
-                      <w:r>
-                        <w:rPr>
-                          <w:sz w:val="24"/>
-                          <w:szCs w:val="24"/>
-                        </w:rPr>
-                        <w:fldChar w:fldCharType="end"/>
-                      </w:r>
-                    </w:p>
-                  </w:txbxContent>
-                </v:textbox>
-                <w10:wrap type="through"/>
-              </v:shape>
-            </w:pict>
-          </mc:Fallback>
-        </mc:AlternateContent>
-      </w:r>
-      <w:r>
-        <w:t>V</w:t>
-      </w:r>
-      <w:r>
-        <w:t xml:space="preserve">isar </w:t>
-      </w:r>
-      <w:r>
-        <w:t>hur systemet används</w:t>
+        <w:t xml:space="preserve">Kontextdiagrammet nedan visar </w:t>
+      </w:r>
+      <w:r>
+        <w:t>hur användare interagerar med systemet.</w:t>
       </w:r>
       <w:r>
         <w:br w:type="page"/>
@@ -2144,9 +2114,9 @@
     </w:p>
     <w:p>
       <w:pPr>
-        <w:pStyle w:val="Rubrik1"/>
-      </w:pPr>
-      <w:bookmarkStart w:id="4" w:name="_Toc419122179"/>
+        <w:pStyle w:val="Heading1"/>
+      </w:pPr>
+      <w:bookmarkStart w:id="4" w:name="_Toc419727923"/>
       <w:r>
         <w:lastRenderedPageBreak/>
         <w:t>Systemdiagram</w:t>
@@ -2156,9 +2126,9 @@
     <w:p/>
     <w:p>
       <w:pPr>
-        <w:pStyle w:val="Rubrik2"/>
-      </w:pPr>
-      <w:bookmarkStart w:id="5" w:name="_Toc419122180"/>
+        <w:pStyle w:val="Heading2"/>
+      </w:pPr>
+      <w:bookmarkStart w:id="5" w:name="_Toc419727924"/>
       <w:r>
         <w:t>Beskrivning</w:t>
       </w:r>
@@ -2166,15 +2136,39 @@
     </w:p>
     <w:p>
       <w:r>
-        <w:t xml:space="preserve">Vi kommer att använda oss av </w:t>
+        <w:t xml:space="preserve">Vi </w:t>
+      </w:r>
+      <w:r>
+        <w:t>använder</w:t>
+      </w:r>
+      <w:r>
+        <w:t xml:space="preserve"> oss av </w:t>
       </w:r>
       <w:proofErr w:type="gramStart"/>
       <w:r>
-        <w:t>ett</w:t>
+        <w:t>e</w:t>
+      </w:r>
+      <w:r>
+        <w:t>tt</w:t>
       </w:r>
       <w:proofErr w:type="gramEnd"/>
       <w:r>
-        <w:t xml:space="preserve"> klient/server/databas-system. Varje klient som ansluter sig till servern får tillgång till sitt konto via datab</w:t>
+        <w:t xml:space="preserve"> klient/server/databas-system där</w:t>
+      </w:r>
+      <w:r>
+        <w:t xml:space="preserve"> </w:t>
+      </w:r>
+      <w:r>
+        <w:t>v</w:t>
+      </w:r>
+      <w:r>
+        <w:t xml:space="preserve">arje klient som ansluter sig till servern </w:t>
+      </w:r>
+      <w:r>
+        <w:t xml:space="preserve">och därmed </w:t>
+      </w:r>
+      <w:r>
+        <w:t>får tillgång till sitt konto via datab</w:t>
       </w:r>
       <w:r>
         <w:t>a</w:t>
@@ -2203,18 +2197,40 @@
           <w:lang w:eastAsia="sv-SE"/>
         </w:rPr>
         <w:drawing>
-          <wp:anchor distT="0" distB="0" distL="114300" distR="114300" simplePos="0" relativeHeight="251652096" behindDoc="1" locked="0" layoutInCell="1" allowOverlap="1" wp14:anchorId="2EE94617" wp14:editId="76F848E3">
+          <wp:anchor distT="0" distB="0" distL="114300" distR="114300" simplePos="0" relativeHeight="251662336" behindDoc="0" locked="0" layoutInCell="1" allowOverlap="1" wp14:anchorId="08051499" wp14:editId="104BD4E1">
             <wp:simplePos x="0" y="0"/>
             <wp:positionH relativeFrom="column">
-              <wp:posOffset>571500</wp:posOffset>
+              <wp:posOffset>1905</wp:posOffset>
             </wp:positionH>
             <wp:positionV relativeFrom="paragraph">
-              <wp:posOffset>950595</wp:posOffset>
+              <wp:posOffset>1090295</wp:posOffset>
             </wp:positionV>
-            <wp:extent cx="4244340" cy="2381250"/>
-            <wp:effectExtent l="0" t="0" r="0" b="6350"/>
-            <wp:wrapNone/>
-            <wp:docPr id="2" name="Bildobjekt 2" descr="E:\projectc4\Documents\Diagrams\ProjectC4_SystemDiagram_01.png"/>
+            <wp:extent cx="5267325" cy="3883025"/>
+            <wp:effectExtent l="0" t="0" r="9525" b="3175"/>
+            <wp:wrapThrough wrapText="bothSides">
+              <wp:wrapPolygon edited="0">
+                <wp:start x="78" y="0"/>
+                <wp:lineTo x="0" y="106"/>
+                <wp:lineTo x="0" y="6146"/>
+                <wp:lineTo x="2578" y="6782"/>
+                <wp:lineTo x="2578" y="13564"/>
+                <wp:lineTo x="78" y="15260"/>
+                <wp:lineTo x="0" y="15577"/>
+                <wp:lineTo x="0" y="21300"/>
+                <wp:lineTo x="469" y="21512"/>
+                <wp:lineTo x="21170" y="21512"/>
+                <wp:lineTo x="21561" y="21194"/>
+                <wp:lineTo x="21561" y="15683"/>
+                <wp:lineTo x="21092" y="15260"/>
+                <wp:lineTo x="18358" y="13564"/>
+                <wp:lineTo x="18358" y="6782"/>
+                <wp:lineTo x="21561" y="6252"/>
+                <wp:lineTo x="21561" y="318"/>
+                <wp:lineTo x="21092" y="0"/>
+                <wp:lineTo x="78" y="0"/>
+              </wp:wrapPolygon>
+            </wp:wrapThrough>
+            <wp:docPr id="7" name="Picture 7"/>
             <wp:cNvGraphicFramePr>
               <a:graphicFrameLocks xmlns:a="http://schemas.openxmlformats.org/drawingml/2006/main" noChangeAspect="1"/>
             </wp:cNvGraphicFramePr>
@@ -2222,13 +2238,140 @@
               <a:graphicData uri="http://schemas.openxmlformats.org/drawingml/2006/picture">
                 <pic:pic xmlns:pic="http://schemas.openxmlformats.org/drawingml/2006/picture">
                   <pic:nvPicPr>
-                    <pic:cNvPr id="0" name="Picture 1" descr="E:\projectc4\Documents\Diagrams\ProjectC4_SystemDiagram_01.png"/>
+                    <pic:cNvPr id="0" name="Picture 3" descr="G:\Skola\SUP\ProjectC4\Documents\Diagrams\v5.0\system_diagram.png"/>
                     <pic:cNvPicPr>
                       <a:picLocks noChangeAspect="1" noChangeArrowheads="1"/>
                     </pic:cNvPicPr>
                   </pic:nvPicPr>
                   <pic:blipFill>
-                    <a:blip r:embed="rId9">
+                    <a:blip r:embed="rId10">
+                      <a:extLst>
+                        <a:ext uri="{28A0092B-C50C-407E-A947-70E740481C1C}">
+                          <a14:useLocalDpi xmlns:a14="http://schemas.microsoft.com/office/drawing/2010/main" val="0"/>
+                        </a:ext>
+                      </a:extLst>
+                    </a:blip>
+                    <a:stretch>
+                      <a:fillRect/>
+                    </a:stretch>
+                  </pic:blipFill>
+                  <pic:spPr bwMode="auto">
+                    <a:xfrm>
+                      <a:off x="0" y="0"/>
+                      <a:ext cx="5267325" cy="3883025"/>
+                    </a:xfrm>
+                    <a:prstGeom prst="rect">
+                      <a:avLst/>
+                    </a:prstGeom>
+                    <a:noFill/>
+                    <a:ln>
+                      <a:noFill/>
+                    </a:ln>
+                    <a:effectLst/>
+                  </pic:spPr>
+                </pic:pic>
+              </a:graphicData>
+            </a:graphic>
+          </wp:anchor>
+        </w:drawing>
+      </w:r>
+      <w:r>
+        <w:t>Figuren</w:t>
+      </w:r>
+      <w:r>
+        <w:t xml:space="preserve"> nedan visar det grundläggande systemupplägget.</w:t>
+      </w:r>
+      <w:r>
+        <w:br w:type="page"/>
+      </w:r>
+    </w:p>
+    <w:p>
+      <w:pPr>
+        <w:pStyle w:val="Heading1"/>
+      </w:pPr>
+      <w:bookmarkStart w:id="6" w:name="_Toc419727925"/>
+      <w:proofErr w:type="spellStart"/>
+      <w:r>
+        <w:lastRenderedPageBreak/>
+        <w:t>Use</w:t>
+      </w:r>
+      <w:proofErr w:type="spellEnd"/>
+      <w:r>
+        <w:t>-</w:t>
+      </w:r>
+      <w:proofErr w:type="spellStart"/>
+      <w:r>
+        <w:t>case</w:t>
+      </w:r>
+      <w:proofErr w:type="spellEnd"/>
+      <w:r>
+        <w:t>-diagram</w:t>
+      </w:r>
+      <w:bookmarkEnd w:id="6"/>
+    </w:p>
+    <w:p/>
+    <w:p>
+      <w:pPr>
+        <w:pStyle w:val="Heading2"/>
+      </w:pPr>
+      <w:bookmarkStart w:id="7" w:name="_Toc419727926"/>
+      <w:r>
+        <w:t>Beskrivning</w:t>
+      </w:r>
+      <w:bookmarkEnd w:id="7"/>
+    </w:p>
+    <w:p>
+      <w:r>
+        <w:rPr>
+          <w:noProof/>
+          <w:lang w:eastAsia="sv-SE"/>
+        </w:rPr>
+        <w:drawing>
+          <wp:anchor distT="0" distB="0" distL="114300" distR="114300" simplePos="0" relativeHeight="251665408" behindDoc="0" locked="0" layoutInCell="1" allowOverlap="1" wp14:anchorId="6BBCF572" wp14:editId="7B35F82A">
+            <wp:simplePos x="0" y="0"/>
+            <wp:positionH relativeFrom="column">
+              <wp:posOffset>1905</wp:posOffset>
+            </wp:positionH>
+            <wp:positionV relativeFrom="paragraph">
+              <wp:posOffset>942340</wp:posOffset>
+            </wp:positionV>
+            <wp:extent cx="5267325" cy="5286375"/>
+            <wp:effectExtent l="19050" t="0" r="28575" b="942975"/>
+            <wp:wrapThrough wrapText="bothSides">
+              <wp:wrapPolygon edited="0">
+                <wp:start x="5000" y="0"/>
+                <wp:lineTo x="5000" y="7472"/>
+                <wp:lineTo x="4375" y="8718"/>
+                <wp:lineTo x="703" y="8718"/>
+                <wp:lineTo x="703" y="9574"/>
+                <wp:lineTo x="-78" y="10352"/>
+                <wp:lineTo x="-78" y="10586"/>
+                <wp:lineTo x="1094" y="11209"/>
+                <wp:lineTo x="-78" y="13310"/>
+                <wp:lineTo x="-78" y="13622"/>
+                <wp:lineTo x="3828" y="13699"/>
+                <wp:lineTo x="5000" y="16190"/>
+                <wp:lineTo x="5078" y="25375"/>
+                <wp:lineTo x="21561" y="25375"/>
+                <wp:lineTo x="21639" y="0"/>
+                <wp:lineTo x="5000" y="0"/>
+              </wp:wrapPolygon>
+            </wp:wrapThrough>
+            <wp:docPr id="9" name="Picture 9" descr="G:\Skola\SUP\ProjectC4\Documents\Diagrams\v5.0\use_case_square.png"/>
+            <wp:cNvGraphicFramePr>
+              <a:graphicFrameLocks xmlns:a="http://schemas.openxmlformats.org/drawingml/2006/main" noChangeAspect="1"/>
+            </wp:cNvGraphicFramePr>
+            <a:graphic xmlns:a="http://schemas.openxmlformats.org/drawingml/2006/main">
+              <a:graphicData uri="http://schemas.openxmlformats.org/drawingml/2006/picture">
+                <pic:pic xmlns:pic="http://schemas.openxmlformats.org/drawingml/2006/picture">
+                  <pic:nvPicPr>
+                    <pic:cNvPr id="0" name="Picture 4" descr="G:\Skola\SUP\ProjectC4\Documents\Diagrams\v5.0\use_case_square.png"/>
+                    <pic:cNvPicPr>
+                      <a:picLocks noChangeAspect="1" noChangeArrowheads="1"/>
+                    </pic:cNvPicPr>
+                  </pic:nvPicPr>
+                  <pic:blipFill>
+                    <a:blip r:embed="rId11">
                       <a:extLst>
                         <a:ext uri="{28A0092B-C50C-407E-A947-70E740481C1C}">
                           <a14:useLocalDpi xmlns:a14="http://schemas.microsoft.com/office/drawing/2010/main" val="0"/>
@@ -2243,7 +2386,7 @@
                   <pic:spPr bwMode="auto">
                     <a:xfrm>
                       <a:off x="0" y="0"/>
-                      <a:ext cx="4244340" cy="2381250"/>
+                      <a:ext cx="5267325" cy="5286375"/>
                     </a:xfrm>
                     <a:prstGeom prst="rect">
                       <a:avLst/>
@@ -2252,24 +2395,37 @@
                     <a:ln>
                       <a:noFill/>
                     </a:ln>
+                    <a:effectLst>
+                      <a:reflection blurRad="6350" stA="35000" endPos="15000" dist="190500" dir="5400000" sy="-100000" algn="bl" rotWithShape="0"/>
+                    </a:effectLst>
                   </pic:spPr>
                 </pic:pic>
               </a:graphicData>
             </a:graphic>
-            <wp14:sizeRelH relativeFrom="page">
-              <wp14:pctWidth>0</wp14:pctWidth>
-            </wp14:sizeRelH>
-            <wp14:sizeRelV relativeFrom="page">
-              <wp14:pctHeight>0</wp14:pctHeight>
-            </wp14:sizeRelV>
           </wp:anchor>
         </w:drawing>
       </w:r>
-      <w:r>
-        <w:t>Figuren</w:t>
-      </w:r>
-      <w:r>
-        <w:t xml:space="preserve"> nedan visar det grundläggande systemupplägget.</w:t>
+      <w:proofErr w:type="spellStart"/>
+      <w:r>
+        <w:t>Use</w:t>
+      </w:r>
+      <w:proofErr w:type="spellEnd"/>
+      <w:r>
+        <w:t xml:space="preserve"> </w:t>
+      </w:r>
+      <w:proofErr w:type="spellStart"/>
+      <w:r>
+        <w:t>case</w:t>
+      </w:r>
+      <w:proofErr w:type="spellEnd"/>
+      <w:r>
+        <w:t xml:space="preserve">-diagrammet nedan visar vilken funktionalitet användaren har tillgång till i applikationens olika versioner. Detta speglar </w:t>
+      </w:r>
+      <w:r>
+        <w:t xml:space="preserve">även </w:t>
+      </w:r>
+      <w:r>
+        <w:t>den inkrementella utvecklingsprocess vi beskrivit i projektplanen.</w:t>
       </w:r>
       <w:r>
         <w:br w:type="page"/>
@@ -2277,45 +2433,318 @@
     </w:p>
     <w:p>
       <w:pPr>
-        <w:pStyle w:val="Rubrik1"/>
-      </w:pPr>
-      <w:bookmarkStart w:id="6" w:name="_Toc419122181"/>
+        <w:pStyle w:val="Heading1"/>
+      </w:pPr>
+      <w:bookmarkStart w:id="8" w:name="_Toc419727927"/>
+      <w:r>
+        <w:lastRenderedPageBreak/>
+        <w:t>Skisser</w:t>
+      </w:r>
+      <w:bookmarkEnd w:id="8"/>
+    </w:p>
+    <w:p/>
+    <w:p>
+      <w:pPr>
+        <w:pStyle w:val="Heading2"/>
+      </w:pPr>
+      <w:bookmarkStart w:id="9" w:name="_Toc419727928"/>
+      <w:r>
+        <w:t>Beskrivning</w:t>
+      </w:r>
+      <w:bookmarkEnd w:id="9"/>
+    </w:p>
+    <w:p>
+      <w:r>
+        <w:t>S</w:t>
+      </w:r>
+      <w:r>
+        <w:t>kiss</w:t>
+      </w:r>
+      <w:r>
+        <w:t xml:space="preserve">en nedan </w:t>
+      </w:r>
+      <w:r>
+        <w:t xml:space="preserve">visar den grafiska profil </w:t>
+      </w:r>
+      <w:r>
+        <w:t>vi skapade</w:t>
+      </w:r>
+      <w:r>
+        <w:t xml:space="preserve"> i förberedelse för utvecklingen av spelet.</w:t>
+      </w:r>
+    </w:p>
+    <w:p/>
+    <w:p>
+      <w:r>
+        <w:t>En färgpalett togs fram och användes sedan kontinuerligt i alla designelement för att ge ett genomtänkt och enhetligt intryck.</w:t>
+      </w:r>
+    </w:p>
+    <w:p/>
+    <w:p/>
+    <w:p>
+      <w:pPr>
+        <w:keepNext/>
+      </w:pPr>
+      <w:r>
+        <w:rPr>
+          <w:noProof/>
+          <w:lang w:eastAsia="sv-SE"/>
+        </w:rPr>
+        <w:drawing>
+          <wp:inline distT="0" distB="0" distL="0" distR="0" wp14:anchorId="2F238A5B" wp14:editId="7DCCEA57">
+            <wp:extent cx="5265992" cy="3168000"/>
+            <wp:effectExtent l="0" t="0" r="0" b="966470"/>
+            <wp:docPr id="10" name="Picture 10" descr="G:\Skola\SUP\ProjectC4\Other\UI_Sketches\Kalle\Sketch_Nexus6_Menu&amp;Gameplay3.png"/>
+            <wp:cNvGraphicFramePr>
+              <a:graphicFrameLocks xmlns:a="http://schemas.openxmlformats.org/drawingml/2006/main" noChangeAspect="1"/>
+            </wp:cNvGraphicFramePr>
+            <a:graphic xmlns:a="http://schemas.openxmlformats.org/drawingml/2006/main">
+              <a:graphicData uri="http://schemas.openxmlformats.org/drawingml/2006/picture">
+                <pic:pic xmlns:pic="http://schemas.openxmlformats.org/drawingml/2006/picture">
+                  <pic:nvPicPr>
+                    <pic:cNvPr id="0" name="Picture 5" descr="G:\Skola\SUP\ProjectC4\Other\UI_Sketches\Kalle\Sketch_Nexus6_Menu&amp;Gameplay3.png"/>
+                    <pic:cNvPicPr>
+                      <a:picLocks noChangeAspect="1" noChangeArrowheads="1"/>
+                    </pic:cNvPicPr>
+                  </pic:nvPicPr>
+                  <pic:blipFill rotWithShape="1">
+                    <a:blip r:embed="rId12">
+                      <a:extLst>
+                        <a:ext uri="{28A0092B-C50C-407E-A947-70E740481C1C}">
+                          <a14:useLocalDpi xmlns:a14="http://schemas.microsoft.com/office/drawing/2010/main" val="0"/>
+                        </a:ext>
+                      </a:extLst>
+                    </a:blip>
+                    <a:srcRect b="3290"/>
+                    <a:stretch/>
+                  </pic:blipFill>
+                  <pic:spPr bwMode="auto">
+                    <a:xfrm>
+                      <a:off x="0" y="0"/>
+                      <a:ext cx="5267325" cy="3168802"/>
+                    </a:xfrm>
+                    <a:prstGeom prst="rect">
+                      <a:avLst/>
+                    </a:prstGeom>
+                    <a:noFill/>
+                    <a:ln>
+                      <a:noFill/>
+                    </a:ln>
+                    <a:effectLst>
+                      <a:reflection blurRad="6350" stA="35000" endPos="30000" dir="5400000" sy="-100000" algn="bl" rotWithShape="0"/>
+                    </a:effectLst>
+                    <a:extLst>
+                      <a:ext uri="{53640926-AAD7-44D8-BBD7-CCE9431645EC}">
+                        <a14:shadowObscured xmlns:a14="http://schemas.microsoft.com/office/drawing/2010/main"/>
+                      </a:ext>
+                    </a:extLst>
+                  </pic:spPr>
+                </pic:pic>
+              </a:graphicData>
+            </a:graphic>
+          </wp:inline>
+        </w:drawing>
+      </w:r>
+    </w:p>
+    <w:p>
+      <w:pPr>
+        <w:rPr>
+          <w:rFonts w:eastAsiaTheme="majorEastAsia" w:cstheme="majorBidi"/>
+          <w:b/>
+          <w:bCs/>
+          <w:color w:val="345A8A" w:themeColor="accent1" w:themeShade="B5"/>
+          <w:sz w:val="32"/>
+          <w:szCs w:val="32"/>
+        </w:rPr>
+      </w:pPr>
+      <w:r>
+        <w:br w:type="page"/>
+      </w:r>
+    </w:p>
+    <w:p>
+      <w:pPr>
+        <w:pStyle w:val="Heading1"/>
+      </w:pPr>
+      <w:bookmarkStart w:id="10" w:name="_Toc419727929"/>
+      <w:r>
+        <w:lastRenderedPageBreak/>
+        <w:t>Klassdiagram</w:t>
+      </w:r>
+      <w:bookmarkEnd w:id="10"/>
+    </w:p>
+    <w:p/>
+    <w:p>
+      <w:pPr>
+        <w:pStyle w:val="Heading2"/>
+      </w:pPr>
+      <w:bookmarkStart w:id="11" w:name="_Toc419727930"/>
+      <w:r>
+        <w:t>K</w:t>
+      </w:r>
+      <w:r>
+        <w:t>lient</w:t>
+      </w:r>
+      <w:bookmarkEnd w:id="11"/>
+    </w:p>
+    <w:p>
+      <w:r>
+        <w:t xml:space="preserve">Klassdiagrammet nedan visar </w:t>
+      </w:r>
+      <w:r>
+        <w:t>strukturen för</w:t>
+      </w:r>
+      <w:r>
+        <w:t xml:space="preserve"> de klasser som hanterar</w:t>
+      </w:r>
+      <w:r>
+        <w:t xml:space="preserve"> logiken</w:t>
+      </w:r>
+      <w:r>
+        <w:t xml:space="preserve"> och</w:t>
+      </w:r>
+      <w:r>
+        <w:t xml:space="preserve"> de som sköter grafiken för spelbrädet. </w:t>
+      </w:r>
+    </w:p>
+    <w:p/>
+    <w:p>
+      <w:pPr>
+        <w:pStyle w:val="ListParagraph"/>
+        <w:numPr>
+          <w:ilvl w:val="0"/>
+          <w:numId w:val="1"/>
+        </w:numPr>
+      </w:pPr>
+      <w:r>
+        <w:t xml:space="preserve">Klassen </w:t>
+      </w:r>
       <w:proofErr w:type="spellStart"/>
       <w:r>
-        <w:lastRenderedPageBreak/>
-        <w:t>Use</w:t>
+        <w:rPr>
+          <w:i/>
+        </w:rPr>
+        <w:t>ClientController</w:t>
       </w:r>
       <w:proofErr w:type="spellEnd"/>
       <w:r>
-        <w:t>-</w:t>
+        <w:t xml:space="preserve"> sköter främst logiken mellan </w:t>
+      </w:r>
+      <w:r>
+        <w:t xml:space="preserve">klasserna </w:t>
+      </w:r>
+      <w:r>
+        <w:rPr>
+          <w:i/>
+        </w:rPr>
+        <w:t>Client</w:t>
+      </w:r>
+      <w:r>
+        <w:t xml:space="preserve"> och </w:t>
       </w:r>
       <w:proofErr w:type="spellStart"/>
       <w:r>
-        <w:t>case</w:t>
+        <w:rPr>
+          <w:i/>
+        </w:rPr>
+        <w:t>GameController</w:t>
       </w:r>
       <w:proofErr w:type="spellEnd"/>
       <w:r>
-        <w:t>-diagram</w:t>
-      </w:r>
-      <w:bookmarkEnd w:id="6"/>
+        <w:t xml:space="preserve">. </w:t>
+      </w:r>
+    </w:p>
+    <w:p>
+      <w:pPr>
+        <w:pStyle w:val="ListParagraph"/>
+        <w:numPr>
+          <w:ilvl w:val="0"/>
+          <w:numId w:val="1"/>
+        </w:numPr>
+      </w:pPr>
+      <w:r>
+        <w:t xml:space="preserve">Klassen </w:t>
+      </w:r>
+      <w:proofErr w:type="spellStart"/>
+      <w:r>
+        <w:rPr>
+          <w:i/>
+        </w:rPr>
+        <w:t>GameControllern</w:t>
+      </w:r>
+      <w:proofErr w:type="spellEnd"/>
+      <w:r>
+        <w:t xml:space="preserve"> hanterar all logik av spelet och grafiken av spelbrädet.</w:t>
+      </w:r>
+    </w:p>
+    <w:p>
+      <w:pPr>
+        <w:pStyle w:val="ListParagraph"/>
+        <w:numPr>
+          <w:ilvl w:val="0"/>
+          <w:numId w:val="1"/>
+        </w:numPr>
+      </w:pPr>
+      <w:r>
+        <w:t xml:space="preserve">Klassen </w:t>
+      </w:r>
+      <w:r>
+        <w:rPr>
+          <w:i/>
+        </w:rPr>
+        <w:t>Client</w:t>
+      </w:r>
+      <w:r>
+        <w:t xml:space="preserve"> hanterar ko</w:t>
+      </w:r>
+      <w:r>
+        <w:t xml:space="preserve">mmunikationen mellan applikationen och servern. </w:t>
+      </w:r>
+    </w:p>
+    <w:p>
+      <w:pPr>
+        <w:pStyle w:val="ListParagraph"/>
+        <w:numPr>
+          <w:ilvl w:val="0"/>
+          <w:numId w:val="1"/>
+        </w:numPr>
+      </w:pPr>
+      <w:r>
+        <w:t xml:space="preserve">Den </w:t>
+      </w:r>
+      <w:r>
+        <w:t xml:space="preserve">inre klassen </w:t>
+      </w:r>
+      <w:proofErr w:type="spellStart"/>
+      <w:r>
+        <w:rPr>
+          <w:i/>
+        </w:rPr>
+        <w:t>Heartbeat</w:t>
+      </w:r>
+      <w:proofErr w:type="spellEnd"/>
+      <w:r>
+        <w:t xml:space="preserve"> </w:t>
+      </w:r>
+      <w:r>
+        <w:t>ger en</w:t>
+      </w:r>
+      <w:r>
+        <w:t xml:space="preserve"> säkrare </w:t>
+      </w:r>
+      <w:r>
+        <w:t>server/klient-</w:t>
+      </w:r>
+      <w:r>
+        <w:t>anslutning med felhantering.</w:t>
+      </w:r>
     </w:p>
     <w:p/>
-    <w:p>
-      <w:pPr>
-        <w:pStyle w:val="Rubrik2"/>
-      </w:pPr>
-      <w:bookmarkStart w:id="7" w:name="_Toc419122182"/>
-      <w:r>
-        <w:t>Beskrivning</w:t>
-      </w:r>
-      <w:bookmarkEnd w:id="7"/>
-    </w:p>
     <w:p>
       <w:r>
         <w:rPr>
           <w:noProof/>
         </w:rPr>
-        <w:pict w14:anchorId="0FEC4A02">
+        <w:pict w14:anchorId="1045C778">
           <v:shapetype id="_x0000_t75" coordsize="21600,21600" o:spt="75" o:preferrelative="t" path="m@4@5l@4@11@9@11@9@5xe" filled="f" stroked="f">
             <v:stroke joinstyle="miter"/>
             <v:formulas>
@@ -2335,290 +2764,100 @@
             <v:path o:extrusionok="f" gradientshapeok="t" o:connecttype="rect"/>
             <o:lock v:ext="edit" aspectratio="t"/>
           </v:shapetype>
-          <v:shape id="_x0000_s1026" type="#_x0000_t75" style="position:absolute;margin-left:57.4pt;margin-top:36.6pt;width:231.3pt;height:231.3pt;z-index:-251656704;mso-position-horizontal-relative:text;mso-position-vertical-relative:text" o:preferrelative="f">
-            <v:imagedata r:id="rId10" o:title="ProjectC4_UseCaseDiagram"/>
-          </v:shape>
-        </w:pict>
-      </w:r>
-      <w:r>
-        <w:t xml:space="preserve">I version 1.0 kan en användare endast lägga en bricka och trycka på new game. Det spelas på samma enhet där två olika personer tävlar mot varandra. </w:t>
-      </w:r>
-      <w:r>
-        <w:br w:type="page"/>
-      </w:r>
-    </w:p>
-    <w:p>
-      <w:pPr>
-        <w:pStyle w:val="Rubrik1"/>
-      </w:pPr>
-      <w:bookmarkStart w:id="8" w:name="_Toc419122183"/>
-      <w:r>
-        <w:lastRenderedPageBreak/>
-        <w:t>Skisser</w:t>
-      </w:r>
-      <w:bookmarkEnd w:id="8"/>
-    </w:p>
-    <w:p/>
-    <w:p>
-      <w:pPr>
-        <w:pStyle w:val="Rubrik2"/>
-      </w:pPr>
-      <w:bookmarkStart w:id="9" w:name="_Toc419122184"/>
-      <w:r>
-        <w:t>Beskrivning</w:t>
-      </w:r>
-      <w:bookmarkEnd w:id="9"/>
-    </w:p>
-    <w:p>
-      <w:r>
-        <w:t>S</w:t>
-      </w:r>
-      <w:r>
-        <w:t>kiss</w:t>
-      </w:r>
-      <w:r>
-        <w:t xml:space="preserve">en nedan </w:t>
-      </w:r>
-      <w:r>
-        <w:t>visar den grafiska profil vi tagit fram i förberedelse för utvecklingen av spelet.</w:t>
-      </w:r>
-    </w:p>
-    <w:p/>
-    <w:p>
-      <w:pPr>
-        <w:keepNext/>
-      </w:pPr>
-      <w:r>
-        <w:rPr>
-          <w:noProof/>
-          <w:lang w:eastAsia="sv-SE"/>
-        </w:rPr>
-        <w:drawing>
-          <wp:inline distT="0" distB="0" distL="0" distR="0" wp14:anchorId="303971FA" wp14:editId="5EA1B9BA">
-            <wp:extent cx="5274310" cy="3286174"/>
-            <wp:effectExtent l="0" t="0" r="2540" b="9525"/>
-            <wp:docPr id="3" name="Picture 3"/>
-            <wp:cNvGraphicFramePr>
-              <a:graphicFrameLocks xmlns:a="http://schemas.openxmlformats.org/drawingml/2006/main" noChangeAspect="1"/>
-            </wp:cNvGraphicFramePr>
-            <a:graphic xmlns:a="http://schemas.openxmlformats.org/drawingml/2006/main">
-              <a:graphicData uri="http://schemas.openxmlformats.org/drawingml/2006/picture">
-                <pic:pic xmlns:pic="http://schemas.openxmlformats.org/drawingml/2006/picture">
-                  <pic:nvPicPr>
-                    <pic:cNvPr id="3" name="Sketch_Nexus6_Menu&amp;Gameplay.png"/>
-                    <pic:cNvPicPr/>
-                  </pic:nvPicPr>
-                  <pic:blipFill>
-                    <a:blip r:embed="rId11">
-                      <a:extLst>
-                        <a:ext uri="{28A0092B-C50C-407E-A947-70E740481C1C}">
-                          <a14:useLocalDpi xmlns:a14="http://schemas.microsoft.com/office/drawing/2010/main" val="0"/>
-                        </a:ext>
-                      </a:extLst>
-                    </a:blip>
-                    <a:stretch>
-                      <a:fillRect/>
-                    </a:stretch>
-                  </pic:blipFill>
-                  <pic:spPr>
-                    <a:xfrm>
-                      <a:off x="0" y="0"/>
-                      <a:ext cx="5274310" cy="3286174"/>
-                    </a:xfrm>
-                    <a:prstGeom prst="rect">
-                      <a:avLst/>
-                    </a:prstGeom>
-                  </pic:spPr>
-                </pic:pic>
-              </a:graphicData>
-            </a:graphic>
-          </wp:inline>
-        </w:drawing>
-      </w:r>
-    </w:p>
-    <w:p>
-      <w:pPr>
-        <w:rPr>
-          <w:rFonts w:eastAsiaTheme="majorEastAsia" w:cstheme="majorBidi"/>
-          <w:b/>
-          <w:bCs/>
-          <w:color w:val="345A8A" w:themeColor="accent1" w:themeShade="B5"/>
-          <w:sz w:val="32"/>
-          <w:szCs w:val="32"/>
-        </w:rPr>
-      </w:pPr>
-      <w:r>
-        <w:br w:type="page"/>
-      </w:r>
-    </w:p>
-    <w:p>
-      <w:pPr>
-        <w:pStyle w:val="Rubrik1"/>
-      </w:pPr>
-      <w:bookmarkStart w:id="10" w:name="_Toc419122185"/>
-      <w:r>
-        <w:lastRenderedPageBreak/>
-        <w:t>Klassdiagram</w:t>
-      </w:r>
-      <w:bookmarkEnd w:id="10"/>
-    </w:p>
-    <w:p>
-      <w:pPr>
-        <w:pStyle w:val="Rubrik2"/>
-      </w:pPr>
-      <w:bookmarkStart w:id="11" w:name="_Toc419122186"/>
-      <w:r>
-        <w:t>K</w:t>
-      </w:r>
-      <w:r>
-        <w:t>lient</w:t>
-      </w:r>
-      <w:bookmarkEnd w:id="11"/>
-    </w:p>
-    <w:p>
-      <w:r>
-        <w:t>Visar klasstrukturen för</w:t>
-      </w:r>
-      <w:r>
-        <w:t xml:space="preserve"> de klasser som hanterar</w:t>
-      </w:r>
-      <w:r>
-        <w:t xml:space="preserve"> logiken</w:t>
-      </w:r>
-      <w:r>
-        <w:t xml:space="preserve"> och även de som sköter grafiken för spelbrädet. Detta är strukturen</w:t>
-      </w:r>
-      <w:r>
-        <w:t xml:space="preserve"> på</w:t>
-      </w:r>
-      <w:r>
-        <w:t xml:space="preserve"> klientsidan och hur</w:t>
-      </w:r>
-      <w:r>
-        <w:t xml:space="preserve"> dessa klasser kommunicerar med varandra.</w:t>
-      </w:r>
-    </w:p>
-    <w:p>
-      <w:proofErr w:type="spellStart"/>
-      <w:r>
-        <w:t>ClientControllern</w:t>
-      </w:r>
-      <w:proofErr w:type="spellEnd"/>
-      <w:r>
-        <w:t xml:space="preserve"> sköter främst logiken mellan </w:t>
-      </w:r>
-      <w:proofErr w:type="spellStart"/>
-      <w:r>
-        <w:t>Client</w:t>
-      </w:r>
-      <w:proofErr w:type="spellEnd"/>
-      <w:r>
-        <w:t xml:space="preserve"> och </w:t>
-      </w:r>
-      <w:proofErr w:type="spellStart"/>
-      <w:r>
-        <w:t>GameControllern</w:t>
-      </w:r>
-      <w:proofErr w:type="spellEnd"/>
-      <w:r>
-        <w:t>.</w:t>
-      </w:r>
-    </w:p>
-    <w:p>
-      <w:proofErr w:type="spellStart"/>
-      <w:r>
-        <w:t>GameControllern</w:t>
-      </w:r>
-      <w:proofErr w:type="spellEnd"/>
-      <w:r>
-        <w:t xml:space="preserve"> hanterar all logik av spelet och grafiken av spelbrädet.</w:t>
-      </w:r>
-    </w:p>
-    <w:p>
-      <w:proofErr w:type="spellStart"/>
-      <w:r>
-        <w:t>Client</w:t>
-      </w:r>
-      <w:proofErr w:type="spellEnd"/>
-      <w:r>
-        <w:t xml:space="preserve"> hanterar ko</w:t>
-      </w:r>
-      <w:r>
-        <w:t xml:space="preserve">mmunikationen mellan applikationen och servern. Med hjälp av den inre klassen </w:t>
-      </w:r>
-      <w:proofErr w:type="spellStart"/>
-      <w:r>
-        <w:t>Heartbeat</w:t>
-      </w:r>
-      <w:proofErr w:type="spellEnd"/>
-      <w:r>
-        <w:t xml:space="preserve"> hålls en säkrare anslutning med felhantering.</w:t>
-      </w:r>
-    </w:p>
-    <w:p>
-      <w:r>
-        <w:rPr>
-          <w:noProof/>
-        </w:rPr>
-        <w:pict w14:anchorId="1045C778">
           <v:shape id="_x0000_s1031" type="#_x0000_t75" style="position:absolute;margin-left:-29.9pt;margin-top:45pt;width:504.2pt;height:430.15pt;z-index:-251637760;mso-position-horizontal-relative:text;mso-position-vertical-relative:text" wrapcoords="-76 0 -76 21511 21600 21511 21600 0 -76 0">
-            <v:imagedata r:id="rId12" o:title="c4_classdiagram_client"/>
+            <v:imagedata r:id="rId13" o:title="c4_classdiagram_client"/>
             <w10:wrap type="tight"/>
           </v:shape>
         </w:pict>
       </w:r>
       <w:r>
-        <w:t>De övriga grafiska komponenterna och deras klasstruktur finns under rubriken Fragments.</w:t>
+        <w:t>De övriga grafiska komponenterna och deras klasstruktur</w:t>
+      </w:r>
+      <w:r>
+        <w:t xml:space="preserve"> finns under rubriken Fragments på nästkommande sida.</w:t>
       </w:r>
     </w:p>
     <w:p/>
     <w:p>
       <w:pPr>
-        <w:rPr>
-          <w:rFonts w:eastAsiaTheme="majorEastAsia" w:cstheme="majorBidi"/>
-          <w:bCs/>
-          <w:color w:val="4F81BD" w:themeColor="accent1"/>
-          <w:sz w:val="26"/>
-          <w:szCs w:val="26"/>
-        </w:rPr>
-      </w:pPr>
-      <w:r>
-        <w:br w:type="page"/>
-      </w:r>
-    </w:p>
-    <w:p>
-      <w:pPr>
-        <w:pStyle w:val="Rubrik2"/>
-      </w:pPr>
-      <w:bookmarkStart w:id="12" w:name="_Toc419122187"/>
+        <w:pStyle w:val="Heading2"/>
+      </w:pPr>
+      <w:bookmarkStart w:id="12" w:name="_Toc419727931"/>
       <w:r>
         <w:lastRenderedPageBreak/>
         <w:t>Fragment</w:t>
       </w:r>
+      <w:r>
+        <w:t>s</w:t>
+      </w:r>
       <w:bookmarkEnd w:id="12"/>
     </w:p>
     <w:p>
       <w:r>
-        <w:t xml:space="preserve">Visar hur de grafiska komponenterna </w:t>
+        <w:t>Klassdiagrammet nedan v</w:t>
+      </w:r>
+      <w:r>
+        <w:t xml:space="preserve">isar hur de grafiska komponenterna </w:t>
       </w:r>
       <w:r>
         <w:t>kommunicerar med varandra.</w:t>
       </w:r>
     </w:p>
-    <w:p>
-      <w:r>
-        <w:t xml:space="preserve">Det är </w:t>
+    <w:p/>
+    <w:p>
+      <w:pPr>
+        <w:pStyle w:val="ListParagraph"/>
+        <w:numPr>
+          <w:ilvl w:val="0"/>
+          <w:numId w:val="2"/>
+        </w:numPr>
+      </w:pPr>
+      <w:r>
+        <w:t>Det är</w:t>
+      </w:r>
+      <w:r>
+        <w:t xml:space="preserve"> klassen</w:t>
+      </w:r>
+      <w:r>
+        <w:t xml:space="preserve"> </w:t>
       </w:r>
       <w:proofErr w:type="spellStart"/>
       <w:r>
+        <w:rPr>
+          <w:i/>
+        </w:rPr>
         <w:t>ClientController</w:t>
       </w:r>
       <w:proofErr w:type="spellEnd"/>
       <w:r>
-        <w:t xml:space="preserve"> som hanterar vilket fragment som ska visas. Om det är ett pågående spel så sköts grafiken genom </w:t>
+        <w:t xml:space="preserve"> som hanterar vilket fragment som ska visas</w:t>
+      </w:r>
+      <w:r>
+        <w:t xml:space="preserve"> beroende på användarens interaktion.</w:t>
+      </w:r>
+    </w:p>
+    <w:p>
+      <w:pPr>
+        <w:pStyle w:val="ListParagraph"/>
+        <w:numPr>
+          <w:ilvl w:val="0"/>
+          <w:numId w:val="2"/>
+        </w:numPr>
+      </w:pPr>
+      <w:r>
+        <w:t>Om det finns</w:t>
+      </w:r>
+      <w:r>
+        <w:t xml:space="preserve"> ett pågående spel så sköts grafiken genom </w:t>
+      </w:r>
+      <w:r>
+        <w:t xml:space="preserve">klassen </w:t>
       </w:r>
       <w:proofErr w:type="spellStart"/>
       <w:r>
+        <w:rPr>
+          <w:i/>
+        </w:rPr>
         <w:t>GameController</w:t>
       </w:r>
       <w:proofErr w:type="spellEnd"/>
@@ -2634,7 +2873,7 @@
         </w:rPr>
         <w:pict w14:anchorId="38B62836">
           <v:shape id="_x0000_s1033" type="#_x0000_t75" style="position:absolute;margin-left:-87.5pt;margin-top:21.55pt;width:590.1pt;height:333.65pt;z-index:251682816;mso-position-horizontal-relative:text;mso-position-vertical-relative:text">
-            <v:imagedata r:id="rId13" o:title="c4_classdiagram_fragments"/>
+            <v:imagedata r:id="rId14" o:title="c4_classdiagram_fragments"/>
             <w10:wrap type="square"/>
           </v:shape>
         </w:pict>
@@ -2645,9 +2884,9 @@
     </w:p>
     <w:p>
       <w:pPr>
-        <w:pStyle w:val="Rubrik2"/>
-      </w:pPr>
-      <w:bookmarkStart w:id="13" w:name="_Toc419122188"/>
+        <w:pStyle w:val="Heading2"/>
+      </w:pPr>
+      <w:bookmarkStart w:id="13" w:name="_Toc419727932"/>
       <w:r>
         <w:lastRenderedPageBreak/>
         <w:t>Server</w:t>
@@ -2656,15 +2895,44 @@
     </w:p>
     <w:p>
       <w:r>
-        <w:t>Visar klasstrukturen och kommunikationen mellan klasserna i servern.</w:t>
-      </w:r>
-    </w:p>
-    <w:p>
-      <w:r>
-        <w:t xml:space="preserve">Server klassen sköter all kommunikation mellan </w:t>
+        <w:t xml:space="preserve">Klassdiagrammet nedan visar </w:t>
+      </w:r>
+      <w:r>
+        <w:t xml:space="preserve">strukturen och kommunikationen mellan klasserna </w:t>
+      </w:r>
+      <w:r>
+        <w:t>på serversidan.</w:t>
+      </w:r>
+    </w:p>
+    <w:p/>
+    <w:p>
+      <w:pPr>
+        <w:pStyle w:val="ListParagraph"/>
+        <w:numPr>
+          <w:ilvl w:val="0"/>
+          <w:numId w:val="3"/>
+        </w:numPr>
+      </w:pPr>
+      <w:r>
+        <w:t xml:space="preserve">Klassen </w:t>
+      </w:r>
+      <w:r>
+        <w:rPr>
+          <w:i/>
+        </w:rPr>
+        <w:t>Server</w:t>
+      </w:r>
+      <w:r>
+        <w:t xml:space="preserve"> sköter all kommunikation mellan </w:t>
+      </w:r>
+      <w:r>
+        <w:t xml:space="preserve">klasserna </w:t>
       </w:r>
       <w:proofErr w:type="spellStart"/>
       <w:r>
+        <w:rPr>
+          <w:i/>
+        </w:rPr>
         <w:t>Database</w:t>
       </w:r>
       <w:proofErr w:type="spellEnd"/>
@@ -2673,175 +2941,329 @@
       </w:r>
       <w:proofErr w:type="spellStart"/>
       <w:r>
+        <w:rPr>
+          <w:i/>
+        </w:rPr>
         <w:t>ConnectedClient</w:t>
       </w:r>
       <w:proofErr w:type="spellEnd"/>
       <w:r>
-        <w:t xml:space="preserve"> klasserna och även när en ny klient ansluter sig till servern.</w:t>
-      </w:r>
-    </w:p>
-    <w:p>
+        <w:t xml:space="preserve"> och har även koll på vilka användare som är anslutna.</w:t>
+      </w:r>
+    </w:p>
+    <w:p>
+      <w:pPr>
+        <w:pStyle w:val="ListParagraph"/>
+        <w:numPr>
+          <w:ilvl w:val="0"/>
+          <w:numId w:val="3"/>
+        </w:numPr>
+      </w:pPr>
+      <w:r>
+        <w:t xml:space="preserve">Klassen </w:t>
+      </w:r>
       <w:proofErr w:type="spellStart"/>
       <w:r>
+        <w:rPr>
+          <w:i/>
+        </w:rPr>
         <w:t>ConnectedClient</w:t>
       </w:r>
       <w:proofErr w:type="spellEnd"/>
       <w:r>
-        <w:t xml:space="preserve"> hanterar anslutningen mellan klienten och servern.</w:t>
-      </w:r>
-    </w:p>
-    <w:p>
+        <w:t xml:space="preserve"> </w:t>
+      </w:r>
+      <w:r>
+        <w:t xml:space="preserve">fungerar som mellanhand mellan klienten och servern, och är den koppling som finns mellan två klienter då de spelar </w:t>
+      </w:r>
+      <w:r>
+        <w:t>nätverksspel</w:t>
+      </w:r>
+      <w:r>
+        <w:t xml:space="preserve"> mot varandra.</w:t>
+      </w:r>
+    </w:p>
+    <w:p>
+      <w:pPr>
+        <w:pStyle w:val="ListParagraph"/>
+        <w:numPr>
+          <w:ilvl w:val="0"/>
+          <w:numId w:val="3"/>
+        </w:numPr>
+      </w:pPr>
+      <w:r>
+        <w:t xml:space="preserve">Klassen </w:t>
+      </w:r>
       <w:proofErr w:type="spellStart"/>
       <w:r>
+        <w:rPr>
+          <w:i/>
+        </w:rPr>
         <w:t>Database</w:t>
       </w:r>
       <w:proofErr w:type="spellEnd"/>
       <w:r>
-        <w:t xml:space="preserve"> används för att komma åt databasen och </w:t>
-      </w:r>
-      <w:r>
-        <w:t>informationen som ligger lagrad.</w:t>
-      </w:r>
-    </w:p>
-    <w:p>
+        <w:t xml:space="preserve"> används för att komma åt </w:t>
+      </w:r>
+      <w:r>
+        <w:t>den information som ligger lagrad i databasen.</w:t>
+      </w:r>
+    </w:p>
+    <w:p>
+      <w:pPr>
+        <w:pStyle w:val="ListParagraph"/>
+        <w:numPr>
+          <w:ilvl w:val="0"/>
+          <w:numId w:val="3"/>
+        </w:numPr>
+      </w:pPr>
+      <w:r>
+        <w:t xml:space="preserve">Klassen </w:t>
+      </w:r>
       <w:proofErr w:type="spellStart"/>
       <w:r>
+        <w:rPr>
+          <w:i/>
+        </w:rPr>
         <w:t>SearchQueue</w:t>
       </w:r>
       <w:proofErr w:type="spellEnd"/>
       <w:r>
-        <w:t xml:space="preserve"> hanterar de klienter som söker en motspelare att ansluta sig mot.</w:t>
-      </w:r>
-    </w:p>
-    <w:p>
+        <w:t xml:space="preserve"> hanterar de klienter som söker en</w:t>
+      </w:r>
+      <w:r>
+        <w:t xml:space="preserve"> motspelare att ansluta sig mot för nätverksspel.</w:t>
+      </w:r>
+    </w:p>
+    <w:p>
+      <w:pPr>
+        <w:pStyle w:val="ListParagraph"/>
+        <w:numPr>
+          <w:ilvl w:val="0"/>
+          <w:numId w:val="3"/>
+        </w:numPr>
+      </w:pPr>
+      <w:r>
+        <w:t xml:space="preserve">Klassen </w:t>
+      </w:r>
       <w:proofErr w:type="spellStart"/>
       <w:r>
+        <w:rPr>
+          <w:i/>
+        </w:rPr>
         <w:t>ActiveGame</w:t>
       </w:r>
       <w:proofErr w:type="spellEnd"/>
       <w:r>
+        <w:t xml:space="preserve"> ha</w:t>
+      </w:r>
+      <w:r>
+        <w:t>n</w:t>
+      </w:r>
+      <w:r>
+        <w:t>terar ett pågå</w:t>
+      </w:r>
+      <w:r>
+        <w:t>ende spel mellan två klienter, och a</w:t>
+      </w:r>
+      <w:r>
+        <w:t xml:space="preserve">nvänder sig av klassen </w:t>
+      </w:r>
+      <w:proofErr w:type="spellStart"/>
+      <w:r>
+        <w:rPr>
+          <w:i/>
+        </w:rPr>
+        <w:t>Powerups</w:t>
+      </w:r>
+      <w:proofErr w:type="spellEnd"/>
+      <w:r>
+        <w:t xml:space="preserve"> för att</w:t>
+      </w:r>
+      <w:r>
+        <w:t xml:space="preserve"> framkalla power-ups på spelbrädet</w:t>
+      </w:r>
+      <w:r>
+        <w:t>.</w:t>
+      </w:r>
+    </w:p>
+    <w:p>
+      <w:pPr>
+        <w:pStyle w:val="ListParagraph"/>
+        <w:numPr>
+          <w:ilvl w:val="0"/>
+          <w:numId w:val="3"/>
+        </w:numPr>
+      </w:pPr>
+      <w:r>
+        <w:t xml:space="preserve">Klassen </w:t>
+      </w:r>
+      <w:proofErr w:type="spellStart"/>
+      <w:r>
+        <w:rPr>
+          <w:i/>
+        </w:rPr>
+        <w:t>RematchListener</w:t>
+      </w:r>
+      <w:proofErr w:type="spellEnd"/>
+      <w:r>
         <w:t xml:space="preserve"> </w:t>
       </w:r>
-      <w:proofErr w:type="spellStart"/>
-      <w:r>
-        <w:t>haterar</w:t>
-      </w:r>
-      <w:proofErr w:type="spellEnd"/>
-      <w:r>
-        <w:t xml:space="preserve"> ett pågående spel mellan två klienter. Använder sig av klassen </w:t>
-      </w:r>
-      <w:proofErr w:type="spellStart"/>
-      <w:r>
-        <w:t>Powerups</w:t>
-      </w:r>
-      <w:proofErr w:type="spellEnd"/>
-      <w:r>
-        <w:t xml:space="preserve"> för att det slumpmässigt ska visas </w:t>
-      </w:r>
-      <w:proofErr w:type="spellStart"/>
-      <w:r>
-        <w:t>powerups</w:t>
-      </w:r>
-      <w:proofErr w:type="spellEnd"/>
-      <w:r>
-        <w:t xml:space="preserve">. Även </w:t>
-      </w:r>
-      <w:proofErr w:type="spellStart"/>
-      <w:r>
-        <w:t>RematchListener</w:t>
-      </w:r>
-      <w:proofErr w:type="spellEnd"/>
-      <w:r>
-        <w:t xml:space="preserve"> om klienterna vill spela mot varandra igen.</w:t>
-      </w:r>
-    </w:p>
-    <w:p>
-      <w:pPr>
-        <w:pStyle w:val="Rubrik2"/>
+      <w:r>
+        <w:t xml:space="preserve">används </w:t>
+      </w:r>
+      <w:r>
+        <w:t>om klienter</w:t>
+      </w:r>
+      <w:r>
+        <w:t>na vill spela mot varandra igen efter ett avslutat nätverksspel.</w:t>
+      </w:r>
+    </w:p>
+    <w:p>
+      <w:pPr>
+        <w:pStyle w:val="Heading2"/>
       </w:pPr>
       <w:bookmarkStart w:id="14" w:name="_Toc419121852"/>
       <w:bookmarkStart w:id="15" w:name="_Toc419122189"/>
+      <w:bookmarkStart w:id="16" w:name="_Toc419726171"/>
+      <w:bookmarkStart w:id="17" w:name="_Toc419727933"/>
       <w:r>
         <w:rPr>
           <w:noProof/>
         </w:rPr>
         <w:pict w14:anchorId="55109E84">
           <v:shape id="_x0000_s1032" type="#_x0000_t75" style="position:absolute;left:0;text-align:left;margin-left:-69.45pt;margin-top:29.05pt;width:554.15pt;height:292pt;z-index:251680768;mso-position-horizontal-relative:text;mso-position-vertical-relative:text">
-            <v:imagedata r:id="rId14" o:title="c4_classdiagram_server"/>
+            <v:imagedata r:id="rId15" o:title="c4_classdiagram_server"/>
             <w10:wrap type="square"/>
           </v:shape>
         </w:pict>
       </w:r>
       <w:bookmarkEnd w:id="14"/>
       <w:bookmarkEnd w:id="15"/>
+      <w:bookmarkEnd w:id="16"/>
+      <w:bookmarkEnd w:id="17"/>
       <w:r>
         <w:br w:type="page"/>
       </w:r>
     </w:p>
     <w:p>
       <w:pPr>
-        <w:pStyle w:val="Rubrik1"/>
-      </w:pPr>
-      <w:bookmarkStart w:id="16" w:name="_Toc419122190"/>
+        <w:pStyle w:val="Heading1"/>
+      </w:pPr>
+      <w:bookmarkStart w:id="18" w:name="_Toc419727934"/>
       <w:r>
         <w:lastRenderedPageBreak/>
         <w:t>ER-diagram</w:t>
       </w:r>
-      <w:bookmarkEnd w:id="16"/>
-    </w:p>
-    <w:p>
+      <w:bookmarkEnd w:id="18"/>
+    </w:p>
+    <w:p/>
+    <w:p>
+      <w:pPr>
+        <w:pStyle w:val="Heading2"/>
+      </w:pPr>
+      <w:bookmarkStart w:id="19" w:name="_Toc419727935"/>
+      <w:r>
+        <w:t>Beskrivning</w:t>
+      </w:r>
+      <w:bookmarkEnd w:id="19"/>
+    </w:p>
+    <w:p>
+      <w:r>
+        <w:t>ER-diagrammet</w:t>
+      </w:r>
+      <w:r>
+        <w:t xml:space="preserve"> nedan</w:t>
+      </w:r>
+      <w:r>
+        <w:t xml:space="preserve"> visar vilken information vi lagrar </w:t>
+      </w:r>
+      <w:r>
+        <w:t>för</w:t>
+      </w:r>
+      <w:r>
+        <w:t xml:space="preserve"> varje unik användare. </w:t>
+      </w:r>
+      <w:r>
+        <w:t>Databasen innehåller endast en tabell då användarinformation är allt vi behöver spara.</w:t>
+      </w:r>
+    </w:p>
+    <w:p/>
+    <w:p>
+      <w:pPr>
+        <w:pStyle w:val="ListParagraph"/>
+        <w:numPr>
+          <w:ilvl w:val="0"/>
+          <w:numId w:val="4"/>
+        </w:numPr>
+      </w:pPr>
       <w:r>
         <w:rPr>
           <w:noProof/>
         </w:rPr>
         <w:pict w14:anchorId="5F739A06">
-          <v:shape id="_x0000_s1030" type="#_x0000_t75" style="position:absolute;margin-left:.3pt;margin-top:70.95pt;width:415pt;height:275pt;z-index:-251639808;mso-position-horizontal-relative:text;mso-position-vertical-relative:text" wrapcoords="-39 0 -39 21541 21600 21541 21600 0 -39 0">
-            <v:imagedata r:id="rId15" o:title="c4_erdiagram_database"/>
+          <v:shape id="_x0000_s1030" type="#_x0000_t75" style="position:absolute;left:0;text-align:left;margin-left:26.5pt;margin-top:46.5pt;width:362.8pt;height:275pt;z-index:-251639808;mso-position-horizontal-relative:text;mso-position-vertical-relative:text" wrapcoords="-39 0 -39 21541 21600 21541 21600 0 -39 0">
+            <v:imagedata r:id="rId16" o:title="c4_erdiagram_database" cropleft="8243f"/>
             <w10:wrap type="tight"/>
           </v:shape>
         </w:pict>
       </w:r>
       <w:r>
-        <w:t xml:space="preserve">ER-diagrammet visar vilken information vi lagrar om varje unik användare. </w:t>
-      </w:r>
-      <w:r>
-        <w:t>Vi använder oss</w:t>
-      </w:r>
-      <w:r>
-        <w:t xml:space="preserve"> bara </w:t>
-      </w:r>
-      <w:r>
-        <w:t xml:space="preserve">av </w:t>
-      </w:r>
-      <w:r>
-        <w:t>en tabell med</w:t>
-      </w:r>
-      <w:r>
-        <w:t xml:space="preserve"> användare (</w:t>
+        <w:t xml:space="preserve">Kolumnen </w:t>
       </w:r>
       <w:proofErr w:type="spellStart"/>
       <w:r>
-        <w:t>User</w:t>
+        <w:rPr>
+          <w:i/>
+        </w:rPr>
+        <w:t>username</w:t>
       </w:r>
       <w:proofErr w:type="spellEnd"/>
       <w:r>
-        <w:t>).</w:t>
-      </w:r>
-      <w:r>
-        <w:t xml:space="preserve"> Kolumnen med användarnamn (</w:t>
+        <w:t xml:space="preserve"> </w:t>
+      </w:r>
+      <w:r>
+        <w:t>används som primärnyckel.</w:t>
+      </w:r>
+    </w:p>
+    <w:p>
+      <w:pPr>
+        <w:pStyle w:val="ListParagraph"/>
+        <w:numPr>
+          <w:ilvl w:val="0"/>
+          <w:numId w:val="4"/>
+        </w:numPr>
+      </w:pPr>
+      <w:r>
+        <w:t xml:space="preserve">Kolumnerna </w:t>
       </w:r>
       <w:proofErr w:type="spellStart"/>
       <w:r>
+        <w:rPr>
+          <w:i/>
+        </w:rPr>
         <w:t>username</w:t>
       </w:r>
       <w:proofErr w:type="spellEnd"/>
       <w:r>
-        <w:t>) används som primärnyckel.</w:t>
+        <w:t xml:space="preserve"> och </w:t>
+      </w:r>
+      <w:r>
+        <w:rPr>
+          <w:i/>
+        </w:rPr>
+        <w:t>email</w:t>
+      </w:r>
+      <w:r>
+        <w:t xml:space="preserve"> måste vara unika för varje användare</w:t>
+      </w:r>
+      <w:r>
+        <w:t>.</w:t>
       </w:r>
     </w:p>
     <w:sectPr>
-      <w:headerReference w:type="default" r:id="rId16"/>
-      <w:footerReference w:type="default" r:id="rId17"/>
+      <w:headerReference w:type="default" r:id="rId17"/>
+      <w:footerReference w:type="default" r:id="rId18"/>
       <w:pgSz w:w="11900" w:h="16840"/>
       <w:pgMar w:top="1440" w:right="1797" w:bottom="1440" w:left="1797" w:header="709" w:footer="709" w:gutter="0"/>
       <w:pgNumType w:start="1"/>
@@ -2885,7 +3307,7 @@
     <w:sdtContent>
       <w:p>
         <w:pPr>
-          <w:pStyle w:val="Sidfot"/>
+          <w:pStyle w:val="Footer"/>
           <w:jc w:val="center"/>
         </w:pPr>
         <w:r>
@@ -2935,7 +3357,7 @@
 <w:hdr xmlns:wpc="http://schemas.microsoft.com/office/word/2010/wordprocessingCanvas" xmlns:mc="http://schemas.openxmlformats.org/markup-compatibility/2006" xmlns:o="urn:schemas-microsoft-com:office:office" xmlns:r="http://schemas.openxmlformats.org/officeDocument/2006/relationships" xmlns:m="http://schemas.openxmlformats.org/officeDocument/2006/math" xmlns:v="urn:schemas-microsoft-com:vml" xmlns:wp14="http://schemas.microsoft.com/office/word/2010/wordprocessingDrawing" xmlns:wp="http://schemas.openxmlformats.org/drawingml/2006/wordprocessingDrawing" xmlns:w10="urn:schemas-microsoft-com:office:word" xmlns:w="http://schemas.openxmlformats.org/wordprocessingml/2006/main" xmlns:w14="http://schemas.microsoft.com/office/word/2010/wordml" xmlns:w15="http://schemas.microsoft.com/office/word/2012/wordml" xmlns:wpg="http://schemas.microsoft.com/office/word/2010/wordprocessingGroup" xmlns:wpi="http://schemas.microsoft.com/office/word/2010/wordprocessingInk" xmlns:wne="http://schemas.microsoft.com/office/word/2006/wordml" xmlns:wps="http://schemas.microsoft.com/office/word/2010/wordprocessingShape" mc:Ignorable="w14 w15 wp14">
   <w:p>
     <w:pPr>
-      <w:pStyle w:val="Sidhuvud"/>
+      <w:pStyle w:val="Header"/>
     </w:pPr>
     <w:r>
       <w:t>11</w:t>
@@ -2960,6 +3382,475 @@
     </w:r>
   </w:p>
 </w:hdr>
+</file>
+
+<file path=word/numbering.xml><?xml version="1.0" encoding="utf-8"?>
+<w:numbering xmlns:wpc="http://schemas.microsoft.com/office/word/2010/wordprocessingCanvas" xmlns:mc="http://schemas.openxmlformats.org/markup-compatibility/2006" xmlns:o="urn:schemas-microsoft-com:office:office" xmlns:r="http://schemas.openxmlformats.org/officeDocument/2006/relationships" xmlns:m="http://schemas.openxmlformats.org/officeDocument/2006/math" xmlns:v="urn:schemas-microsoft-com:vml" xmlns:wp14="http://schemas.microsoft.com/office/word/2010/wordprocessingDrawing" xmlns:wp="http://schemas.openxmlformats.org/drawingml/2006/wordprocessingDrawing" xmlns:w10="urn:schemas-microsoft-com:office:word" xmlns:w="http://schemas.openxmlformats.org/wordprocessingml/2006/main" xmlns:w14="http://schemas.microsoft.com/office/word/2010/wordml" xmlns:w15="http://schemas.microsoft.com/office/word/2012/wordml" xmlns:wpg="http://schemas.microsoft.com/office/word/2010/wordprocessingGroup" xmlns:wpi="http://schemas.microsoft.com/office/word/2010/wordprocessingInk" xmlns:wne="http://schemas.microsoft.com/office/word/2006/wordml" xmlns:wps="http://schemas.microsoft.com/office/word/2010/wordprocessingShape" mc:Ignorable="w14 w15 wp14">
+  <w:abstractNum w:abstractNumId="0">
+    <w:nsid w:val="1EAF5C99"/>
+    <w:multiLevelType w:val="hybridMultilevel"/>
+    <w:tmpl w:val="25929D3C"/>
+    <w:lvl w:ilvl="0" w:tplc="041D0001">
+      <w:start w:val="1"/>
+      <w:numFmt w:val="bullet"/>
+      <w:lvlText w:val=""/>
+      <w:lvlJc w:val="left"/>
+      <w:pPr>
+        <w:ind w:left="720" w:hanging="360"/>
+      </w:pPr>
+      <w:rPr>
+        <w:rFonts w:ascii="Symbol" w:hAnsi="Symbol" w:hint="default"/>
+      </w:rPr>
+    </w:lvl>
+    <w:lvl w:ilvl="1" w:tplc="041D0003" w:tentative="1">
+      <w:start w:val="1"/>
+      <w:numFmt w:val="bullet"/>
+      <w:lvlText w:val="o"/>
+      <w:lvlJc w:val="left"/>
+      <w:pPr>
+        <w:ind w:left="1440" w:hanging="360"/>
+      </w:pPr>
+      <w:rPr>
+        <w:rFonts w:ascii="Courier New" w:hAnsi="Courier New" w:cs="Courier New" w:hint="default"/>
+      </w:rPr>
+    </w:lvl>
+    <w:lvl w:ilvl="2" w:tplc="041D0005" w:tentative="1">
+      <w:start w:val="1"/>
+      <w:numFmt w:val="bullet"/>
+      <w:lvlText w:val=""/>
+      <w:lvlJc w:val="left"/>
+      <w:pPr>
+        <w:ind w:left="2160" w:hanging="360"/>
+      </w:pPr>
+      <w:rPr>
+        <w:rFonts w:ascii="Wingdings" w:hAnsi="Wingdings" w:hint="default"/>
+      </w:rPr>
+    </w:lvl>
+    <w:lvl w:ilvl="3" w:tplc="041D0001" w:tentative="1">
+      <w:start w:val="1"/>
+      <w:numFmt w:val="bullet"/>
+      <w:lvlText w:val=""/>
+      <w:lvlJc w:val="left"/>
+      <w:pPr>
+        <w:ind w:left="2880" w:hanging="360"/>
+      </w:pPr>
+      <w:rPr>
+        <w:rFonts w:ascii="Symbol" w:hAnsi="Symbol" w:hint="default"/>
+      </w:rPr>
+    </w:lvl>
+    <w:lvl w:ilvl="4" w:tplc="041D0003" w:tentative="1">
+      <w:start w:val="1"/>
+      <w:numFmt w:val="bullet"/>
+      <w:lvlText w:val="o"/>
+      <w:lvlJc w:val="left"/>
+      <w:pPr>
+        <w:ind w:left="3600" w:hanging="360"/>
+      </w:pPr>
+      <w:rPr>
+        <w:rFonts w:ascii="Courier New" w:hAnsi="Courier New" w:cs="Courier New" w:hint="default"/>
+      </w:rPr>
+    </w:lvl>
+    <w:lvl w:ilvl="5" w:tplc="041D0005" w:tentative="1">
+      <w:start w:val="1"/>
+      <w:numFmt w:val="bullet"/>
+      <w:lvlText w:val=""/>
+      <w:lvlJc w:val="left"/>
+      <w:pPr>
+        <w:ind w:left="4320" w:hanging="360"/>
+      </w:pPr>
+      <w:rPr>
+        <w:rFonts w:ascii="Wingdings" w:hAnsi="Wingdings" w:hint="default"/>
+      </w:rPr>
+    </w:lvl>
+    <w:lvl w:ilvl="6" w:tplc="041D0001" w:tentative="1">
+      <w:start w:val="1"/>
+      <w:numFmt w:val="bullet"/>
+      <w:lvlText w:val=""/>
+      <w:lvlJc w:val="left"/>
+      <w:pPr>
+        <w:ind w:left="5040" w:hanging="360"/>
+      </w:pPr>
+      <w:rPr>
+        <w:rFonts w:ascii="Symbol" w:hAnsi="Symbol" w:hint="default"/>
+      </w:rPr>
+    </w:lvl>
+    <w:lvl w:ilvl="7" w:tplc="041D0003" w:tentative="1">
+      <w:start w:val="1"/>
+      <w:numFmt w:val="bullet"/>
+      <w:lvlText w:val="o"/>
+      <w:lvlJc w:val="left"/>
+      <w:pPr>
+        <w:ind w:left="5760" w:hanging="360"/>
+      </w:pPr>
+      <w:rPr>
+        <w:rFonts w:ascii="Courier New" w:hAnsi="Courier New" w:cs="Courier New" w:hint="default"/>
+      </w:rPr>
+    </w:lvl>
+    <w:lvl w:ilvl="8" w:tplc="041D0005" w:tentative="1">
+      <w:start w:val="1"/>
+      <w:numFmt w:val="bullet"/>
+      <w:lvlText w:val=""/>
+      <w:lvlJc w:val="left"/>
+      <w:pPr>
+        <w:ind w:left="6480" w:hanging="360"/>
+      </w:pPr>
+      <w:rPr>
+        <w:rFonts w:ascii="Wingdings" w:hAnsi="Wingdings" w:hint="default"/>
+      </w:rPr>
+    </w:lvl>
+  </w:abstractNum>
+  <w:abstractNum w:abstractNumId="1">
+    <w:nsid w:val="31BE7DD8"/>
+    <w:multiLevelType w:val="hybridMultilevel"/>
+    <w:tmpl w:val="2F984AA6"/>
+    <w:lvl w:ilvl="0" w:tplc="041D0001">
+      <w:start w:val="1"/>
+      <w:numFmt w:val="bullet"/>
+      <w:lvlText w:val=""/>
+      <w:lvlJc w:val="left"/>
+      <w:pPr>
+        <w:ind w:left="720" w:hanging="360"/>
+      </w:pPr>
+      <w:rPr>
+        <w:rFonts w:ascii="Symbol" w:hAnsi="Symbol" w:hint="default"/>
+      </w:rPr>
+    </w:lvl>
+    <w:lvl w:ilvl="1" w:tplc="041D0003" w:tentative="1">
+      <w:start w:val="1"/>
+      <w:numFmt w:val="bullet"/>
+      <w:lvlText w:val="o"/>
+      <w:lvlJc w:val="left"/>
+      <w:pPr>
+        <w:ind w:left="1440" w:hanging="360"/>
+      </w:pPr>
+      <w:rPr>
+        <w:rFonts w:ascii="Courier New" w:hAnsi="Courier New" w:cs="Courier New" w:hint="default"/>
+      </w:rPr>
+    </w:lvl>
+    <w:lvl w:ilvl="2" w:tplc="041D0005" w:tentative="1">
+      <w:start w:val="1"/>
+      <w:numFmt w:val="bullet"/>
+      <w:lvlText w:val=""/>
+      <w:lvlJc w:val="left"/>
+      <w:pPr>
+        <w:ind w:left="2160" w:hanging="360"/>
+      </w:pPr>
+      <w:rPr>
+        <w:rFonts w:ascii="Wingdings" w:hAnsi="Wingdings" w:hint="default"/>
+      </w:rPr>
+    </w:lvl>
+    <w:lvl w:ilvl="3" w:tplc="041D0001" w:tentative="1">
+      <w:start w:val="1"/>
+      <w:numFmt w:val="bullet"/>
+      <w:lvlText w:val=""/>
+      <w:lvlJc w:val="left"/>
+      <w:pPr>
+        <w:ind w:left="2880" w:hanging="360"/>
+      </w:pPr>
+      <w:rPr>
+        <w:rFonts w:ascii="Symbol" w:hAnsi="Symbol" w:hint="default"/>
+      </w:rPr>
+    </w:lvl>
+    <w:lvl w:ilvl="4" w:tplc="041D0003" w:tentative="1">
+      <w:start w:val="1"/>
+      <w:numFmt w:val="bullet"/>
+      <w:lvlText w:val="o"/>
+      <w:lvlJc w:val="left"/>
+      <w:pPr>
+        <w:ind w:left="3600" w:hanging="360"/>
+      </w:pPr>
+      <w:rPr>
+        <w:rFonts w:ascii="Courier New" w:hAnsi="Courier New" w:cs="Courier New" w:hint="default"/>
+      </w:rPr>
+    </w:lvl>
+    <w:lvl w:ilvl="5" w:tplc="041D0005" w:tentative="1">
+      <w:start w:val="1"/>
+      <w:numFmt w:val="bullet"/>
+      <w:lvlText w:val=""/>
+      <w:lvlJc w:val="left"/>
+      <w:pPr>
+        <w:ind w:left="4320" w:hanging="360"/>
+      </w:pPr>
+      <w:rPr>
+        <w:rFonts w:ascii="Wingdings" w:hAnsi="Wingdings" w:hint="default"/>
+      </w:rPr>
+    </w:lvl>
+    <w:lvl w:ilvl="6" w:tplc="041D0001" w:tentative="1">
+      <w:start w:val="1"/>
+      <w:numFmt w:val="bullet"/>
+      <w:lvlText w:val=""/>
+      <w:lvlJc w:val="left"/>
+      <w:pPr>
+        <w:ind w:left="5040" w:hanging="360"/>
+      </w:pPr>
+      <w:rPr>
+        <w:rFonts w:ascii="Symbol" w:hAnsi="Symbol" w:hint="default"/>
+      </w:rPr>
+    </w:lvl>
+    <w:lvl w:ilvl="7" w:tplc="041D0003" w:tentative="1">
+      <w:start w:val="1"/>
+      <w:numFmt w:val="bullet"/>
+      <w:lvlText w:val="o"/>
+      <w:lvlJc w:val="left"/>
+      <w:pPr>
+        <w:ind w:left="5760" w:hanging="360"/>
+      </w:pPr>
+      <w:rPr>
+        <w:rFonts w:ascii="Courier New" w:hAnsi="Courier New" w:cs="Courier New" w:hint="default"/>
+      </w:rPr>
+    </w:lvl>
+    <w:lvl w:ilvl="8" w:tplc="041D0005" w:tentative="1">
+      <w:start w:val="1"/>
+      <w:numFmt w:val="bullet"/>
+      <w:lvlText w:val=""/>
+      <w:lvlJc w:val="left"/>
+      <w:pPr>
+        <w:ind w:left="6480" w:hanging="360"/>
+      </w:pPr>
+      <w:rPr>
+        <w:rFonts w:ascii="Wingdings" w:hAnsi="Wingdings" w:hint="default"/>
+      </w:rPr>
+    </w:lvl>
+  </w:abstractNum>
+  <w:abstractNum w:abstractNumId="2">
+    <w:nsid w:val="3EF0458E"/>
+    <w:multiLevelType w:val="hybridMultilevel"/>
+    <w:tmpl w:val="2DA0CD00"/>
+    <w:lvl w:ilvl="0" w:tplc="041D0001">
+      <w:start w:val="1"/>
+      <w:numFmt w:val="bullet"/>
+      <w:lvlText w:val=""/>
+      <w:lvlJc w:val="left"/>
+      <w:pPr>
+        <w:ind w:left="720" w:hanging="360"/>
+      </w:pPr>
+      <w:rPr>
+        <w:rFonts w:ascii="Symbol" w:hAnsi="Symbol" w:hint="default"/>
+      </w:rPr>
+    </w:lvl>
+    <w:lvl w:ilvl="1" w:tplc="041D0003" w:tentative="1">
+      <w:start w:val="1"/>
+      <w:numFmt w:val="bullet"/>
+      <w:lvlText w:val="o"/>
+      <w:lvlJc w:val="left"/>
+      <w:pPr>
+        <w:ind w:left="1440" w:hanging="360"/>
+      </w:pPr>
+      <w:rPr>
+        <w:rFonts w:ascii="Courier New" w:hAnsi="Courier New" w:cs="Courier New" w:hint="default"/>
+      </w:rPr>
+    </w:lvl>
+    <w:lvl w:ilvl="2" w:tplc="041D0005" w:tentative="1">
+      <w:start w:val="1"/>
+      <w:numFmt w:val="bullet"/>
+      <w:lvlText w:val=""/>
+      <w:lvlJc w:val="left"/>
+      <w:pPr>
+        <w:ind w:left="2160" w:hanging="360"/>
+      </w:pPr>
+      <w:rPr>
+        <w:rFonts w:ascii="Wingdings" w:hAnsi="Wingdings" w:hint="default"/>
+      </w:rPr>
+    </w:lvl>
+    <w:lvl w:ilvl="3" w:tplc="041D0001" w:tentative="1">
+      <w:start w:val="1"/>
+      <w:numFmt w:val="bullet"/>
+      <w:lvlText w:val=""/>
+      <w:lvlJc w:val="left"/>
+      <w:pPr>
+        <w:ind w:left="2880" w:hanging="360"/>
+      </w:pPr>
+      <w:rPr>
+        <w:rFonts w:ascii="Symbol" w:hAnsi="Symbol" w:hint="default"/>
+      </w:rPr>
+    </w:lvl>
+    <w:lvl w:ilvl="4" w:tplc="041D0003" w:tentative="1">
+      <w:start w:val="1"/>
+      <w:numFmt w:val="bullet"/>
+      <w:lvlText w:val="o"/>
+      <w:lvlJc w:val="left"/>
+      <w:pPr>
+        <w:ind w:left="3600" w:hanging="360"/>
+      </w:pPr>
+      <w:rPr>
+        <w:rFonts w:ascii="Courier New" w:hAnsi="Courier New" w:cs="Courier New" w:hint="default"/>
+      </w:rPr>
+    </w:lvl>
+    <w:lvl w:ilvl="5" w:tplc="041D0005" w:tentative="1">
+      <w:start w:val="1"/>
+      <w:numFmt w:val="bullet"/>
+      <w:lvlText w:val=""/>
+      <w:lvlJc w:val="left"/>
+      <w:pPr>
+        <w:ind w:left="4320" w:hanging="360"/>
+      </w:pPr>
+      <w:rPr>
+        <w:rFonts w:ascii="Wingdings" w:hAnsi="Wingdings" w:hint="default"/>
+      </w:rPr>
+    </w:lvl>
+    <w:lvl w:ilvl="6" w:tplc="041D0001" w:tentative="1">
+      <w:start w:val="1"/>
+      <w:numFmt w:val="bullet"/>
+      <w:lvlText w:val=""/>
+      <w:lvlJc w:val="left"/>
+      <w:pPr>
+        <w:ind w:left="5040" w:hanging="360"/>
+      </w:pPr>
+      <w:rPr>
+        <w:rFonts w:ascii="Symbol" w:hAnsi="Symbol" w:hint="default"/>
+      </w:rPr>
+    </w:lvl>
+    <w:lvl w:ilvl="7" w:tplc="041D0003" w:tentative="1">
+      <w:start w:val="1"/>
+      <w:numFmt w:val="bullet"/>
+      <w:lvlText w:val="o"/>
+      <w:lvlJc w:val="left"/>
+      <w:pPr>
+        <w:ind w:left="5760" w:hanging="360"/>
+      </w:pPr>
+      <w:rPr>
+        <w:rFonts w:ascii="Courier New" w:hAnsi="Courier New" w:cs="Courier New" w:hint="default"/>
+      </w:rPr>
+    </w:lvl>
+    <w:lvl w:ilvl="8" w:tplc="041D0005" w:tentative="1">
+      <w:start w:val="1"/>
+      <w:numFmt w:val="bullet"/>
+      <w:lvlText w:val=""/>
+      <w:lvlJc w:val="left"/>
+      <w:pPr>
+        <w:ind w:left="6480" w:hanging="360"/>
+      </w:pPr>
+      <w:rPr>
+        <w:rFonts w:ascii="Wingdings" w:hAnsi="Wingdings" w:hint="default"/>
+      </w:rPr>
+    </w:lvl>
+  </w:abstractNum>
+  <w:abstractNum w:abstractNumId="3">
+    <w:nsid w:val="5C5E48A4"/>
+    <w:multiLevelType w:val="hybridMultilevel"/>
+    <w:tmpl w:val="E2A8D2DE"/>
+    <w:lvl w:ilvl="0" w:tplc="041D0001">
+      <w:start w:val="1"/>
+      <w:numFmt w:val="bullet"/>
+      <w:lvlText w:val=""/>
+      <w:lvlJc w:val="left"/>
+      <w:pPr>
+        <w:ind w:left="720" w:hanging="360"/>
+      </w:pPr>
+      <w:rPr>
+        <w:rFonts w:ascii="Symbol" w:hAnsi="Symbol" w:hint="default"/>
+      </w:rPr>
+    </w:lvl>
+    <w:lvl w:ilvl="1" w:tplc="041D0003" w:tentative="1">
+      <w:start w:val="1"/>
+      <w:numFmt w:val="bullet"/>
+      <w:lvlText w:val="o"/>
+      <w:lvlJc w:val="left"/>
+      <w:pPr>
+        <w:ind w:left="1440" w:hanging="360"/>
+      </w:pPr>
+      <w:rPr>
+        <w:rFonts w:ascii="Courier New" w:hAnsi="Courier New" w:cs="Courier New" w:hint="default"/>
+      </w:rPr>
+    </w:lvl>
+    <w:lvl w:ilvl="2" w:tplc="041D0005" w:tentative="1">
+      <w:start w:val="1"/>
+      <w:numFmt w:val="bullet"/>
+      <w:lvlText w:val=""/>
+      <w:lvlJc w:val="left"/>
+      <w:pPr>
+        <w:ind w:left="2160" w:hanging="360"/>
+      </w:pPr>
+      <w:rPr>
+        <w:rFonts w:ascii="Wingdings" w:hAnsi="Wingdings" w:hint="default"/>
+      </w:rPr>
+    </w:lvl>
+    <w:lvl w:ilvl="3" w:tplc="041D0001" w:tentative="1">
+      <w:start w:val="1"/>
+      <w:numFmt w:val="bullet"/>
+      <w:lvlText w:val=""/>
+      <w:lvlJc w:val="left"/>
+      <w:pPr>
+        <w:ind w:left="2880" w:hanging="360"/>
+      </w:pPr>
+      <w:rPr>
+        <w:rFonts w:ascii="Symbol" w:hAnsi="Symbol" w:hint="default"/>
+      </w:rPr>
+    </w:lvl>
+    <w:lvl w:ilvl="4" w:tplc="041D0003" w:tentative="1">
+      <w:start w:val="1"/>
+      <w:numFmt w:val="bullet"/>
+      <w:lvlText w:val="o"/>
+      <w:lvlJc w:val="left"/>
+      <w:pPr>
+        <w:ind w:left="3600" w:hanging="360"/>
+      </w:pPr>
+      <w:rPr>
+        <w:rFonts w:ascii="Courier New" w:hAnsi="Courier New" w:cs="Courier New" w:hint="default"/>
+      </w:rPr>
+    </w:lvl>
+    <w:lvl w:ilvl="5" w:tplc="041D0005" w:tentative="1">
+      <w:start w:val="1"/>
+      <w:numFmt w:val="bullet"/>
+      <w:lvlText w:val=""/>
+      <w:lvlJc w:val="left"/>
+      <w:pPr>
+        <w:ind w:left="4320" w:hanging="360"/>
+      </w:pPr>
+      <w:rPr>
+        <w:rFonts w:ascii="Wingdings" w:hAnsi="Wingdings" w:hint="default"/>
+      </w:rPr>
+    </w:lvl>
+    <w:lvl w:ilvl="6" w:tplc="041D0001" w:tentative="1">
+      <w:start w:val="1"/>
+      <w:numFmt w:val="bullet"/>
+      <w:lvlText w:val=""/>
+      <w:lvlJc w:val="left"/>
+      <w:pPr>
+        <w:ind w:left="5040" w:hanging="360"/>
+      </w:pPr>
+      <w:rPr>
+        <w:rFonts w:ascii="Symbol" w:hAnsi="Symbol" w:hint="default"/>
+      </w:rPr>
+    </w:lvl>
+    <w:lvl w:ilvl="7" w:tplc="041D0003" w:tentative="1">
+      <w:start w:val="1"/>
+      <w:numFmt w:val="bullet"/>
+      <w:lvlText w:val="o"/>
+      <w:lvlJc w:val="left"/>
+      <w:pPr>
+        <w:ind w:left="5760" w:hanging="360"/>
+      </w:pPr>
+      <w:rPr>
+        <w:rFonts w:ascii="Courier New" w:hAnsi="Courier New" w:cs="Courier New" w:hint="default"/>
+      </w:rPr>
+    </w:lvl>
+    <w:lvl w:ilvl="8" w:tplc="041D0005" w:tentative="1">
+      <w:start w:val="1"/>
+      <w:numFmt w:val="bullet"/>
+      <w:lvlText w:val=""/>
+      <w:lvlJc w:val="left"/>
+      <w:pPr>
+        <w:ind w:left="6480" w:hanging="360"/>
+      </w:pPr>
+      <w:rPr>
+        <w:rFonts w:ascii="Wingdings" w:hAnsi="Wingdings" w:hint="default"/>
+      </w:rPr>
+    </w:lvl>
+  </w:abstractNum>
+  <w:num w:numId="1">
+    <w:abstractNumId w:val="1"/>
+  </w:num>
+  <w:num w:numId="2">
+    <w:abstractNumId w:val="0"/>
+  </w:num>
+  <w:num w:numId="3">
+    <w:abstractNumId w:val="2"/>
+  </w:num>
+  <w:num w:numId="4">
+    <w:abstractNumId w:val="3"/>
+  </w:num>
+</w:numbering>
 </file>
 
 <file path=word/styles.xml><?xml version="1.0" encoding="utf-8"?>
@@ -3349,11 +4240,11 @@
       <w:lang w:val="sv-SE"/>
     </w:rPr>
   </w:style>
-  <w:style w:type="paragraph" w:styleId="Rubrik1">
+  <w:style w:type="paragraph" w:styleId="Heading1">
     <w:name w:val="heading 1"/>
     <w:basedOn w:val="Normal"/>
     <w:next w:val="Normal"/>
-    <w:link w:val="Rubrik1Char"/>
+    <w:link w:val="Heading1Char"/>
     <w:uiPriority w:val="9"/>
     <w:qFormat/>
     <w:rsid w:val="00473F22"/>
@@ -3372,11 +4263,11 @@
       <w:szCs w:val="32"/>
     </w:rPr>
   </w:style>
-  <w:style w:type="paragraph" w:styleId="Rubrik2">
+  <w:style w:type="paragraph" w:styleId="Heading2">
     <w:name w:val="heading 2"/>
     <w:basedOn w:val="Normal"/>
     <w:next w:val="Normal"/>
-    <w:link w:val="Rubrik2Char"/>
+    <w:link w:val="Heading2Char"/>
     <w:uiPriority w:val="9"/>
     <w:unhideWhenUsed/>
     <w:qFormat/>
@@ -3396,13 +4287,13 @@
       <w:szCs w:val="26"/>
     </w:rPr>
   </w:style>
-  <w:style w:type="character" w:default="1" w:styleId="Standardstycketeckensnitt">
+  <w:style w:type="character" w:default="1" w:styleId="DefaultParagraphFont">
     <w:name w:val="Default Paragraph Font"/>
     <w:uiPriority w:val="1"/>
     <w:semiHidden/>
     <w:unhideWhenUsed/>
   </w:style>
-  <w:style w:type="table" w:default="1" w:styleId="Normaltabell">
+  <w:style w:type="table" w:default="1" w:styleId="TableNormal">
     <w:name w:val="Normal Table"/>
     <w:uiPriority w:val="99"/>
     <w:semiHidden/>
@@ -3417,16 +4308,16 @@
       </w:tblCellMar>
     </w:tblPr>
   </w:style>
-  <w:style w:type="numbering" w:default="1" w:styleId="Ingenlista">
+  <w:style w:type="numbering" w:default="1" w:styleId="NoList">
     <w:name w:val="No List"/>
     <w:uiPriority w:val="99"/>
     <w:semiHidden/>
     <w:unhideWhenUsed/>
   </w:style>
-  <w:style w:type="character" w:customStyle="1" w:styleId="Rubrik1Char">
-    <w:name w:val="Rubrik 1 Char"/>
-    <w:basedOn w:val="Standardstycketeckensnitt"/>
-    <w:link w:val="Rubrik1"/>
+  <w:style w:type="character" w:customStyle="1" w:styleId="Heading1Char">
+    <w:name w:val="Heading 1 Char"/>
+    <w:basedOn w:val="DefaultParagraphFont"/>
+    <w:link w:val="Heading1"/>
     <w:uiPriority w:val="9"/>
     <w:rsid w:val="00473F22"/>
     <w:rPr>
@@ -3438,10 +4329,10 @@
       <w:szCs w:val="32"/>
     </w:rPr>
   </w:style>
-  <w:style w:type="character" w:customStyle="1" w:styleId="Rubrik2Char">
-    <w:name w:val="Rubrik 2 Char"/>
-    <w:basedOn w:val="Standardstycketeckensnitt"/>
-    <w:link w:val="Rubrik2"/>
+  <w:style w:type="character" w:customStyle="1" w:styleId="Heading2Char">
+    <w:name w:val="Heading 2 Char"/>
+    <w:basedOn w:val="DefaultParagraphFont"/>
+    <w:link w:val="Heading2"/>
     <w:uiPriority w:val="9"/>
     <w:rsid w:val="003C620C"/>
     <w:rPr>
@@ -3453,11 +4344,11 @@
       <w:lang w:val="sv-SE"/>
     </w:rPr>
   </w:style>
-  <w:style w:type="paragraph" w:styleId="Rubrik">
+  <w:style w:type="paragraph" w:styleId="Title">
     <w:name w:val="Title"/>
     <w:basedOn w:val="Normal"/>
     <w:next w:val="Normal"/>
-    <w:link w:val="RubrikChar"/>
+    <w:link w:val="TitleChar"/>
     <w:uiPriority w:val="10"/>
     <w:qFormat/>
     <w:rsid w:val="00004DA0"/>
@@ -3478,10 +4369,10 @@
       <w:szCs w:val="60"/>
     </w:rPr>
   </w:style>
-  <w:style w:type="character" w:customStyle="1" w:styleId="RubrikChar">
-    <w:name w:val="Rubrik Char"/>
-    <w:basedOn w:val="Standardstycketeckensnitt"/>
-    <w:link w:val="Rubrik"/>
+  <w:style w:type="character" w:customStyle="1" w:styleId="TitleChar">
+    <w:name w:val="Title Char"/>
+    <w:basedOn w:val="DefaultParagraphFont"/>
+    <w:link w:val="Title"/>
     <w:uiPriority w:val="10"/>
     <w:rsid w:val="00004DA0"/>
     <w:rPr>
@@ -3493,10 +4384,10 @@
       <w:szCs w:val="60"/>
     </w:rPr>
   </w:style>
-  <w:style w:type="paragraph" w:styleId="Ballongtext">
+  <w:style w:type="paragraph" w:styleId="BalloonText">
     <w:name w:val="Balloon Text"/>
     <w:basedOn w:val="Normal"/>
-    <w:link w:val="BallongtextChar"/>
+    <w:link w:val="BalloonTextChar"/>
     <w:uiPriority w:val="99"/>
     <w:semiHidden/>
     <w:unhideWhenUsed/>
@@ -3507,10 +4398,10 @@
       <w:szCs w:val="18"/>
     </w:rPr>
   </w:style>
-  <w:style w:type="character" w:customStyle="1" w:styleId="BallongtextChar">
-    <w:name w:val="Ballongtext Char"/>
-    <w:basedOn w:val="Standardstycketeckensnitt"/>
-    <w:link w:val="Ballongtext"/>
+  <w:style w:type="character" w:customStyle="1" w:styleId="BalloonTextChar">
+    <w:name w:val="Balloon Text Char"/>
+    <w:basedOn w:val="DefaultParagraphFont"/>
+    <w:link w:val="BalloonText"/>
     <w:uiPriority w:val="99"/>
     <w:semiHidden/>
     <w:rsid w:val="00473F22"/>
@@ -3520,11 +4411,11 @@
       <w:szCs w:val="18"/>
     </w:rPr>
   </w:style>
-  <w:style w:type="paragraph" w:styleId="Underrubrik">
+  <w:style w:type="paragraph" w:styleId="Subtitle">
     <w:name w:val="Subtitle"/>
     <w:basedOn w:val="Normal"/>
     <w:next w:val="Normal"/>
-    <w:link w:val="UnderrubrikChar"/>
+    <w:link w:val="SubtitleChar"/>
     <w:uiPriority w:val="11"/>
     <w:qFormat/>
     <w:rsid w:val="00004DA0"/>
@@ -3541,10 +4432,10 @@
       <w:spacing w:val="15"/>
     </w:rPr>
   </w:style>
-  <w:style w:type="character" w:customStyle="1" w:styleId="UnderrubrikChar">
-    <w:name w:val="Underrubrik Char"/>
-    <w:basedOn w:val="Standardstycketeckensnitt"/>
-    <w:link w:val="Underrubrik"/>
+  <w:style w:type="character" w:customStyle="1" w:styleId="SubtitleChar">
+    <w:name w:val="Subtitle Char"/>
+    <w:basedOn w:val="DefaultParagraphFont"/>
+    <w:link w:val="Subtitle"/>
     <w:uiPriority w:val="11"/>
     <w:rsid w:val="00004DA0"/>
     <w:rPr>
@@ -3555,10 +4446,10 @@
       <w:spacing w:val="15"/>
     </w:rPr>
   </w:style>
-  <w:style w:type="paragraph" w:styleId="Sidhuvud">
+  <w:style w:type="paragraph" w:styleId="Header">
     <w:name w:val="header"/>
     <w:basedOn w:val="Normal"/>
-    <w:link w:val="SidhuvudChar"/>
+    <w:link w:val="HeaderChar"/>
     <w:uiPriority w:val="99"/>
     <w:unhideWhenUsed/>
     <w:rsid w:val="004D35AC"/>
@@ -3569,17 +4460,17 @@
       </w:tabs>
     </w:pPr>
   </w:style>
-  <w:style w:type="character" w:customStyle="1" w:styleId="SidhuvudChar">
-    <w:name w:val="Sidhuvud Char"/>
-    <w:basedOn w:val="Standardstycketeckensnitt"/>
-    <w:link w:val="Sidhuvud"/>
+  <w:style w:type="character" w:customStyle="1" w:styleId="HeaderChar">
+    <w:name w:val="Header Char"/>
+    <w:basedOn w:val="DefaultParagraphFont"/>
+    <w:link w:val="Header"/>
     <w:uiPriority w:val="99"/>
     <w:rsid w:val="004D35AC"/>
   </w:style>
-  <w:style w:type="paragraph" w:styleId="Sidfot">
+  <w:style w:type="paragraph" w:styleId="Footer">
     <w:name w:val="footer"/>
     <w:basedOn w:val="Normal"/>
-    <w:link w:val="SidfotChar"/>
+    <w:link w:val="FooterChar"/>
     <w:uiPriority w:val="99"/>
     <w:unhideWhenUsed/>
     <w:rsid w:val="004D35AC"/>
@@ -3590,16 +4481,16 @@
       </w:tabs>
     </w:pPr>
   </w:style>
-  <w:style w:type="character" w:customStyle="1" w:styleId="SidfotChar">
-    <w:name w:val="Sidfot Char"/>
-    <w:basedOn w:val="Standardstycketeckensnitt"/>
-    <w:link w:val="Sidfot"/>
+  <w:style w:type="character" w:customStyle="1" w:styleId="FooterChar">
+    <w:name w:val="Footer Char"/>
+    <w:basedOn w:val="DefaultParagraphFont"/>
+    <w:link w:val="Footer"/>
     <w:uiPriority w:val="99"/>
     <w:rsid w:val="004D35AC"/>
   </w:style>
-  <w:style w:type="table" w:styleId="Tabellrutnt">
+  <w:style w:type="table" w:styleId="TableGrid">
     <w:name w:val="Table Grid"/>
-    <w:basedOn w:val="Normaltabell"/>
+    <w:basedOn w:val="TableNormal"/>
     <w:uiPriority w:val="59"/>
     <w:rsid w:val="009443A2"/>
     <w:tblPr>
@@ -3613,7 +4504,7 @@
       </w:tblBorders>
     </w:tblPr>
   </w:style>
-  <w:style w:type="paragraph" w:styleId="Innehll1">
+  <w:style w:type="paragraph" w:styleId="TOC1">
     <w:name w:val="toc 1"/>
     <w:basedOn w:val="Normal"/>
     <w:next w:val="Normal"/>
@@ -3630,7 +4521,7 @@
       <w:szCs w:val="24"/>
     </w:rPr>
   </w:style>
-  <w:style w:type="paragraph" w:styleId="Innehll2">
+  <w:style w:type="paragraph" w:styleId="TOC2">
     <w:name w:val="toc 2"/>
     <w:basedOn w:val="Normal"/>
     <w:next w:val="Normal"/>
@@ -3648,7 +4539,7 @@
       <w:szCs w:val="22"/>
     </w:rPr>
   </w:style>
-  <w:style w:type="paragraph" w:styleId="Innehll3">
+  <w:style w:type="paragraph" w:styleId="TOC3">
     <w:name w:val="toc 3"/>
     <w:basedOn w:val="Normal"/>
     <w:next w:val="Normal"/>
@@ -3665,7 +4556,7 @@
       <w:szCs w:val="22"/>
     </w:rPr>
   </w:style>
-  <w:style w:type="paragraph" w:styleId="Innehll4">
+  <w:style w:type="paragraph" w:styleId="TOC4">
     <w:name w:val="toc 4"/>
     <w:basedOn w:val="Normal"/>
     <w:next w:val="Normal"/>
@@ -3682,7 +4573,7 @@
       <w:szCs w:val="20"/>
     </w:rPr>
   </w:style>
-  <w:style w:type="paragraph" w:styleId="Innehll5">
+  <w:style w:type="paragraph" w:styleId="TOC5">
     <w:name w:val="toc 5"/>
     <w:basedOn w:val="Normal"/>
     <w:next w:val="Normal"/>
@@ -3699,7 +4590,7 @@
       <w:szCs w:val="20"/>
     </w:rPr>
   </w:style>
-  <w:style w:type="paragraph" w:styleId="Innehll6">
+  <w:style w:type="paragraph" w:styleId="TOC6">
     <w:name w:val="toc 6"/>
     <w:basedOn w:val="Normal"/>
     <w:next w:val="Normal"/>
@@ -3716,7 +4607,7 @@
       <w:szCs w:val="20"/>
     </w:rPr>
   </w:style>
-  <w:style w:type="paragraph" w:styleId="Innehll7">
+  <w:style w:type="paragraph" w:styleId="TOC7">
     <w:name w:val="toc 7"/>
     <w:basedOn w:val="Normal"/>
     <w:next w:val="Normal"/>
@@ -3733,7 +4624,7 @@
       <w:szCs w:val="20"/>
     </w:rPr>
   </w:style>
-  <w:style w:type="paragraph" w:styleId="Innehll8">
+  <w:style w:type="paragraph" w:styleId="TOC8">
     <w:name w:val="toc 8"/>
     <w:basedOn w:val="Normal"/>
     <w:next w:val="Normal"/>
@@ -3750,7 +4641,7 @@
       <w:szCs w:val="20"/>
     </w:rPr>
   </w:style>
-  <w:style w:type="paragraph" w:styleId="Innehll9">
+  <w:style w:type="paragraph" w:styleId="TOC9">
     <w:name w:val="toc 9"/>
     <w:basedOn w:val="Normal"/>
     <w:next w:val="Normal"/>
@@ -3767,9 +4658,9 @@
       <w:szCs w:val="20"/>
     </w:rPr>
   </w:style>
-  <w:style w:type="table" w:styleId="Ljusskuggning-dekorfrg1">
+  <w:style w:type="table" w:styleId="LightShading-Accent1">
     <w:name w:val="Light Shading Accent 1"/>
-    <w:basedOn w:val="Normaltabell"/>
+    <w:basedOn w:val="TableNormal"/>
     <w:uiPriority w:val="60"/>
     <w:rsid w:val="000238A6"/>
     <w:rPr>
@@ -3863,17 +4754,17 @@
       </w:tcPr>
     </w:tblStylePr>
   </w:style>
-  <w:style w:type="character" w:styleId="Sidnummer">
+  <w:style w:type="character" w:styleId="PageNumber">
     <w:name w:val="page number"/>
-    <w:basedOn w:val="Standardstycketeckensnitt"/>
+    <w:basedOn w:val="DefaultParagraphFont"/>
     <w:uiPriority w:val="99"/>
     <w:semiHidden/>
     <w:unhideWhenUsed/>
     <w:rsid w:val="000238A6"/>
   </w:style>
-  <w:style w:type="paragraph" w:styleId="Innehllsfrteckningsrubrik">
+  <w:style w:type="paragraph" w:styleId="TOCHeading">
     <w:name w:val="TOC Heading"/>
-    <w:basedOn w:val="Rubrik1"/>
+    <w:basedOn w:val="Heading1"/>
     <w:next w:val="Normal"/>
     <w:uiPriority w:val="39"/>
     <w:unhideWhenUsed/>
@@ -3890,9 +4781,9 @@
       <w:lang w:val="en-US"/>
     </w:rPr>
   </w:style>
-  <w:style w:type="character" w:styleId="Hyperlnk">
+  <w:style w:type="character" w:styleId="Hyperlink">
     <w:name w:val="Hyperlink"/>
-    <w:basedOn w:val="Standardstycketeckensnitt"/>
+    <w:basedOn w:val="DefaultParagraphFont"/>
     <w:uiPriority w:val="99"/>
     <w:unhideWhenUsed/>
     <w:rsid w:val="003B7DDD"/>
@@ -3901,7 +4792,7 @@
       <w:u w:val="single"/>
     </w:rPr>
   </w:style>
-  <w:style w:type="paragraph" w:styleId="Beskrivning">
+  <w:style w:type="paragraph" w:styleId="Caption">
     <w:name w:val="caption"/>
     <w:basedOn w:val="Normal"/>
     <w:next w:val="Normal"/>
@@ -3919,6 +4810,17 @@
       <w:sz w:val="18"/>
       <w:szCs w:val="18"/>
     </w:rPr>
+  </w:style>
+  <w:style w:type="paragraph" w:styleId="ListParagraph">
+    <w:name w:val="List Paragraph"/>
+    <w:basedOn w:val="Normal"/>
+    <w:uiPriority w:val="34"/>
+    <w:qFormat/>
+    <w:rsid w:val="003F25D0"/>
+    <w:pPr>
+      <w:ind w:left="720"/>
+      <w:contextualSpacing/>
+    </w:pPr>
   </w:style>
 </w:styles>
 </file>
@@ -4248,7 +5150,7 @@
 </file>
 
 <file path=customXml/itemProps1.xml><?xml version="1.0" encoding="utf-8"?>
-<ds:datastoreItem xmlns:ds="http://schemas.openxmlformats.org/officeDocument/2006/customXml" ds:itemID="{CF171C5A-5CC9-4F4C-8E60-7A2C48C84B63}">
+<ds:datastoreItem xmlns:ds="http://schemas.openxmlformats.org/officeDocument/2006/customXml" ds:itemID="{3BBB8885-0373-4C14-BFA1-F42FD1DB1C78}">
   <ds:schemaRefs>
     <ds:schemaRef ds:uri="http://schemas.openxmlformats.org/officeDocument/2006/bibliography"/>
   </ds:schemaRefs>

</xml_diff>

<commit_message>
Designdokument entity, control, boundary
</commit_message>
<xml_diff>
--- a/Documents/ProjectC4_Design.docx
+++ b/Documents/ProjectC4_Design.docx
@@ -300,110 +300,63 @@
           <w:r>
             <w:fldChar w:fldCharType="separate"/>
           </w:r>
-          <w:bookmarkStart w:id="0" w:name="_GoBack"/>
-          <w:bookmarkEnd w:id="0"/>
-          <w:r>
-            <w:rPr>
-              <w:rStyle w:val="Hyperlnk"/>
-              <w:noProof/>
-            </w:rPr>
-            <w:fldChar w:fldCharType="begin"/>
-          </w:r>
-          <w:r>
-            <w:rPr>
-              <w:rStyle w:val="Hyperlnk"/>
-              <w:noProof/>
-            </w:rPr>
-            <w:instrText xml:space="preserve"> </w:instrText>
-          </w:r>
-          <w:r>
-            <w:rPr>
-              <w:noProof/>
-            </w:rPr>
-            <w:instrText>HYPERLINK \l "_Toc419757107"</w:instrText>
-          </w:r>
-          <w:r>
-            <w:rPr>
-              <w:rStyle w:val="Hyperlnk"/>
-              <w:noProof/>
-            </w:rPr>
-            <w:instrText xml:space="preserve"> </w:instrText>
-          </w:r>
-          <w:r>
-            <w:rPr>
-              <w:rStyle w:val="Hyperlnk"/>
-              <w:noProof/>
-            </w:rPr>
-          </w:r>
-          <w:r>
-            <w:rPr>
-              <w:rStyle w:val="Hyperlnk"/>
-              <w:noProof/>
-            </w:rPr>
-            <w:fldChar w:fldCharType="separate"/>
-          </w:r>
-          <w:r>
-            <w:rPr>
-              <w:rStyle w:val="Hyperlnk"/>
-              <w:noProof/>
-            </w:rPr>
-            <w:t>Revisionshistorik</w:t>
-          </w:r>
-          <w:r>
-            <w:rPr>
-              <w:noProof/>
-              <w:webHidden/>
-            </w:rPr>
-            <w:tab/>
-          </w:r>
-          <w:r>
-            <w:rPr>
-              <w:noProof/>
-              <w:webHidden/>
-            </w:rPr>
-            <w:fldChar w:fldCharType="begin"/>
-          </w:r>
-          <w:r>
-            <w:rPr>
-              <w:noProof/>
-              <w:webHidden/>
-            </w:rPr>
-            <w:instrText xml:space="preserve"> PAGEREF _Toc419757107 \h </w:instrText>
-          </w:r>
-          <w:r>
-            <w:rPr>
-              <w:noProof/>
-              <w:webHidden/>
-            </w:rPr>
-          </w:r>
-          <w:r>
-            <w:rPr>
-              <w:noProof/>
-              <w:webHidden/>
-            </w:rPr>
-            <w:fldChar w:fldCharType="separate"/>
-          </w:r>
-          <w:r>
-            <w:rPr>
-              <w:noProof/>
-              <w:webHidden/>
-            </w:rPr>
-            <w:t>1</w:t>
-          </w:r>
-          <w:r>
-            <w:rPr>
-              <w:noProof/>
-              <w:webHidden/>
-            </w:rPr>
-            <w:fldChar w:fldCharType="end"/>
-          </w:r>
-          <w:r>
-            <w:rPr>
-              <w:rStyle w:val="Hyperlnk"/>
-              <w:noProof/>
-            </w:rPr>
-            <w:fldChar w:fldCharType="end"/>
-          </w:r>
+          <w:hyperlink w:anchor="_Toc419757107" w:history="1">
+            <w:r>
+              <w:rPr>
+                <w:rStyle w:val="Hyperlnk"/>
+                <w:noProof/>
+              </w:rPr>
+              <w:t>Revisionshistorik</w:t>
+            </w:r>
+            <w:r>
+              <w:rPr>
+                <w:noProof/>
+                <w:webHidden/>
+              </w:rPr>
+              <w:tab/>
+            </w:r>
+            <w:r>
+              <w:rPr>
+                <w:noProof/>
+                <w:webHidden/>
+              </w:rPr>
+              <w:fldChar w:fldCharType="begin"/>
+            </w:r>
+            <w:r>
+              <w:rPr>
+                <w:noProof/>
+                <w:webHidden/>
+              </w:rPr>
+              <w:instrText xml:space="preserve"> PAGEREF _Toc419757107 \h </w:instrText>
+            </w:r>
+            <w:r>
+              <w:rPr>
+                <w:noProof/>
+                <w:webHidden/>
+              </w:rPr>
+            </w:r>
+            <w:r>
+              <w:rPr>
+                <w:noProof/>
+                <w:webHidden/>
+              </w:rPr>
+              <w:fldChar w:fldCharType="separate"/>
+            </w:r>
+            <w:r>
+              <w:rPr>
+                <w:noProof/>
+                <w:webHidden/>
+              </w:rPr>
+              <w:t>1</w:t>
+            </w:r>
+            <w:r>
+              <w:rPr>
+                <w:noProof/>
+                <w:webHidden/>
+              </w:rPr>
+              <w:fldChar w:fldCharType="end"/>
+            </w:r>
+          </w:hyperlink>
         </w:p>
         <w:p>
           <w:pPr>
@@ -1713,12 +1666,12 @@
       <w:pPr>
         <w:pStyle w:val="Rubrik1"/>
       </w:pPr>
-      <w:bookmarkStart w:id="1" w:name="_Toc419757107"/>
+      <w:bookmarkStart w:id="0" w:name="_Toc419757107"/>
       <w:r>
         <w:lastRenderedPageBreak/>
         <w:t>Revisionshistorik</w:t>
       </w:r>
-      <w:bookmarkEnd w:id="1"/>
+      <w:bookmarkEnd w:id="0"/>
     </w:p>
     <w:p/>
     <w:tbl>
@@ -2328,177 +2281,212 @@
       <w:pPr>
         <w:pStyle w:val="Rubrik1"/>
       </w:pPr>
+      <w:bookmarkStart w:id="1" w:name="_Toc419757108"/>
       <w:bookmarkStart w:id="2" w:name="_Toc419731696"/>
-      <w:bookmarkStart w:id="3" w:name="_Toc419757108"/>
       <w:r>
         <w:lastRenderedPageBreak/>
         <w:t>Bakgrund</w:t>
       </w:r>
+      <w:bookmarkEnd w:id="1"/>
+    </w:p>
+    <w:p/>
+    <w:p>
+      <w:r>
+        <w:t xml:space="preserve">Systemet som ska utvecklas är en applikation till Android, en server skriven i java med tillhörande databas i </w:t>
+      </w:r>
+      <w:proofErr w:type="spellStart"/>
+      <w:r>
+        <w:t>SQLite</w:t>
+      </w:r>
+      <w:proofErr w:type="spellEnd"/>
+      <w:r>
+        <w:t>.</w:t>
+      </w:r>
+    </w:p>
+    <w:p>
+      <w:r>
+        <w:t>Applikationen kommer att köras på Android-telefoner där användaren kommer att som huvudsyfte spela det klassiska spelet f</w:t>
+      </w:r>
+      <w:r>
+        <w:t>yra i rad. Även skapa ett konto för att kunna spela över internet mot andra och hålla koll på sin spelarstatistik. Power-</w:t>
+      </w:r>
+      <w:proofErr w:type="spellStart"/>
+      <w:r>
+        <w:t>up</w:t>
+      </w:r>
+      <w:proofErr w:type="spellEnd"/>
+      <w:r>
+        <w:t xml:space="preserve"> och andra spellägen är andra funktioner som kommer finnas.</w:t>
+      </w:r>
+    </w:p>
+    <w:p>
+      <w:r>
+        <w:t>Serversidan kommer bestå av ett program skrivet i java som kommunicerar med databasen och Android-telefonerna, vilket möjliggör nätverksspel.</w:t>
+      </w:r>
+    </w:p>
+    <w:p>
+      <w:r>
+        <w:t xml:space="preserve">En förstudie gjordes innan påbörjandet av detta projekt och det är den som är grunden för </w:t>
+      </w:r>
+      <w:r>
+        <w:t>detta projekt</w:t>
+      </w:r>
+      <w:r>
+        <w:t xml:space="preserve">. </w:t>
+      </w:r>
+    </w:p>
+    <w:p>
+      <w:pPr>
+        <w:pStyle w:val="Rubrik1"/>
+      </w:pPr>
+      <w:bookmarkStart w:id="3" w:name="_Toc419757109"/>
+      <w:r>
+        <w:t>Syfte</w:t>
+      </w:r>
+      <w:bookmarkEnd w:id="2"/>
       <w:bookmarkEnd w:id="3"/>
     </w:p>
     <w:p/>
     <w:p>
       <w:r>
-        <w:t>Systemet som ska utvecklas är en applikation till Android, en server skriven i java med tillhörande databas i SQLite.</w:t>
-      </w:r>
-    </w:p>
-    <w:p>
-      <w:r>
-        <w:t>Applikationen kommer att köras på Android-telefoner där användaren kommer att som huvudsyfte spela det klassiska spelet f</w:t>
-      </w:r>
-      <w:r>
-        <w:t>yra i rad. Även skapa ett konto för att kunna spela över internet mot andra och hålla koll på sin spelarstatistik. Power-up och andra spellägen är andra funktioner som kommer finnas.</w:t>
-      </w:r>
-    </w:p>
-    <w:p>
-      <w:r>
-        <w:t>Serversidan kommer bestå av ett program skrivet i java som kommunicerar med databasen och Android-telefonerna, vilket möjliggör nätverksspel.</w:t>
-      </w:r>
-    </w:p>
-    <w:p>
-      <w:r>
-        <w:t xml:space="preserve">En förstudie gjordes innan påbörjandet av detta projekt och det är den som är grunden för </w:t>
-      </w:r>
-      <w:r>
-        <w:t>detta projekt</w:t>
-      </w:r>
-      <w:r>
-        <w:t xml:space="preserve">. </w:t>
+        <w:t xml:space="preserve">Syftet är att ge läsaren en klar bild över </w:t>
+      </w:r>
+      <w:r>
+        <w:t>systemet och hur de olika delarna hänger ihop och kommunicerar med varandra. Även hur applikationen kommer att se ut för användaren.</w:t>
       </w:r>
     </w:p>
     <w:p>
       <w:pPr>
         <w:pStyle w:val="Rubrik1"/>
       </w:pPr>
-      <w:bookmarkStart w:id="4" w:name="_Toc419757109"/>
-      <w:r>
-        <w:t>Syfte</w:t>
-      </w:r>
-      <w:bookmarkEnd w:id="2"/>
+      <w:bookmarkStart w:id="4" w:name="_Toc419731697"/>
+      <w:bookmarkStart w:id="5" w:name="_Toc419757110"/>
+      <w:r>
+        <w:t>Omfattning</w:t>
+      </w:r>
       <w:bookmarkEnd w:id="4"/>
+      <w:bookmarkEnd w:id="5"/>
     </w:p>
     <w:p/>
     <w:p>
       <w:r>
-        <w:t xml:space="preserve">Syftet är att ge läsaren en klar bild över </w:t>
-      </w:r>
-      <w:r>
-        <w:t>systemet och hur de olika delarna hänger ihop och kommunicerar med varandra. Även hur applikationen kommer att se ut för användaren.</w:t>
+        <w:t xml:space="preserve">Detta dokument </w:t>
+      </w:r>
+      <w:r>
+        <w:t>innehåller en övergripande beskrivning över systemet med hjälp av k</w:t>
+      </w:r>
+      <w:r>
+        <w:t xml:space="preserve">ontextdiagram och </w:t>
+      </w:r>
+      <w:r>
+        <w:t>systemdiagram.</w:t>
+      </w:r>
+      <w:r>
+        <w:t xml:space="preserve"> Use-case-diagram som visar interaktionen mellan användaren och systemet.</w:t>
+      </w:r>
+      <w:r>
+        <w:t xml:space="preserve"> </w:t>
+      </w:r>
+      <w:r>
+        <w:t xml:space="preserve">Klassdiagram för klient respektive server-sidan. Ett </w:t>
+      </w:r>
+      <w:proofErr w:type="spellStart"/>
+      <w:r>
+        <w:t>entity</w:t>
+      </w:r>
+      <w:proofErr w:type="spellEnd"/>
+      <w:r>
+        <w:t>-relationship diagram</w:t>
+      </w:r>
+      <w:r>
+        <w:t xml:space="preserve"> för databasen samt s</w:t>
+      </w:r>
+      <w:r>
+        <w:t>kisser</w:t>
+      </w:r>
+      <w:r>
+        <w:t xml:space="preserve"> som</w:t>
+      </w:r>
+      <w:r>
+        <w:t xml:space="preserve"> visar hur det grafiska gränssnittet</w:t>
+      </w:r>
+      <w:r>
+        <w:t xml:space="preserve"> ut mot användaren är planerat att se ut.</w:t>
+      </w:r>
+      <w:r>
+        <w:t xml:space="preserve"> </w:t>
       </w:r>
     </w:p>
     <w:p>
       <w:pPr>
         <w:pStyle w:val="Rubrik1"/>
       </w:pPr>
-      <w:bookmarkStart w:id="5" w:name="_Toc419731697"/>
-      <w:bookmarkStart w:id="6" w:name="_Toc419757110"/>
-      <w:r>
-        <w:t>Omfattning</w:t>
-      </w:r>
-      <w:bookmarkEnd w:id="5"/>
+      <w:bookmarkStart w:id="6" w:name="_Toc419731698"/>
+      <w:bookmarkStart w:id="7" w:name="_Toc419757111"/>
+      <w:r>
+        <w:t>Ordlista</w:t>
+      </w:r>
       <w:bookmarkEnd w:id="6"/>
+      <w:bookmarkEnd w:id="7"/>
     </w:p>
     <w:p/>
     <w:p>
       <w:r>
-        <w:t xml:space="preserve">Detta dokument </w:t>
-      </w:r>
-      <w:r>
-        <w:t>innehåller en övergripande beskrivning över systemet med hjälp av k</w:t>
-      </w:r>
-      <w:r>
-        <w:t xml:space="preserve">ontextdiagram och </w:t>
-      </w:r>
-      <w:r>
-        <w:t>systemdiagram.</w:t>
-      </w:r>
-      <w:r>
-        <w:t xml:space="preserve"> Use-case-diagram som visar interaktionen mellan användaren och systemet.</w:t>
-      </w:r>
-      <w:r>
+        <w:rPr>
+          <w:b/>
+        </w:rPr>
+        <w:t>Android</w:t>
+      </w:r>
+      <w:r>
+        <w:t xml:space="preserve"> – </w:t>
+      </w:r>
+      <w:r>
+        <w:t>Android är ett öppet mobilt operativsystem för fr</w:t>
+      </w:r>
+      <w:r>
+        <w:t>ämst smartphones och pekplattor</w:t>
+      </w:r>
+      <w:r>
+        <w:t xml:space="preserve"> som </w:t>
+      </w:r>
+      <w:r>
+        <w:t>utveckla</w:t>
+      </w:r>
+      <w:r>
+        <w:t xml:space="preserve">s </w:t>
+      </w:r>
+      <w:r>
+        <w:t>av Google</w:t>
+      </w:r>
+      <w:r>
+        <w:t>.</w:t>
+      </w:r>
+    </w:p>
+    <w:p>
+      <w:pPr>
+        <w:rPr>
+          <w:shd w:val="clear" w:color="auto" w:fill="FFFFFF"/>
+        </w:rPr>
+      </w:pPr>
+      <w:r>
+        <w:rPr>
+          <w:b/>
+        </w:rPr>
+        <w:t>Power-</w:t>
+      </w:r>
+      <w:proofErr w:type="spellStart"/>
+      <w:r>
+        <w:rPr>
+          <w:b/>
+        </w:rPr>
+        <w:t>up</w:t>
+      </w:r>
+      <w:proofErr w:type="spellEnd"/>
+      <w:r>
+        <w:rPr>
+          <w:b/>
+        </w:rPr>
         <w:t xml:space="preserve"> </w:t>
-      </w:r>
-      <w:r>
-        <w:t xml:space="preserve">Klassdiagram för klient respektive server-sidan. Ett </w:t>
-      </w:r>
-      <w:r>
-        <w:t>entity-relationship diagram</w:t>
-      </w:r>
-      <w:r>
-        <w:t xml:space="preserve"> för databasen samt s</w:t>
-      </w:r>
-      <w:r>
-        <w:t>kisser</w:t>
-      </w:r>
-      <w:r>
-        <w:t xml:space="preserve"> som</w:t>
-      </w:r>
-      <w:r>
-        <w:t xml:space="preserve"> visar hur det grafiska gränssnittet</w:t>
-      </w:r>
-      <w:r>
-        <w:t xml:space="preserve"> ut mot användaren är planerat att se ut.</w:t>
-      </w:r>
-      <w:r>
-        <w:t xml:space="preserve"> </w:t>
-      </w:r>
-    </w:p>
-    <w:p>
-      <w:pPr>
-        <w:pStyle w:val="Rubrik1"/>
-      </w:pPr>
-      <w:bookmarkStart w:id="7" w:name="_Toc419731698"/>
-      <w:bookmarkStart w:id="8" w:name="_Toc419757111"/>
-      <w:r>
-        <w:t>Ordlista</w:t>
-      </w:r>
-      <w:bookmarkEnd w:id="7"/>
-      <w:bookmarkEnd w:id="8"/>
-    </w:p>
-    <w:p/>
-    <w:p>
-      <w:r>
-        <w:rPr>
-          <w:b/>
-        </w:rPr>
-        <w:t>Android</w:t>
-      </w:r>
-      <w:r>
-        <w:t xml:space="preserve"> – </w:t>
-      </w:r>
-      <w:r>
-        <w:t>Android är ett öppet mobilt operativsystem för fr</w:t>
-      </w:r>
-      <w:r>
-        <w:t>ämst smartphones och pekplattor</w:t>
-      </w:r>
-      <w:r>
-        <w:t xml:space="preserve"> som </w:t>
-      </w:r>
-      <w:r>
-        <w:t>utveckla</w:t>
-      </w:r>
-      <w:r>
-        <w:t xml:space="preserve">s </w:t>
-      </w:r>
-      <w:r>
-        <w:t>av Google</w:t>
-      </w:r>
-      <w:r>
-        <w:t>.</w:t>
-      </w:r>
-    </w:p>
-    <w:p>
-      <w:pPr>
-        <w:rPr>
-          <w:shd w:val="clear" w:color="auto" w:fill="FFFFFF"/>
-        </w:rPr>
-      </w:pPr>
-      <w:r>
-        <w:rPr>
-          <w:b/>
-        </w:rPr>
-        <w:t xml:space="preserve">Power-up </w:t>
       </w:r>
       <w:r>
         <w:t>– E</w:t>
@@ -2562,12 +2550,14 @@
       </w:r>
     </w:p>
     <w:p>
+      <w:proofErr w:type="spellStart"/>
       <w:r>
         <w:rPr>
           <w:b/>
         </w:rPr>
         <w:t>Elo</w:t>
       </w:r>
+      <w:proofErr w:type="spellEnd"/>
       <w:r>
         <w:t xml:space="preserve"> – En metod för att</w:t>
       </w:r>
@@ -2583,14 +2573,24 @@
       </w:r>
     </w:p>
     <w:p>
+      <w:proofErr w:type="spellStart"/>
       <w:r>
         <w:rPr>
           <w:b/>
         </w:rPr>
         <w:t>Highscore</w:t>
       </w:r>
-      <w:r>
-        <w:t xml:space="preserve"> – En lista som är baserad på de spelare som har högst elo eller flest vinster/förluster/oavgjort.</w:t>
+      <w:proofErr w:type="spellEnd"/>
+      <w:r>
+        <w:t xml:space="preserve"> – En lista som är baserad på de spelare som har högst </w:t>
+      </w:r>
+      <w:proofErr w:type="spellStart"/>
+      <w:r>
+        <w:t>elo</w:t>
+      </w:r>
+      <w:proofErr w:type="spellEnd"/>
+      <w:r>
+        <w:t xml:space="preserve"> eller flest vinster/förluster/oavgjort.</w:t>
       </w:r>
     </w:p>
     <w:p>
@@ -2642,22 +2642,22 @@
       <w:pPr>
         <w:pStyle w:val="Rubrik1"/>
       </w:pPr>
-      <w:bookmarkStart w:id="9" w:name="_Toc419757112"/>
+      <w:bookmarkStart w:id="8" w:name="_Toc419757112"/>
       <w:r>
         <w:t>Kontextdiagram</w:t>
       </w:r>
+      <w:bookmarkEnd w:id="8"/>
+    </w:p>
+    <w:p/>
+    <w:p>
+      <w:pPr>
+        <w:pStyle w:val="Rubrik2"/>
+      </w:pPr>
+      <w:bookmarkStart w:id="9" w:name="_Toc419757113"/>
+      <w:r>
+        <w:t>Beskrivning</w:t>
+      </w:r>
       <w:bookmarkEnd w:id="9"/>
-    </w:p>
-    <w:p/>
-    <w:p>
-      <w:pPr>
-        <w:pStyle w:val="Rubrik2"/>
-      </w:pPr>
-      <w:bookmarkStart w:id="10" w:name="_Toc419757113"/>
-      <w:r>
-        <w:t>Beskrivning</w:t>
-      </w:r>
-      <w:bookmarkEnd w:id="10"/>
     </w:p>
     <w:p>
       <w:pPr>
@@ -2804,24 +2804,24 @@
       <w:pPr>
         <w:pStyle w:val="Rubrik1"/>
       </w:pPr>
-      <w:bookmarkStart w:id="11" w:name="_Toc419757114"/>
+      <w:bookmarkStart w:id="10" w:name="_Toc419757114"/>
       <w:r>
         <w:lastRenderedPageBreak/>
         <w:t>Systemdiagram</w:t>
       </w:r>
+      <w:bookmarkEnd w:id="10"/>
+    </w:p>
+    <w:p/>
+    <w:p>
+      <w:pPr>
+        <w:pStyle w:val="Rubrik2"/>
+      </w:pPr>
+      <w:bookmarkStart w:id="11" w:name="_Toc419757115"/>
+      <w:r>
+        <w:t>Beskrivning</w:t>
+      </w:r>
       <w:bookmarkEnd w:id="11"/>
     </w:p>
-    <w:p/>
-    <w:p>
-      <w:pPr>
-        <w:pStyle w:val="Rubrik2"/>
-      </w:pPr>
-      <w:bookmarkStart w:id="12" w:name="_Toc419757115"/>
-      <w:r>
-        <w:t>Beskrivning</w:t>
-      </w:r>
-      <w:bookmarkEnd w:id="12"/>
-    </w:p>
     <w:p>
       <w:r>
         <w:t xml:space="preserve">Vi </w:t>
@@ -2830,10 +2830,18 @@
         <w:t>använder</w:t>
       </w:r>
       <w:r>
-        <w:t xml:space="preserve"> oss av e</w:t>
-      </w:r>
-      <w:r>
-        <w:t>tt klient/server/databas-system där</w:t>
+        <w:t xml:space="preserve"> oss av </w:t>
+      </w:r>
+      <w:proofErr w:type="gramStart"/>
+      <w:r>
+        <w:t>e</w:t>
+      </w:r>
+      <w:r>
+        <w:t>tt</w:t>
+      </w:r>
+      <w:proofErr w:type="gramEnd"/>
+      <w:r>
+        <w:t xml:space="preserve"> klient/server/databas-system där</w:t>
       </w:r>
       <w:r>
         <w:t xml:space="preserve"> </w:t>
@@ -2969,23 +2977,23 @@
       <w:pPr>
         <w:pStyle w:val="Rubrik1"/>
       </w:pPr>
-      <w:bookmarkStart w:id="13" w:name="_Toc419757116"/>
+      <w:bookmarkStart w:id="12" w:name="_Toc419757116"/>
       <w:r>
         <w:lastRenderedPageBreak/>
         <w:t>Use-case-diagram</w:t>
       </w:r>
+      <w:bookmarkEnd w:id="12"/>
+    </w:p>
+    <w:p/>
+    <w:p>
+      <w:pPr>
+        <w:pStyle w:val="Rubrik2"/>
+      </w:pPr>
+      <w:bookmarkStart w:id="13" w:name="_Toc419757117"/>
+      <w:r>
+        <w:t>Beskrivning</w:t>
+      </w:r>
       <w:bookmarkEnd w:id="13"/>
-    </w:p>
-    <w:p/>
-    <w:p>
-      <w:pPr>
-        <w:pStyle w:val="Rubrik2"/>
-      </w:pPr>
-      <w:bookmarkStart w:id="14" w:name="_Toc419757117"/>
-      <w:r>
-        <w:t>Beskrivning</w:t>
-      </w:r>
-      <w:bookmarkEnd w:id="14"/>
     </w:p>
     <w:p>
       <w:r>
@@ -3072,8 +3080,21 @@
           </wp:anchor>
         </w:drawing>
       </w:r>
-      <w:r>
-        <w:t xml:space="preserve">Use case-diagrammet nedan visar vilken funktionalitet användaren har tillgång till i applikationens olika versioner. Detta speglar </w:t>
+      <w:proofErr w:type="spellStart"/>
+      <w:r>
+        <w:t>Use</w:t>
+      </w:r>
+      <w:proofErr w:type="spellEnd"/>
+      <w:r>
+        <w:t xml:space="preserve"> </w:t>
+      </w:r>
+      <w:proofErr w:type="spellStart"/>
+      <w:r>
+        <w:t>case</w:t>
+      </w:r>
+      <w:proofErr w:type="spellEnd"/>
+      <w:r>
+        <w:t xml:space="preserve">-diagrammet nedan visar vilken funktionalitet användaren har tillgång till i applikationens olika versioner. Detta speglar </w:t>
       </w:r>
       <w:r>
         <w:t xml:space="preserve">även </w:t>
@@ -3089,23 +3110,23 @@
       <w:pPr>
         <w:pStyle w:val="Rubrik1"/>
       </w:pPr>
-      <w:bookmarkStart w:id="15" w:name="_Toc419757118"/>
+      <w:bookmarkStart w:id="14" w:name="_Toc419757118"/>
       <w:r>
         <w:lastRenderedPageBreak/>
         <w:t>Skisser</w:t>
       </w:r>
+      <w:bookmarkEnd w:id="14"/>
+    </w:p>
+    <w:p/>
+    <w:p>
+      <w:pPr>
+        <w:pStyle w:val="Rubrik2"/>
+      </w:pPr>
+      <w:bookmarkStart w:id="15" w:name="_Toc419757119"/>
+      <w:r>
+        <w:t>Beskrivning</w:t>
+      </w:r>
       <w:bookmarkEnd w:id="15"/>
-    </w:p>
-    <w:p/>
-    <w:p>
-      <w:pPr>
-        <w:pStyle w:val="Rubrik2"/>
-      </w:pPr>
-      <w:bookmarkStart w:id="16" w:name="_Toc419757119"/>
-      <w:r>
-        <w:t>Beskrivning</w:t>
-      </w:r>
-      <w:bookmarkEnd w:id="16"/>
     </w:p>
     <w:p>
       <w:r>
@@ -3219,26 +3240,26 @@
       <w:pPr>
         <w:pStyle w:val="Rubrik1"/>
       </w:pPr>
-      <w:bookmarkStart w:id="17" w:name="_Toc419757120"/>
+      <w:bookmarkStart w:id="16" w:name="_Toc419757120"/>
       <w:r>
         <w:lastRenderedPageBreak/>
         <w:t>Klassdiagram</w:t>
       </w:r>
+      <w:bookmarkEnd w:id="16"/>
+    </w:p>
+    <w:p/>
+    <w:p>
+      <w:pPr>
+        <w:pStyle w:val="Rubrik2"/>
+      </w:pPr>
+      <w:bookmarkStart w:id="17" w:name="_Toc419757121"/>
+      <w:r>
+        <w:t>K</w:t>
+      </w:r>
+      <w:r>
+        <w:t>lient</w:t>
+      </w:r>
       <w:bookmarkEnd w:id="17"/>
-    </w:p>
-    <w:p/>
-    <w:p>
-      <w:pPr>
-        <w:pStyle w:val="Rubrik2"/>
-      </w:pPr>
-      <w:bookmarkStart w:id="18" w:name="_Toc419757121"/>
-      <w:r>
-        <w:t>K</w:t>
-      </w:r>
-      <w:r>
-        <w:t>lient</w:t>
-      </w:r>
-      <w:bookmarkEnd w:id="18"/>
     </w:p>
     <w:p>
       <w:r>
@@ -3272,24 +3293,28 @@
       <w:r>
         <w:t xml:space="preserve">Klassen </w:t>
       </w:r>
+      <w:proofErr w:type="spellStart"/>
       <w:r>
         <w:rPr>
           <w:i/>
         </w:rPr>
         <w:t>ClientController</w:t>
       </w:r>
+      <w:proofErr w:type="spellEnd"/>
       <w:r>
         <w:t xml:space="preserve"> sköter främst logiken mellan </w:t>
       </w:r>
       <w:r>
         <w:t xml:space="preserve">klasserna </w:t>
       </w:r>
+      <w:proofErr w:type="spellStart"/>
       <w:r>
         <w:rPr>
           <w:i/>
         </w:rPr>
         <w:t>Client</w:t>
       </w:r>
+      <w:proofErr w:type="spellEnd"/>
       <w:r>
         <w:t xml:space="preserve"> och </w:t>
       </w:r>
@@ -3314,12 +3339,14 @@
       <w:r>
         <w:t xml:space="preserve">Klassen </w:t>
       </w:r>
+      <w:proofErr w:type="spellStart"/>
       <w:r>
         <w:rPr>
           <w:i/>
         </w:rPr>
         <w:t>GameControllern</w:t>
       </w:r>
+      <w:proofErr w:type="spellEnd"/>
       <w:r>
         <w:t xml:space="preserve"> hanterar all logik av spelet och grafiken av spelbrädet.</w:t>
       </w:r>
@@ -3335,12 +3362,14 @@
       <w:r>
         <w:t xml:space="preserve">Klassen </w:t>
       </w:r>
+      <w:proofErr w:type="spellStart"/>
       <w:r>
         <w:rPr>
           <w:i/>
         </w:rPr>
         <w:t>Client</w:t>
       </w:r>
+      <w:proofErr w:type="spellEnd"/>
       <w:r>
         <w:t xml:space="preserve"> hanterar ko</w:t>
       </w:r>
@@ -3362,12 +3391,14 @@
       <w:r>
         <w:t xml:space="preserve">inre klassen </w:t>
       </w:r>
+      <w:proofErr w:type="spellStart"/>
       <w:r>
         <w:rPr>
           <w:i/>
         </w:rPr>
         <w:t>Heartbeat</w:t>
       </w:r>
+      <w:proofErr w:type="spellEnd"/>
       <w:r>
         <w:t xml:space="preserve"> </w:t>
       </w:r>
@@ -3382,6 +3413,163 @@
       </w:r>
       <w:r>
         <w:t>anslutning med felhantering.</w:t>
+      </w:r>
+    </w:p>
+    <w:p>
+      <w:pPr>
+        <w:pStyle w:val="Liststycke"/>
+        <w:numPr>
+          <w:ilvl w:val="0"/>
+          <w:numId w:val="1"/>
+        </w:numPr>
+      </w:pPr>
+      <w:proofErr w:type="spellStart"/>
+      <w:r>
+        <w:t>Entityklasser</w:t>
+      </w:r>
+      <w:proofErr w:type="spellEnd"/>
+      <w:r>
+        <w:t xml:space="preserve">: </w:t>
+      </w:r>
+      <w:proofErr w:type="spellStart"/>
+      <w:r>
+        <w:rPr>
+          <w:i/>
+        </w:rPr>
+        <w:t>Client</w:t>
+      </w:r>
+      <w:proofErr w:type="spellEnd"/>
+      <w:r>
+        <w:rPr>
+          <w:i/>
+        </w:rPr>
+        <w:t>,</w:t>
+      </w:r>
+      <w:r>
+        <w:t xml:space="preserve"> </w:t>
+      </w:r>
+      <w:r>
+        <w:rPr>
+          <w:i/>
+        </w:rPr>
+        <w:t xml:space="preserve">Tile, </w:t>
+      </w:r>
+      <w:proofErr w:type="spellStart"/>
+      <w:r>
+        <w:rPr>
+          <w:i/>
+        </w:rPr>
+        <w:t>Powerup</w:t>
+      </w:r>
+      <w:proofErr w:type="spellEnd"/>
+    </w:p>
+    <w:p>
+      <w:pPr>
+        <w:pStyle w:val="Liststycke"/>
+        <w:numPr>
+          <w:ilvl w:val="0"/>
+          <w:numId w:val="1"/>
+        </w:numPr>
+      </w:pPr>
+      <w:r>
+        <w:t xml:space="preserve">Kontrollklasser: </w:t>
+      </w:r>
+      <w:proofErr w:type="spellStart"/>
+      <w:r>
+        <w:rPr>
+          <w:i/>
+        </w:rPr>
+        <w:t>ClientController</w:t>
+      </w:r>
+      <w:proofErr w:type="spellEnd"/>
+      <w:r>
+        <w:rPr>
+          <w:i/>
+        </w:rPr>
+        <w:t>, GameController</w:t>
+      </w:r>
+    </w:p>
+    <w:p>
+      <w:pPr>
+        <w:pStyle w:val="Liststycke"/>
+        <w:numPr>
+          <w:ilvl w:val="0"/>
+          <w:numId w:val="1"/>
+        </w:numPr>
+      </w:pPr>
+      <w:proofErr w:type="spellStart"/>
+      <w:r>
+        <w:t>Boundaryklasser</w:t>
+      </w:r>
+      <w:proofErr w:type="spellEnd"/>
+      <w:r>
+        <w:t xml:space="preserve">: </w:t>
+      </w:r>
+      <w:r>
+        <w:rPr>
+          <w:i/>
+        </w:rPr>
+        <w:t>GameGridVi</w:t>
+      </w:r>
+      <w:r>
+        <w:rPr>
+          <w:i/>
+        </w:rPr>
+        <w:t>e</w:t>
+      </w:r>
+      <w:r>
+        <w:rPr>
+          <w:i/>
+        </w:rPr>
+        <w:t>w</w:t>
+      </w:r>
+      <w:r>
+        <w:rPr>
+          <w:i/>
+        </w:rPr>
+        <w:t xml:space="preserve">, </w:t>
+      </w:r>
+      <w:proofErr w:type="spellStart"/>
+      <w:r>
+        <w:rPr>
+          <w:i/>
+        </w:rPr>
+        <w:t>GameGridForeground</w:t>
+      </w:r>
+      <w:proofErr w:type="spellEnd"/>
+      <w:r>
+        <w:rPr>
+          <w:i/>
+        </w:rPr>
+        <w:t xml:space="preserve">, </w:t>
+      </w:r>
+      <w:proofErr w:type="spellStart"/>
+      <w:r>
+        <w:rPr>
+          <w:i/>
+        </w:rPr>
+        <w:t>GameGridAnimation</w:t>
+      </w:r>
+      <w:proofErr w:type="spellEnd"/>
+      <w:r>
+        <w:rPr>
+          <w:i/>
+        </w:rPr>
+        <w:t xml:space="preserve">, </w:t>
+      </w:r>
+      <w:proofErr w:type="spellStart"/>
+      <w:r>
+        <w:rPr>
+          <w:i/>
+        </w:rPr>
+        <w:t>GameGridShowPointer</w:t>
+      </w:r>
+      <w:proofErr w:type="spellEnd"/>
+      <w:r>
+        <w:rPr>
+          <w:i/>
+        </w:rPr>
+        <w:t>, alla fragment-klasser.</w:t>
       </w:r>
     </w:p>
     <w:p/>
@@ -3428,7 +3616,7 @@
       <w:pPr>
         <w:pStyle w:val="Rubrik2"/>
       </w:pPr>
-      <w:bookmarkStart w:id="19" w:name="_Toc419757122"/>
+      <w:bookmarkStart w:id="18" w:name="_Toc419757122"/>
       <w:r>
         <w:lastRenderedPageBreak/>
         <w:t>Fragment</w:t>
@@ -3436,7 +3624,7 @@
       <w:r>
         <w:t>s</w:t>
       </w:r>
-      <w:bookmarkEnd w:id="19"/>
+      <w:bookmarkEnd w:id="18"/>
     </w:p>
     <w:p>
       <w:r>
@@ -3467,12 +3655,14 @@
       <w:r>
         <w:t xml:space="preserve"> </w:t>
       </w:r>
+      <w:proofErr w:type="spellStart"/>
       <w:r>
         <w:rPr>
           <w:i/>
         </w:rPr>
         <w:t>ClientController</w:t>
       </w:r>
+      <w:proofErr w:type="spellEnd"/>
       <w:r>
         <w:t xml:space="preserve"> som hanterar vilket fragment som ska visas</w:t>
       </w:r>
@@ -3528,12 +3718,12 @@
       <w:pPr>
         <w:pStyle w:val="Rubrik2"/>
       </w:pPr>
-      <w:bookmarkStart w:id="20" w:name="_Toc419757123"/>
+      <w:bookmarkStart w:id="19" w:name="_Toc419757123"/>
       <w:r>
         <w:lastRenderedPageBreak/>
         <w:t>Server</w:t>
       </w:r>
-      <w:bookmarkEnd w:id="20"/>
+      <w:bookmarkEnd w:id="19"/>
     </w:p>
     <w:p>
       <w:r>
@@ -3570,21 +3760,25 @@
       <w:r>
         <w:t xml:space="preserve">klasserna </w:t>
       </w:r>
+      <w:proofErr w:type="spellStart"/>
       <w:r>
         <w:rPr>
           <w:i/>
         </w:rPr>
         <w:t>Database</w:t>
       </w:r>
+      <w:proofErr w:type="spellEnd"/>
       <w:r>
         <w:t xml:space="preserve"> och </w:t>
       </w:r>
+      <w:proofErr w:type="spellStart"/>
       <w:r>
         <w:rPr>
           <w:i/>
         </w:rPr>
         <w:t>ConnectedClient</w:t>
       </w:r>
+      <w:proofErr w:type="spellEnd"/>
       <w:r>
         <w:t xml:space="preserve"> och har även koll på vilka användare som är anslutna.</w:t>
       </w:r>
@@ -3600,12 +3794,14 @@
       <w:r>
         <w:t xml:space="preserve">Klassen </w:t>
       </w:r>
+      <w:proofErr w:type="spellStart"/>
       <w:r>
         <w:rPr>
           <w:i/>
         </w:rPr>
         <w:t>ConnectedClient</w:t>
       </w:r>
+      <w:proofErr w:type="spellEnd"/>
       <w:r>
         <w:t xml:space="preserve"> </w:t>
       </w:r>
@@ -3630,12 +3826,14 @@
       <w:r>
         <w:t xml:space="preserve">Klassen </w:t>
       </w:r>
+      <w:proofErr w:type="spellStart"/>
       <w:r>
         <w:rPr>
           <w:i/>
         </w:rPr>
         <w:t>Database</w:t>
       </w:r>
+      <w:proofErr w:type="spellEnd"/>
       <w:r>
         <w:t xml:space="preserve"> används för att komma åt </w:t>
       </w:r>
@@ -3654,12 +3852,14 @@
       <w:r>
         <w:t xml:space="preserve">Klassen </w:t>
       </w:r>
+      <w:proofErr w:type="spellStart"/>
       <w:r>
         <w:rPr>
           <w:i/>
         </w:rPr>
         <w:t>SearchQueue</w:t>
       </w:r>
+      <w:proofErr w:type="spellEnd"/>
       <w:r>
         <w:t xml:space="preserve"> hanterar de klienter som söker en</w:t>
       </w:r>
@@ -3678,12 +3878,14 @@
       <w:r>
         <w:t xml:space="preserve">Klassen </w:t>
       </w:r>
+      <w:proofErr w:type="spellStart"/>
       <w:r>
         <w:rPr>
           <w:i/>
         </w:rPr>
         <w:t>ActiveGame</w:t>
       </w:r>
+      <w:proofErr w:type="spellEnd"/>
       <w:r>
         <w:t xml:space="preserve"> ha</w:t>
       </w:r>
@@ -3699,12 +3901,14 @@
       <w:r>
         <w:t xml:space="preserve">nvänder sig av klassen </w:t>
       </w:r>
+      <w:proofErr w:type="spellStart"/>
       <w:r>
         <w:rPr>
           <w:i/>
         </w:rPr>
         <w:t>Powerups</w:t>
       </w:r>
+      <w:proofErr w:type="spellEnd"/>
       <w:r>
         <w:t xml:space="preserve"> för att</w:t>
       </w:r>
@@ -3726,18 +3930,130 @@
       <w:r>
         <w:t xml:space="preserve">Klassen </w:t>
       </w:r>
+      <w:proofErr w:type="spellStart"/>
       <w:r>
         <w:rPr>
           <w:i/>
         </w:rPr>
         <w:t>RematchListener</w:t>
       </w:r>
+      <w:proofErr w:type="spellEnd"/>
       <w:r>
         <w:t xml:space="preserve"> används om klienter</w:t>
       </w:r>
       <w:r>
         <w:t>na vill spela mot varandra igen efter ett avslutat nätverksspel.</w:t>
       </w:r>
+    </w:p>
+    <w:p>
+      <w:pPr>
+        <w:pStyle w:val="Liststycke"/>
+        <w:numPr>
+          <w:ilvl w:val="0"/>
+          <w:numId w:val="3"/>
+        </w:numPr>
+      </w:pPr>
+      <w:r>
+        <w:t xml:space="preserve">Några </w:t>
+      </w:r>
+      <w:proofErr w:type="spellStart"/>
+      <w:r>
+        <w:t>entityklasser</w:t>
+      </w:r>
+      <w:proofErr w:type="spellEnd"/>
+      <w:r>
+        <w:t xml:space="preserve"> kan vara: </w:t>
+      </w:r>
+      <w:proofErr w:type="spellStart"/>
+      <w:r>
+        <w:rPr>
+          <w:i/>
+        </w:rPr>
+        <w:t>Powerups</w:t>
+      </w:r>
+      <w:proofErr w:type="spellEnd"/>
+      <w:r>
+        <w:rPr>
+          <w:i/>
+        </w:rPr>
+        <w:t xml:space="preserve">, </w:t>
+      </w:r>
+      <w:proofErr w:type="spellStart"/>
+      <w:r>
+        <w:rPr>
+          <w:i/>
+        </w:rPr>
+        <w:t>Database</w:t>
+      </w:r>
+      <w:proofErr w:type="spellEnd"/>
+      <w:r>
+        <w:rPr>
+          <w:i/>
+        </w:rPr>
+        <w:t xml:space="preserve">, </w:t>
+      </w:r>
+      <w:proofErr w:type="spellStart"/>
+      <w:r>
+        <w:rPr>
+          <w:i/>
+        </w:rPr>
+        <w:t>SearchQueue</w:t>
+      </w:r>
+      <w:proofErr w:type="spellEnd"/>
+      <w:r>
+        <w:rPr>
+          <w:i/>
+        </w:rPr>
+        <w:t xml:space="preserve">, </w:t>
+      </w:r>
+      <w:proofErr w:type="spellStart"/>
+      <w:r>
+        <w:rPr>
+          <w:i/>
+        </w:rPr>
+        <w:t>ConnectedClient</w:t>
+      </w:r>
+      <w:proofErr w:type="spellEnd"/>
+      <w:r>
+        <w:rPr>
+          <w:i/>
+        </w:rPr>
+        <w:t xml:space="preserve">, </w:t>
+      </w:r>
+      <w:proofErr w:type="spellStart"/>
+      <w:r>
+        <w:rPr>
+          <w:i/>
+        </w:rPr>
+        <w:t>ActiveGame</w:t>
+      </w:r>
+      <w:proofErr w:type="spellEnd"/>
+      <w:r>
+        <w:t>.</w:t>
+      </w:r>
+    </w:p>
+    <w:p>
+      <w:pPr>
+        <w:pStyle w:val="Liststycke"/>
+        <w:numPr>
+          <w:ilvl w:val="0"/>
+          <w:numId w:val="3"/>
+        </w:numPr>
+      </w:pPr>
+      <w:r>
+        <w:t xml:space="preserve">Klassen </w:t>
+      </w:r>
+      <w:r>
+        <w:rPr>
+          <w:i/>
+        </w:rPr>
+        <w:t xml:space="preserve">Server </w:t>
+      </w:r>
+      <w:r>
+        <w:t>kan ses som en kontroller mellan dessa klasser.</w:t>
+      </w:r>
+      <w:bookmarkStart w:id="20" w:name="_GoBack"/>
+      <w:bookmarkEnd w:id="20"/>
     </w:p>
     <w:p>
       <w:pPr>
@@ -3835,12 +4151,14 @@
       <w:r>
         <w:t xml:space="preserve">Kolumnen </w:t>
       </w:r>
+      <w:proofErr w:type="spellStart"/>
       <w:r>
         <w:rPr>
           <w:i/>
         </w:rPr>
         <w:t>username</w:t>
       </w:r>
+      <w:proofErr w:type="spellEnd"/>
       <w:r>
         <w:t xml:space="preserve"> </w:t>
       </w:r>
@@ -3859,12 +4177,14 @@
       <w:r>
         <w:t xml:space="preserve">Kolumnerna </w:t>
       </w:r>
+      <w:proofErr w:type="spellStart"/>
       <w:r>
         <w:rPr>
           <w:i/>
         </w:rPr>
         <w:t>username</w:t>
       </w:r>
+      <w:proofErr w:type="spellEnd"/>
       <w:r>
         <w:t xml:space="preserve"> och </w:t>
       </w:r>
@@ -3943,7 +4263,7 @@
           <w:rPr>
             <w:noProof/>
           </w:rPr>
-          <w:t>2</w:t>
+          <w:t>10</w:t>
         </w:r>
         <w:r>
           <w:fldChar w:fldCharType="end"/>
@@ -4006,7 +4326,7 @@
 
 <file path=word/numbering.xml><?xml version="1.0" encoding="utf-8"?>
 <w:numbering xmlns:wpc="http://schemas.microsoft.com/office/word/2010/wordprocessingCanvas" xmlns:mc="http://schemas.openxmlformats.org/markup-compatibility/2006" xmlns:o="urn:schemas-microsoft-com:office:office" xmlns:r="http://schemas.openxmlformats.org/officeDocument/2006/relationships" xmlns:m="http://schemas.openxmlformats.org/officeDocument/2006/math" xmlns:v="urn:schemas-microsoft-com:vml" xmlns:wp14="http://schemas.microsoft.com/office/word/2010/wordprocessingDrawing" xmlns:wp="http://schemas.openxmlformats.org/drawingml/2006/wordprocessingDrawing" xmlns:w10="urn:schemas-microsoft-com:office:word" xmlns:w="http://schemas.openxmlformats.org/wordprocessingml/2006/main" xmlns:w14="http://schemas.microsoft.com/office/word/2010/wordml" xmlns:w15="http://schemas.microsoft.com/office/word/2012/wordml" xmlns:wpg="http://schemas.microsoft.com/office/word/2010/wordprocessingGroup" xmlns:wpi="http://schemas.microsoft.com/office/word/2010/wordprocessingInk" xmlns:wne="http://schemas.microsoft.com/office/word/2006/wordml" xmlns:wps="http://schemas.microsoft.com/office/word/2010/wordprocessingShape" mc:Ignorable="w14 w15 wp14">
-  <w:abstractNum w:abstractNumId="0">
+  <w:abstractNum w:abstractNumId="0" w15:restartNumberingAfterBreak="0">
     <w:nsid w:val="1EAF5C99"/>
     <w:multiLevelType w:val="hybridMultilevel"/>
     <w:tmpl w:val="25929D3C"/>
@@ -4119,7 +4439,7 @@
       </w:rPr>
     </w:lvl>
   </w:abstractNum>
-  <w:abstractNum w:abstractNumId="1">
+  <w:abstractNum w:abstractNumId="1" w15:restartNumberingAfterBreak="0">
     <w:nsid w:val="31BE7DD8"/>
     <w:multiLevelType w:val="hybridMultilevel"/>
     <w:tmpl w:val="2F984AA6"/>
@@ -4232,7 +4552,7 @@
       </w:rPr>
     </w:lvl>
   </w:abstractNum>
-  <w:abstractNum w:abstractNumId="2">
+  <w:abstractNum w:abstractNumId="2" w15:restartNumberingAfterBreak="0">
     <w:nsid w:val="3EF0458E"/>
     <w:multiLevelType w:val="hybridMultilevel"/>
     <w:tmpl w:val="2DA0CD00"/>
@@ -4345,7 +4665,7 @@
       </w:rPr>
     </w:lvl>
   </w:abstractNum>
-  <w:abstractNum w:abstractNumId="3">
+  <w:abstractNum w:abstractNumId="3" w15:restartNumberingAfterBreak="0">
     <w:nsid w:val="5C5E48A4"/>
     <w:multiLevelType w:val="hybridMultilevel"/>
     <w:tmpl w:val="E2A8D2DE"/>
@@ -5770,7 +6090,7 @@
 </file>
 
 <file path=customXml/itemProps1.xml><?xml version="1.0" encoding="utf-8"?>
-<ds:datastoreItem xmlns:ds="http://schemas.openxmlformats.org/officeDocument/2006/customXml" ds:itemID="{A9A16F91-CCA8-47ED-A355-75978C48D1CE}">
+<ds:datastoreItem xmlns:ds="http://schemas.openxmlformats.org/officeDocument/2006/customXml" ds:itemID="{4C2A66BA-DEAB-4FC0-81CB-83BC8137F37A}">
   <ds:schemaRefs>
     <ds:schemaRef ds:uri="http://schemas.openxmlformats.org/officeDocument/2006/bibliography"/>
   </ds:schemaRefs>

</xml_diff>